<commit_message>
Mudanças no Resumo de DoS / Incluindo resumo do Vinícius / BIbliografia
No resumo DoS, adicionei mais uns itens no índice e renomeei um item.
</commit_message>
<xml_diff>
--- a/botnet.docx
+++ b/botnet.docx
@@ -1,10 +1,10 @@
 
 <file path=word/document.xml><?xml version="1.0" encoding="utf-8"?>
-<w:document xmlns:wpc="http://schemas.microsoft.com/office/word/2010/wordprocessingCanvas" xmlns:mc="http://schemas.openxmlformats.org/markup-compatibility/2006" xmlns:o="urn:schemas-microsoft-com:office:office" xmlns:r="http://schemas.openxmlformats.org/officeDocument/2006/relationships" xmlns:m="http://schemas.openxmlformats.org/officeDocument/2006/math" xmlns:v="urn:schemas-microsoft-com:vml" xmlns:wp14="http://schemas.microsoft.com/office/word/2010/wordprocessingDrawing" xmlns:wp="http://schemas.openxmlformats.org/drawingml/2006/wordprocessingDrawing" xmlns:w10="urn:schemas-microsoft-com:office:word" xmlns:w="http://schemas.openxmlformats.org/wordprocessingml/2006/main" xmlns:w14="http://schemas.microsoft.com/office/word/2010/wordml" xmlns:wpg="http://schemas.microsoft.com/office/word/2010/wordprocessingGroup" xmlns:wpi="http://schemas.microsoft.com/office/word/2010/wordprocessingInk" xmlns:wne="http://schemas.microsoft.com/office/word/2006/wordml" xmlns:wps="http://schemas.microsoft.com/office/word/2010/wordprocessingShape" mc:Ignorable="w14 wp14">
+<w:document xmlns:wpc="http://schemas.microsoft.com/office/word/2010/wordprocessingCanvas" xmlns:mc="http://schemas.openxmlformats.org/markup-compatibility/2006" xmlns:o="urn:schemas-microsoft-com:office:office" xmlns:r="http://schemas.openxmlformats.org/officeDocument/2006/relationships" xmlns:m="http://schemas.openxmlformats.org/officeDocument/2006/math" xmlns:v="urn:schemas-microsoft-com:vml" xmlns:wp14="http://schemas.microsoft.com/office/word/2010/wordprocessingDrawing" xmlns:wp="http://schemas.openxmlformats.org/drawingml/2006/wordprocessingDrawing" xmlns:w10="urn:schemas-microsoft-com:office:word" xmlns:w="http://schemas.openxmlformats.org/wordprocessingml/2006/main" xmlns:w14="http://schemas.microsoft.com/office/word/2010/wordml" xmlns:w15="http://schemas.microsoft.com/office/word/2012/wordml" xmlns:wpg="http://schemas.microsoft.com/office/word/2010/wordprocessingGroup" xmlns:wpi="http://schemas.microsoft.com/office/word/2010/wordprocessingInk" xmlns:wne="http://schemas.microsoft.com/office/word/2006/wordml" xmlns:wps="http://schemas.microsoft.com/office/word/2010/wordprocessingShape" mc:Ignorable="w14 w15 wp14">
   <w:body>
     <w:p>
       <w:pPr>
-        <w:pStyle w:val="ListParagraph"/>
+        <w:pStyle w:val="PargrafodaLista"/>
         <w:numPr>
           <w:ilvl w:val="0"/>
           <w:numId w:val="3"/>
@@ -16,7 +16,7 @@
     </w:p>
     <w:p>
       <w:pPr>
-        <w:pStyle w:val="ListParagraph"/>
+        <w:pStyle w:val="PargrafodaLista"/>
         <w:numPr>
           <w:ilvl w:val="0"/>
           <w:numId w:val="3"/>
@@ -28,7 +28,7 @@
     </w:p>
     <w:p>
       <w:pPr>
-        <w:pStyle w:val="ListParagraph"/>
+        <w:pStyle w:val="PargrafodaLista"/>
         <w:numPr>
           <w:ilvl w:val="0"/>
           <w:numId w:val="3"/>
@@ -43,7 +43,7 @@
     </w:p>
     <w:p>
       <w:pPr>
-        <w:pStyle w:val="ListParagraph"/>
+        <w:pStyle w:val="PargrafodaLista"/>
         <w:numPr>
           <w:ilvl w:val="0"/>
           <w:numId w:val="3"/>
@@ -55,7 +55,7 @@
     </w:p>
     <w:p>
       <w:pPr>
-        <w:pStyle w:val="ListParagraph"/>
+        <w:pStyle w:val="PargrafodaLista"/>
         <w:numPr>
           <w:ilvl w:val="0"/>
           <w:numId w:val="3"/>
@@ -67,7 +67,7 @@
     </w:p>
     <w:p>
       <w:pPr>
-        <w:pStyle w:val="ListParagraph"/>
+        <w:pStyle w:val="PargrafodaLista"/>
         <w:numPr>
           <w:ilvl w:val="0"/>
           <w:numId w:val="3"/>
@@ -79,7 +79,7 @@
     </w:p>
     <w:p>
       <w:pPr>
-        <w:pStyle w:val="ListParagraph"/>
+        <w:pStyle w:val="PargrafodaLista"/>
         <w:numPr>
           <w:ilvl w:val="0"/>
           <w:numId w:val="3"/>
@@ -91,7 +91,7 @@
     </w:p>
     <w:p>
       <w:pPr>
-        <w:pStyle w:val="ListParagraph"/>
+        <w:pStyle w:val="PargrafodaLista"/>
         <w:numPr>
           <w:ilvl w:val="0"/>
           <w:numId w:val="3"/>
@@ -128,7 +128,13 @@
         <w:t>” (robô em inglês)</w:t>
       </w:r>
       <w:r>
-        <w:t>. Bot é um termo genérico usado para descrever um script ou um conjunto de scripts criados para desempenhar funções preestabelecidadas de forma automatizada.</w:t>
+        <w:t>. Bot é um termo genérico usado para descrever um script ou um conjunto de scripts criados para desem</w:t>
+      </w:r>
+      <w:r>
+        <w:t>penhar funções preestabelecida</w:t>
+      </w:r>
+      <w:r>
+        <w:t>s de forma automatizada.</w:t>
       </w:r>
       <w:r>
         <w:t xml:space="preserve"> Bots são utilizados por máquinas de buscas para </w:t>
@@ -158,7 +164,27 @@
         <w:t xml:space="preserve"> </w:t>
       </w:r>
       <w:r>
-        <w:t xml:space="preserve">e em jogos onlines para prover oponentes virtuais.  Como exemplo concreto podemos citar a rede IRC na qual as funções dos bots nos canais incluem acesso à listas, movimentação de arquivos, compartilhamento de usuários , compartilhamento de informação do canal, e muitas outras funcionalidades desde que os devidos </w:t>
+        <w:t>e em jogos online para prover oponentes virtuais.  Como exemplo concreto podemos citar a rede IRC</w:t>
+      </w:r>
+      <w:r>
+        <w:t>,</w:t>
+      </w:r>
+      <w:r>
+        <w:t xml:space="preserve"> na qual as funções dos bots nos canais incluem acesso </w:t>
+      </w:r>
+      <w:proofErr w:type="gramStart"/>
+      <w:r>
+        <w:t>à</w:t>
+      </w:r>
+      <w:proofErr w:type="gramEnd"/>
+      <w:r>
+        <w:t xml:space="preserve"> listas, movimentação de arquivos, compartilhame</w:t>
+      </w:r>
+      <w:r>
+        <w:t>nto de usuários</w:t>
+      </w:r>
+      <w:r>
+        <w:t xml:space="preserve">, compartilhamento de informação do canal, e muitas outras funcionalidades desde que os devidos </w:t>
       </w:r>
       <w:r>
         <w:rPr>
@@ -303,57 +329,86 @@
         <w:t xml:space="preserve">Com isso, </w:t>
       </w:r>
       <w:r>
-        <w:t xml:space="preserve">os bots das máquinas vítimas estariam conectados com o bot da máquina atacante, a esse bot damos o nome de bot mestre. </w:t>
-      </w:r>
-      <w:r>
-        <w:t>O bot mestre pode causar grandes danos ao utilizar conjuntamente os bots presentes nas máquinas infectadas, as atividades maliciosas que podem ser realizadas serão melhor detalhadas na seção 6.</w:t>
+        <w:t>os bots das máquinas vítimas</w:t>
+      </w:r>
+      <w:r>
+        <w:t xml:space="preserve"> (bots agentes)</w:t>
+      </w:r>
+      <w:r>
+        <w:t xml:space="preserve"> estariam conectado</w:t>
+      </w:r>
+      <w:r>
+        <w:t>s com o bot da máquina atacante.</w:t>
       </w:r>
       <w:r>
         <w:t xml:space="preserve"> </w:t>
       </w:r>
-    </w:p>
-    <w:p>
-      <w:pPr>
-        <w:jc w:val="both"/>
-      </w:pPr>
-      <w:r>
-        <w:t>4)</w:t>
-      </w:r>
-    </w:p>
-    <w:p>
-      <w:pPr>
-        <w:jc w:val="both"/>
-      </w:pPr>
-      <w:r>
-        <w:lastRenderedPageBreak/>
-        <w:t xml:space="preserve">Um conjunto de bots servindo juntos a um mesmo bot mestre constitui uma botnet. </w:t>
-      </w:r>
-      <w:r>
-        <w:t>Com a finalidade de possibilitar a interação entre os bots e o bot mestre foram criadas algumas capacidades de comunicação que possibilitariam a recepç</w:t>
-      </w:r>
-      <w:r>
-        <w:t>ão</w:t>
-      </w:r>
-      <w:r>
-        <w:t xml:space="preserve"> de comandos e o envio de resultados ao bot mestre. </w:t>
-      </w:r>
-      <w:r>
-        <w:t xml:space="preserve">Segundo [6], existem dois tipos diferentes nos quais um bot pode receber comandos de seu mestre, são eles: (1) o modo de </w:t>
-      </w:r>
-      <w:r>
-        <w:t>“puxar”</w:t>
-      </w:r>
-      <w:r>
-        <w:t xml:space="preserve"> e o modo de </w:t>
-      </w:r>
-      <w:r>
-        <w:t>“</w:t>
-      </w:r>
-      <w:r>
-        <w:t>empurrar</w:t>
+      <w:r>
+        <w:t>A</w:t>
+      </w:r>
+      <w:r>
+        <w:t xml:space="preserve"> esse bot damos o nome de bot mestre. </w:t>
+      </w:r>
+      <w:r>
+        <w:t>Alguns parâmetros podem ser utilizados para o estabelecimento de prioridades de contaminação de máquinas em meio ao universo de possíveis alvos. Dentre esses parâmetros temos a quantidade de banda disponível por meio desse bot, poder de processamento dessa máquina,etc. O</w:t>
+      </w:r>
+      <w:r>
+        <w:t xml:space="preserve"> bot mestre pode causar grandes danos ao utilizar conjuntamente os bots presentes nas máquinas infec</w:t>
       </w:r>
       <w:bookmarkStart w:id="0" w:name="_GoBack"/>
       <w:bookmarkEnd w:id="0"/>
+      <w:r>
+        <w:t>tadas, as atividades maliciosas que podem ser realizadas serão melhor detalhadas na seção 6.</w:t>
+      </w:r>
+      <w:r>
+        <w:t xml:space="preserve"> </w:t>
+      </w:r>
+    </w:p>
+    <w:p>
+      <w:pPr>
+        <w:jc w:val="both"/>
+      </w:pPr>
+      <w:r>
+        <w:t>4)</w:t>
+      </w:r>
+    </w:p>
+    <w:p>
+      <w:pPr>
+        <w:jc w:val="both"/>
+      </w:pPr>
+      <w:r>
+        <w:t>Um conjunto de bots</w:t>
+      </w:r>
+      <w:r>
+        <w:t xml:space="preserve"> agentes</w:t>
+      </w:r>
+      <w:r>
+        <w:t xml:space="preserve"> servindo juntos a um mesmo bot mestre constitui uma botnet. </w:t>
+      </w:r>
+      <w:r>
+        <w:t>Com a finalidade de possibilitar a interação entre os bots e o bot mestre foram criadas algumas capacidades de comunicação que possibilitariam a recepç</w:t>
+      </w:r>
+      <w:r>
+        <w:t>ão</w:t>
+      </w:r>
+      <w:r>
+        <w:t xml:space="preserve"> de comandos e o envio de resultados ao bot mestre. </w:t>
+      </w:r>
+      <w:r>
+        <w:t xml:space="preserve">Segundo [6], existem dois tipos diferentes nos quais um bot pode receber comandos de seu mestre, são eles: (1) o modo de </w:t>
+      </w:r>
+      <w:r>
+        <w:t>“puxar”</w:t>
+      </w:r>
+      <w:r>
+        <w:t xml:space="preserve"> e o modo de </w:t>
+      </w:r>
+      <w:r>
+        <w:t>“</w:t>
+      </w:r>
+      <w:r>
+        <w:t>empurrar</w:t>
+      </w:r>
       <w:r>
         <w:t>”</w:t>
       </w:r>
@@ -370,7 +425,13 @@
         <w:t>command-and-control</w:t>
       </w:r>
       <w:r>
-        <w:t xml:space="preserve"> (C&amp;C)  que “conversa” com os bots.</w:t>
+        <w:t xml:space="preserve"> (C&amp;C)  que “conversa” com os bots</w:t>
+      </w:r>
+      <w:r>
+        <w:t xml:space="preserve"> agentes</w:t>
+      </w:r>
+      <w:r>
+        <w:t>.</w:t>
       </w:r>
     </w:p>
     <w:p>
@@ -391,7 +452,13 @@
         <w:jc w:val="both"/>
       </w:pPr>
       <w:r>
-        <w:t>Diversas topologias C&amp;C são empregadas com o intuito de garantir defesas comerciais, desligamentos determinados por lei e tentativas de “sequestro” de bots [15].</w:t>
+        <w:t xml:space="preserve">Diversas topologias </w:t>
+      </w:r>
+      <w:r>
+        <w:t xml:space="preserve">C&amp;C </w:t>
+      </w:r>
+      <w:r>
+        <w:t>são empregadas com o intuito de garantir defesas comerciais, desligamentos determinados por lei e tentativas de “sequestro” de bots [15].</w:t>
       </w:r>
       <w:r>
         <w:t xml:space="preserve"> Essas topologias vem sendo otimizadas para reduzir </w:t>
@@ -411,6 +478,739 @@
         <w:jc w:val="both"/>
       </w:pPr>
       <w:r>
+        <w:t xml:space="preserve">A topologia estrela possui um único centralizado recurso </w:t>
+      </w:r>
+      <w:r>
+        <w:t xml:space="preserve">de </w:t>
+      </w:r>
+      <w:r>
+        <w:t xml:space="preserve">C&amp;C para se comunicar com todos os demais bots. Cada bot recebe instruções diretamente do </w:t>
+      </w:r>
+      <w:r>
+        <w:t xml:space="preserve">ponto central C&amp;C [15]. </w:t>
+      </w:r>
+      <w:r>
+        <w:t xml:space="preserve"> </w:t>
+      </w:r>
+      <w:r>
+        <w:t xml:space="preserve"> </w:t>
+      </w:r>
+    </w:p>
+    <w:tbl>
+      <w:tblPr>
+        <w:tblStyle w:val="Tabelacomgrade"/>
+        <w:tblW w:w="0" w:type="auto"/>
+        <w:tblLook w:val="04A0" w:firstRow="1" w:lastRow="0" w:firstColumn="1" w:lastColumn="0" w:noHBand="0" w:noVBand="1"/>
+      </w:tblPr>
+      <w:tblGrid>
+        <w:gridCol w:w="4322"/>
+        <w:gridCol w:w="4322"/>
+      </w:tblGrid>
+      <w:tr>
+        <w:tc>
+          <w:tcPr>
+            <w:tcW w:w="4322" w:type="dxa"/>
+          </w:tcPr>
+          <w:p>
+            <w:pPr>
+              <w:jc w:val="both"/>
+            </w:pPr>
+            <w:r>
+              <w:t>Vantagem</w:t>
+            </w:r>
+          </w:p>
+        </w:tc>
+        <w:tc>
+          <w:tcPr>
+            <w:tcW w:w="4322" w:type="dxa"/>
+          </w:tcPr>
+          <w:p>
+            <w:pPr>
+              <w:jc w:val="both"/>
+            </w:pPr>
+            <w:r>
+              <w:t>Desvantagem</w:t>
+            </w:r>
+          </w:p>
+        </w:tc>
+      </w:tr>
+      <w:tr>
+        <w:tc>
+          <w:tcPr>
+            <w:tcW w:w="4322" w:type="dxa"/>
+          </w:tcPr>
+          <w:p>
+            <w:pPr>
+              <w:jc w:val="both"/>
+            </w:pPr>
+            <w:r>
+              <w:t>A comunicação direta entre o C&amp;C e o bot</w:t>
+            </w:r>
+            <w:r>
+              <w:t xml:space="preserve"> agente</w:t>
+            </w:r>
+            <w:r>
+              <w:t xml:space="preserve"> possibilita a transferência de instruções (e dados roubados) rapidamente [15].</w:t>
+            </w:r>
+          </w:p>
+          <w:p>
+            <w:pPr>
+              <w:jc w:val="both"/>
+            </w:pPr>
+          </w:p>
+        </w:tc>
+        <w:tc>
+          <w:tcPr>
+            <w:tcW w:w="4322" w:type="dxa"/>
+          </w:tcPr>
+          <w:p>
+            <w:pPr>
+              <w:jc w:val="both"/>
+            </w:pPr>
+            <w:r>
+              <w:t>Possui um ponto único de falha.</w:t>
+            </w:r>
+            <w:r>
+              <w:br/>
+            </w:r>
+            <w:r>
+              <w:t xml:space="preserve">Caso o C&amp;C central for bloqueado ou desabilitado, toda a botnet é neutralizada [15].  </w:t>
+            </w:r>
+          </w:p>
+          <w:p>
+            <w:pPr>
+              <w:jc w:val="both"/>
+            </w:pPr>
+          </w:p>
+        </w:tc>
+      </w:tr>
+    </w:tbl>
+    <w:p>
+      <w:pPr>
+        <w:jc w:val="both"/>
+      </w:pPr>
+    </w:p>
+    <w:p>
+      <w:pPr>
+        <w:jc w:val="both"/>
+      </w:pPr>
+    </w:p>
+    <w:p>
+      <w:pPr>
+        <w:jc w:val="both"/>
+      </w:pPr>
+    </w:p>
+    <w:p>
+      <w:pPr>
+        <w:jc w:val="center"/>
+      </w:pPr>
+      <w:r>
+        <w:rPr>
+          <w:noProof/>
+          <w:lang w:eastAsia="pt-BR"/>
+        </w:rPr>
+        <w:drawing>
+          <wp:inline distT="0" distB="0" distL="0" distR="0" wp14:anchorId="3CEBA45B" wp14:editId="370D1CE3">
+            <wp:extent cx="1137684" cy="1137684"/>
+            <wp:effectExtent l="0" t="0" r="5715" b="5715"/>
+            <wp:docPr id="2" name="Picture 2"/>
+            <wp:cNvGraphicFramePr>
+              <a:graphicFrameLocks xmlns:a="http://schemas.openxmlformats.org/drawingml/2006/main" noChangeAspect="1"/>
+            </wp:cNvGraphicFramePr>
+            <a:graphic xmlns:a="http://schemas.openxmlformats.org/drawingml/2006/main">
+              <a:graphicData uri="http://schemas.openxmlformats.org/drawingml/2006/picture">
+                <pic:pic xmlns:pic="http://schemas.openxmlformats.org/drawingml/2006/picture">
+                  <pic:nvPicPr>
+                    <pic:cNvPr id="0" name="computador.png"/>
+                    <pic:cNvPicPr/>
+                  </pic:nvPicPr>
+                  <pic:blipFill>
+                    <a:blip r:embed="rId5">
+                      <a:extLst>
+                        <a:ext uri="{28A0092B-C50C-407E-A947-70E740481C1C}">
+                          <a14:useLocalDpi xmlns:a14="http://schemas.microsoft.com/office/drawing/2010/main" val="0"/>
+                        </a:ext>
+                      </a:extLst>
+                    </a:blip>
+                    <a:stretch>
+                      <a:fillRect/>
+                    </a:stretch>
+                  </pic:blipFill>
+                  <pic:spPr>
+                    <a:xfrm>
+                      <a:off x="0" y="0"/>
+                      <a:ext cx="1134387" cy="1134387"/>
+                    </a:xfrm>
+                    <a:prstGeom prst="rect">
+                      <a:avLst/>
+                    </a:prstGeom>
+                  </pic:spPr>
+                </pic:pic>
+              </a:graphicData>
+            </a:graphic>
+          </wp:inline>
+        </w:drawing>
+      </w:r>
+    </w:p>
+    <w:p>
+      <w:pPr>
+        <w:jc w:val="center"/>
+      </w:pPr>
+      <w:r>
+        <w:rPr>
+          <w:noProof/>
+          <w:lang w:eastAsia="pt-BR"/>
+        </w:rPr>
+        <w:drawing>
+          <wp:inline distT="0" distB="0" distL="0" distR="0">
+            <wp:extent cx="1073889" cy="1073889"/>
+            <wp:effectExtent l="0" t="0" r="0" b="0"/>
+            <wp:docPr id="4" name="Picture 4"/>
+            <wp:cNvGraphicFramePr>
+              <a:graphicFrameLocks xmlns:a="http://schemas.openxmlformats.org/drawingml/2006/main" noChangeAspect="1"/>
+            </wp:cNvGraphicFramePr>
+            <a:graphic xmlns:a="http://schemas.openxmlformats.org/drawingml/2006/main">
+              <a:graphicData uri="http://schemas.openxmlformats.org/drawingml/2006/picture">
+                <pic:pic xmlns:pic="http://schemas.openxmlformats.org/drawingml/2006/picture">
+                  <pic:nvPicPr>
+                    <pic:cNvPr id="0" name="1433306907_server.png"/>
+                    <pic:cNvPicPr/>
+                  </pic:nvPicPr>
+                  <pic:blipFill>
+                    <a:blip r:embed="rId6">
+                      <a:extLst>
+                        <a:ext uri="{28A0092B-C50C-407E-A947-70E740481C1C}">
+                          <a14:useLocalDpi xmlns:a14="http://schemas.microsoft.com/office/drawing/2010/main" val="0"/>
+                        </a:ext>
+                      </a:extLst>
+                    </a:blip>
+                    <a:stretch>
+                      <a:fillRect/>
+                    </a:stretch>
+                  </pic:blipFill>
+                  <pic:spPr>
+                    <a:xfrm>
+                      <a:off x="0" y="0"/>
+                      <a:ext cx="1070776" cy="1070776"/>
+                    </a:xfrm>
+                    <a:prstGeom prst="rect">
+                      <a:avLst/>
+                    </a:prstGeom>
+                  </pic:spPr>
+                </pic:pic>
+              </a:graphicData>
+            </a:graphic>
+          </wp:inline>
+        </w:drawing>
+      </w:r>
+    </w:p>
+    <w:p>
+      <w:pPr>
+        <w:jc w:val="center"/>
+      </w:pPr>
+    </w:p>
+    <w:p>
+      <w:pPr>
+        <w:jc w:val="center"/>
+      </w:pPr>
+    </w:p>
+    <w:p>
+      <w:pPr>
+        <w:jc w:val="both"/>
+      </w:pPr>
+      <w:r>
+        <w:t xml:space="preserve">A topologia de C&amp;C multi-servidor é uma extensão lógica da topologia estrela, na qual vários servidores são utilizados para prover instruções de C&amp;C para os bots </w:t>
+      </w:r>
+      <w:r>
+        <w:t>agentes</w:t>
+      </w:r>
+      <w:r>
+        <w:t xml:space="preserve">[15]. Esses servidores comunicam entre si enquanto gerenciam a botnet. Essa topologia de C&amp;C é mais refinada e por isso exige uma maior esforço para ser implementada, porém por ter seu C&amp;C descentralizado torna-se possível a manutenção da botnet mesmo caso um dos servidores de C&amp;C forem derrubados. </w:t>
+      </w:r>
+    </w:p>
+    <w:p>
+      <w:pPr>
+        <w:jc w:val="both"/>
+      </w:pPr>
+      <w:r>
+        <w:rPr>
+          <w:noProof/>
+          <w:lang w:eastAsia="pt-BR"/>
+        </w:rPr>
+        <w:drawing>
+          <wp:inline distT="0" distB="0" distL="0" distR="0" wp14:anchorId="12A5D041" wp14:editId="7E331A30">
+            <wp:extent cx="1219200" cy="1219200"/>
+            <wp:effectExtent l="0" t="0" r="0" b="0"/>
+            <wp:docPr id="5" name="Picture 5"/>
+            <wp:cNvGraphicFramePr>
+              <a:graphicFrameLocks xmlns:a="http://schemas.openxmlformats.org/drawingml/2006/main" noChangeAspect="1"/>
+            </wp:cNvGraphicFramePr>
+            <a:graphic xmlns:a="http://schemas.openxmlformats.org/drawingml/2006/main">
+              <a:graphicData uri="http://schemas.openxmlformats.org/drawingml/2006/picture">
+                <pic:pic xmlns:pic="http://schemas.openxmlformats.org/drawingml/2006/picture">
+                  <pic:nvPicPr>
+                    <pic:cNvPr id="0" name="computador.png"/>
+                    <pic:cNvPicPr/>
+                  </pic:nvPicPr>
+                  <pic:blipFill>
+                    <a:blip r:embed="rId5">
+                      <a:extLst>
+                        <a:ext uri="{28A0092B-C50C-407E-A947-70E740481C1C}">
+                          <a14:useLocalDpi xmlns:a14="http://schemas.microsoft.com/office/drawing/2010/main" val="0"/>
+                        </a:ext>
+                      </a:extLst>
+                    </a:blip>
+                    <a:stretch>
+                      <a:fillRect/>
+                    </a:stretch>
+                  </pic:blipFill>
+                  <pic:spPr>
+                    <a:xfrm>
+                      <a:off x="0" y="0"/>
+                      <a:ext cx="1219200" cy="1219200"/>
+                    </a:xfrm>
+                    <a:prstGeom prst="rect">
+                      <a:avLst/>
+                    </a:prstGeom>
+                  </pic:spPr>
+                </pic:pic>
+              </a:graphicData>
+            </a:graphic>
+          </wp:inline>
+        </w:drawing>
+      </w:r>
+    </w:p>
+    <w:p>
+      <w:pPr>
+        <w:jc w:val="both"/>
+      </w:pPr>
+      <w:r>
+        <w:rPr>
+          <w:noProof/>
+          <w:lang w:eastAsia="pt-BR"/>
+        </w:rPr>
+        <w:drawing>
+          <wp:inline distT="0" distB="0" distL="0" distR="0" wp14:anchorId="1C25537B" wp14:editId="5F006255">
+            <wp:extent cx="1219200" cy="1219200"/>
+            <wp:effectExtent l="0" t="0" r="0" b="0"/>
+            <wp:docPr id="6" name="Picture 6"/>
+            <wp:cNvGraphicFramePr>
+              <a:graphicFrameLocks xmlns:a="http://schemas.openxmlformats.org/drawingml/2006/main" noChangeAspect="1"/>
+            </wp:cNvGraphicFramePr>
+            <a:graphic xmlns:a="http://schemas.openxmlformats.org/drawingml/2006/main">
+              <a:graphicData uri="http://schemas.openxmlformats.org/drawingml/2006/picture">
+                <pic:pic xmlns:pic="http://schemas.openxmlformats.org/drawingml/2006/picture">
+                  <pic:nvPicPr>
+                    <pic:cNvPr id="0" name="1433306907_server.png"/>
+                    <pic:cNvPicPr/>
+                  </pic:nvPicPr>
+                  <pic:blipFill>
+                    <a:blip r:embed="rId6">
+                      <a:extLst>
+                        <a:ext uri="{28A0092B-C50C-407E-A947-70E740481C1C}">
+                          <a14:useLocalDpi xmlns:a14="http://schemas.microsoft.com/office/drawing/2010/main" val="0"/>
+                        </a:ext>
+                      </a:extLst>
+                    </a:blip>
+                    <a:stretch>
+                      <a:fillRect/>
+                    </a:stretch>
+                  </pic:blipFill>
+                  <pic:spPr>
+                    <a:xfrm>
+                      <a:off x="0" y="0"/>
+                      <a:ext cx="1219200" cy="1219200"/>
+                    </a:xfrm>
+                    <a:prstGeom prst="rect">
+                      <a:avLst/>
+                    </a:prstGeom>
+                  </pic:spPr>
+                </pic:pic>
+              </a:graphicData>
+            </a:graphic>
+          </wp:inline>
+        </w:drawing>
+      </w:r>
+    </w:p>
+    <w:tbl>
+      <w:tblPr>
+        <w:tblStyle w:val="Tabelacomgrade"/>
+        <w:tblW w:w="0" w:type="auto"/>
+        <w:tblLook w:val="04A0" w:firstRow="1" w:lastRow="0" w:firstColumn="1" w:lastColumn="0" w:noHBand="0" w:noVBand="1"/>
+      </w:tblPr>
+      <w:tblGrid>
+        <w:gridCol w:w="4322"/>
+        <w:gridCol w:w="4322"/>
+      </w:tblGrid>
+      <w:tr>
+        <w:tc>
+          <w:tcPr>
+            <w:tcW w:w="4322" w:type="dxa"/>
+          </w:tcPr>
+          <w:p>
+            <w:pPr>
+              <w:jc w:val="both"/>
+            </w:pPr>
+            <w:r>
+              <w:t>Vantagens</w:t>
+            </w:r>
+          </w:p>
+        </w:tc>
+        <w:tc>
+          <w:tcPr>
+            <w:tcW w:w="4322" w:type="dxa"/>
+          </w:tcPr>
+          <w:p>
+            <w:pPr>
+              <w:jc w:val="both"/>
+            </w:pPr>
+            <w:r>
+              <w:t>Desvantagem</w:t>
+            </w:r>
+          </w:p>
+        </w:tc>
+      </w:tr>
+      <w:tr>
+        <w:tc>
+          <w:tcPr>
+            <w:tcW w:w="4322" w:type="dxa"/>
+          </w:tcPr>
+          <w:p>
+            <w:pPr>
+              <w:jc w:val="both"/>
+            </w:pPr>
+            <w:r>
+              <w:t xml:space="preserve">Não possui um ponto único de falha. Caso um dos servidores C&amp;C forem bloqueados ou desabilitados os remainescentes ainda são capazes de manter o controle de todos os demais bots </w:t>
+            </w:r>
+            <w:r>
+              <w:t xml:space="preserve">agentes </w:t>
+            </w:r>
+            <w:r>
+              <w:t>da botnet.</w:t>
+            </w:r>
+          </w:p>
+        </w:tc>
+        <w:tc>
+          <w:tcPr>
+            <w:tcW w:w="4322" w:type="dxa"/>
+          </w:tcPr>
+          <w:p>
+            <w:pPr>
+              <w:jc w:val="both"/>
+            </w:pPr>
+            <w:r>
+              <w:t>Exige mais esforço e conhecimento para a construção da infraestrutura de um C&amp;C multi-servidor.</w:t>
+            </w:r>
+            <w:r>
+              <w:t xml:space="preserve"> </w:t>
+            </w:r>
+          </w:p>
+        </w:tc>
+      </w:tr>
+      <w:tr>
+        <w:tc>
+          <w:tcPr>
+            <w:tcW w:w="4322" w:type="dxa"/>
+          </w:tcPr>
+          <w:p>
+            <w:pPr>
+              <w:jc w:val="both"/>
+            </w:pPr>
+            <w:r>
+              <w:t>Torna possível a realização de otimizações geográficas por meio da distribuição adequada dos servidores de C&amp;C aumentando a velocidade da comunicação entre os elementos da botnet.</w:t>
+            </w:r>
+          </w:p>
+        </w:tc>
+        <w:tc>
+          <w:tcPr>
+            <w:tcW w:w="4322" w:type="dxa"/>
+          </w:tcPr>
+          <w:p>
+            <w:pPr>
+              <w:jc w:val="both"/>
+            </w:pPr>
+          </w:p>
+        </w:tc>
+      </w:tr>
+    </w:tbl>
+    <w:p>
+      <w:pPr>
+        <w:jc w:val="both"/>
+      </w:pPr>
+    </w:p>
+    <w:p>
+      <w:pPr>
+        <w:jc w:val="both"/>
+      </w:pPr>
+      <w:r>
+        <w:t xml:space="preserve">A topologia hierárquica </w:t>
+      </w:r>
+      <w:r>
+        <w:t xml:space="preserve">reflete a dinâmica dos métodos utilizados na contaminação e na posterior propagação dos bots. Os bots </w:t>
+      </w:r>
+      <w:r>
+        <w:t xml:space="preserve">agentes </w:t>
+      </w:r>
+      <w:r>
+        <w:t>tem a habilidade de transmitir novas instruções de C&amp;C para bot</w:t>
+      </w:r>
+      <w:r>
+        <w:t xml:space="preserve">s agentes </w:t>
+      </w:r>
+      <w:r>
+        <w:t xml:space="preserve"> propagados anteriormente. A utilização desse método de propagação geralmente gera problemas com latência tornando difícil para o operador da botnet </w:t>
+      </w:r>
+      <w:r>
+        <w:t>utilizar a botnet para atividades de tempo real [15].</w:t>
+      </w:r>
+    </w:p>
+    <w:p>
+      <w:pPr>
+        <w:jc w:val="both"/>
+      </w:pPr>
+      <w:r>
+        <w:t xml:space="preserve">Nessa topologia nenhum bot tem conhecimento da localização da botnet como um todo. Essa característica dificulta a determinação o tamanho de uma botnet. Essa estrutura também favorece a escalabilidade da botnet. </w:t>
+      </w:r>
+    </w:p>
+    <w:tbl>
+      <w:tblPr>
+        <w:tblStyle w:val="Tabelacomgrade"/>
+        <w:tblW w:w="0" w:type="auto"/>
+        <w:tblLook w:val="04A0" w:firstRow="1" w:lastRow="0" w:firstColumn="1" w:lastColumn="0" w:noHBand="0" w:noVBand="1"/>
+      </w:tblPr>
+      <w:tblGrid>
+        <w:gridCol w:w="4322"/>
+        <w:gridCol w:w="4322"/>
+      </w:tblGrid>
+      <w:tr>
+        <w:tc>
+          <w:tcPr>
+            <w:tcW w:w="4322" w:type="dxa"/>
+          </w:tcPr>
+          <w:p>
+            <w:pPr>
+              <w:jc w:val="both"/>
+            </w:pPr>
+            <w:r>
+              <w:t>Vantagens</w:t>
+            </w:r>
+          </w:p>
+        </w:tc>
+        <w:tc>
+          <w:tcPr>
+            <w:tcW w:w="4322" w:type="dxa"/>
+          </w:tcPr>
+          <w:p>
+            <w:pPr>
+              <w:jc w:val="both"/>
+            </w:pPr>
+            <w:r>
+              <w:t>Desvantagem</w:t>
+            </w:r>
+          </w:p>
+        </w:tc>
+      </w:tr>
+      <w:tr>
+        <w:tc>
+          <w:tcPr>
+            <w:tcW w:w="4322" w:type="dxa"/>
+          </w:tcPr>
+          <w:p>
+            <w:pPr>
+              <w:jc w:val="both"/>
+            </w:pPr>
+            <w:r>
+              <w:t>A interceptação ou tomada de controle dos bots</w:t>
+            </w:r>
+            <w:r>
+              <w:t xml:space="preserve"> agentes</w:t>
+            </w:r>
+            <w:r>
+              <w:t xml:space="preserve"> não enumerará todos os membros da botnet nem o servidor de C&amp;C.</w:t>
+            </w:r>
+          </w:p>
+        </w:tc>
+        <w:tc>
+          <w:tcPr>
+            <w:tcW w:w="4322" w:type="dxa"/>
+          </w:tcPr>
+          <w:p>
+            <w:pPr>
+              <w:jc w:val="both"/>
+            </w:pPr>
+            <w:r>
+              <w:t>Devido a necessidade de transmissão de comandos por meio de múltiplos canais de comunicação há latência.</w:t>
+            </w:r>
+          </w:p>
+        </w:tc>
+      </w:tr>
+      <w:tr>
+        <w:tc>
+          <w:tcPr>
+            <w:tcW w:w="4322" w:type="dxa"/>
+          </w:tcPr>
+          <w:p>
+            <w:pPr>
+              <w:jc w:val="both"/>
+            </w:pPr>
+            <w:r>
+              <w:t>Maior escalabilidade da botnet.</w:t>
+            </w:r>
+          </w:p>
+        </w:tc>
+        <w:tc>
+          <w:tcPr>
+            <w:tcW w:w="4322" w:type="dxa"/>
+          </w:tcPr>
+          <w:p>
+            <w:pPr>
+              <w:jc w:val="both"/>
+            </w:pPr>
+          </w:p>
+        </w:tc>
+      </w:tr>
+    </w:tbl>
+    <w:p>
+      <w:pPr>
+        <w:jc w:val="both"/>
+      </w:pPr>
+    </w:p>
+    <w:p>
+      <w:pPr>
+        <w:jc w:val="both"/>
+      </w:pPr>
+      <w:r>
+        <w:t xml:space="preserve"> </w:t>
+      </w:r>
+    </w:p>
+    <w:p>
+      <w:pPr>
+        <w:jc w:val="both"/>
+      </w:pPr>
+      <w:r>
+        <w:t xml:space="preserve">A topologia randômica não possui uma estrutura de C&amp;C centralizada. Os comandos são introduzidos na botnet por meio de qualquer </w:t>
+      </w:r>
+      <w:r>
+        <w:t>bot agente</w:t>
+      </w:r>
+      <w:r>
+        <w:t xml:space="preserve">. </w:t>
+      </w:r>
+      <w:r>
+        <w:t xml:space="preserve"> Esses comandos geralmente fazem com que o bot agente propague automaticamente os comandos para todos os demais bots agentes presentes na botnet [15] . </w:t>
+      </w:r>
+    </w:p>
+    <w:tbl>
+      <w:tblPr>
+        <w:tblStyle w:val="Tabelacomgrade"/>
+        <w:tblW w:w="0" w:type="auto"/>
+        <w:tblLook w:val="04A0" w:firstRow="1" w:lastRow="0" w:firstColumn="1" w:lastColumn="0" w:noHBand="0" w:noVBand="1"/>
+      </w:tblPr>
+      <w:tblGrid>
+        <w:gridCol w:w="4322"/>
+        <w:gridCol w:w="4322"/>
+      </w:tblGrid>
+      <w:tr>
+        <w:tc>
+          <w:tcPr>
+            <w:tcW w:w="4322" w:type="dxa"/>
+          </w:tcPr>
+          <w:p>
+            <w:pPr>
+              <w:jc w:val="both"/>
+            </w:pPr>
+            <w:r>
+              <w:t>Vantagem</w:t>
+            </w:r>
+          </w:p>
+        </w:tc>
+        <w:tc>
+          <w:tcPr>
+            <w:tcW w:w="4322" w:type="dxa"/>
+          </w:tcPr>
+          <w:p>
+            <w:pPr>
+              <w:jc w:val="both"/>
+            </w:pPr>
+            <w:r>
+              <w:t>Desvantagens</w:t>
+            </w:r>
+          </w:p>
+        </w:tc>
+      </w:tr>
+      <w:tr>
+        <w:tc>
+          <w:tcPr>
+            <w:tcW w:w="4322" w:type="dxa"/>
+          </w:tcPr>
+          <w:p>
+            <w:pPr>
+              <w:jc w:val="both"/>
+            </w:pPr>
+            <w:r>
+              <w:t>A ausência de uma infraestrutura de  C&amp;C centralizada e o modelo de comunicação empregado torna muito dificil de derrubar a botnet.</w:t>
+            </w:r>
+          </w:p>
+        </w:tc>
+        <w:tc>
+          <w:tcPr>
+            <w:tcW w:w="4322" w:type="dxa"/>
+          </w:tcPr>
+          <w:p>
+            <w:pPr>
+              <w:jc w:val="both"/>
+            </w:pPr>
+            <w:r>
+              <w:t xml:space="preserve">A latência gerada pela natureza randômica dos </w:t>
+            </w:r>
+            <w:r>
+              <w:rPr>
+                <w:i/>
+              </w:rPr>
+              <w:t>links</w:t>
+            </w:r>
+            <w:r>
+              <w:t xml:space="preserve"> utilizados para a realização da comunicação de C&amp;C.</w:t>
+            </w:r>
+          </w:p>
+        </w:tc>
+      </w:tr>
+      <w:tr>
+        <w:tc>
+          <w:tcPr>
+            <w:tcW w:w="4322" w:type="dxa"/>
+          </w:tcPr>
+          <w:p>
+            <w:pPr>
+              <w:jc w:val="both"/>
+            </w:pPr>
+          </w:p>
+        </w:tc>
+        <w:tc>
+          <w:tcPr>
+            <w:tcW w:w="4322" w:type="dxa"/>
+          </w:tcPr>
+          <w:p>
+            <w:pPr>
+              <w:jc w:val="both"/>
+            </w:pPr>
+            <w:r>
+              <w:t>É possível a identificação de bots agentes por meio do monitoramento das comunicações de um dado bot agente.</w:t>
+            </w:r>
+          </w:p>
+        </w:tc>
+      </w:tr>
+    </w:tbl>
+    <w:p>
+      <w:pPr>
+        <w:jc w:val="both"/>
+      </w:pPr>
+    </w:p>
+    <w:p>
+      <w:pPr>
+        <w:jc w:val="both"/>
+      </w:pPr>
+      <w:r>
         <w:t>6)</w:t>
       </w:r>
     </w:p>
@@ -456,7 +1256,7 @@
     </w:p>
     <w:p>
       <w:pPr>
-        <w:pStyle w:val="ListParagraph"/>
+        <w:pStyle w:val="PargrafodaLista"/>
         <w:numPr>
           <w:ilvl w:val="0"/>
           <w:numId w:val="4"/>
@@ -469,7 +1269,7 @@
     </w:p>
     <w:p>
       <w:pPr>
-        <w:pStyle w:val="ListParagraph"/>
+        <w:pStyle w:val="PargrafodaLista"/>
         <w:numPr>
           <w:ilvl w:val="0"/>
           <w:numId w:val="4"/>
@@ -482,7 +1282,7 @@
     </w:p>
     <w:p>
       <w:pPr>
-        <w:pStyle w:val="ListParagraph"/>
+        <w:pStyle w:val="PargrafodaLista"/>
         <w:numPr>
           <w:ilvl w:val="0"/>
           <w:numId w:val="4"/>
@@ -503,7 +1303,7 @@
     </w:p>
     <w:p>
       <w:pPr>
-        <w:pStyle w:val="ListParagraph"/>
+        <w:pStyle w:val="PargrafodaLista"/>
         <w:numPr>
           <w:ilvl w:val="0"/>
           <w:numId w:val="5"/>
@@ -525,7 +1325,7 @@
     </w:p>
     <w:p>
       <w:pPr>
-        <w:pStyle w:val="ListParagraph"/>
+        <w:pStyle w:val="PargrafodaLista"/>
         <w:numPr>
           <w:ilvl w:val="0"/>
           <w:numId w:val="5"/>
@@ -547,7 +1347,7 @@
     </w:p>
     <w:p>
       <w:pPr>
-        <w:pStyle w:val="ListParagraph"/>
+        <w:pStyle w:val="PargrafodaLista"/>
         <w:numPr>
           <w:ilvl w:val="0"/>
           <w:numId w:val="5"/>
@@ -583,8 +1383,121 @@
 </file>
 
 <file path=word/numbering.xml><?xml version="1.0" encoding="utf-8"?>
-<w:numbering xmlns:wpc="http://schemas.microsoft.com/office/word/2010/wordprocessingCanvas" xmlns:mc="http://schemas.openxmlformats.org/markup-compatibility/2006" xmlns:o="urn:schemas-microsoft-com:office:office" xmlns:r="http://schemas.openxmlformats.org/officeDocument/2006/relationships" xmlns:m="http://schemas.openxmlformats.org/officeDocument/2006/math" xmlns:v="urn:schemas-microsoft-com:vml" xmlns:wp14="http://schemas.microsoft.com/office/word/2010/wordprocessingDrawing" xmlns:wp="http://schemas.openxmlformats.org/drawingml/2006/wordprocessingDrawing" xmlns:w10="urn:schemas-microsoft-com:office:word" xmlns:w="http://schemas.openxmlformats.org/wordprocessingml/2006/main" xmlns:w14="http://schemas.microsoft.com/office/word/2010/wordml" xmlns:wpg="http://schemas.microsoft.com/office/word/2010/wordprocessingGroup" xmlns:wpi="http://schemas.microsoft.com/office/word/2010/wordprocessingInk" xmlns:wne="http://schemas.microsoft.com/office/word/2006/wordml" xmlns:wps="http://schemas.microsoft.com/office/word/2010/wordprocessingShape" mc:Ignorable="w14 wp14">
-  <w:abstractNum w:abstractNumId="0">
+<w:numbering xmlns:wpc="http://schemas.microsoft.com/office/word/2010/wordprocessingCanvas" xmlns:mc="http://schemas.openxmlformats.org/markup-compatibility/2006" xmlns:o="urn:schemas-microsoft-com:office:office" xmlns:r="http://schemas.openxmlformats.org/officeDocument/2006/relationships" xmlns:m="http://schemas.openxmlformats.org/officeDocument/2006/math" xmlns:v="urn:schemas-microsoft-com:vml" xmlns:wp14="http://schemas.microsoft.com/office/word/2010/wordprocessingDrawing" xmlns:wp="http://schemas.openxmlformats.org/drawingml/2006/wordprocessingDrawing" xmlns:w10="urn:schemas-microsoft-com:office:word" xmlns:w="http://schemas.openxmlformats.org/wordprocessingml/2006/main" xmlns:w14="http://schemas.microsoft.com/office/word/2010/wordml" xmlns:w15="http://schemas.microsoft.com/office/word/2012/wordml" xmlns:wpg="http://schemas.microsoft.com/office/word/2010/wordprocessingGroup" xmlns:wpi="http://schemas.microsoft.com/office/word/2010/wordprocessingInk" xmlns:wne="http://schemas.microsoft.com/office/word/2006/wordml" xmlns:wps="http://schemas.microsoft.com/office/word/2010/wordprocessingShape" mc:Ignorable="w14 w15 wp14">
+  <w:abstractNum w:abstractNumId="0" w15:restartNumberingAfterBreak="0">
+    <w:nsid w:val="13607317"/>
+    <w:multiLevelType w:val="hybridMultilevel"/>
+    <w:tmpl w:val="FCC478C6"/>
+    <w:lvl w:ilvl="0" w:tplc="04160001">
+      <w:start w:val="1"/>
+      <w:numFmt w:val="bullet"/>
+      <w:lvlText w:val=""/>
+      <w:lvlJc w:val="left"/>
+      <w:pPr>
+        <w:ind w:left="720" w:hanging="360"/>
+      </w:pPr>
+      <w:rPr>
+        <w:rFonts w:ascii="Symbol" w:hAnsi="Symbol" w:hint="default"/>
+      </w:rPr>
+    </w:lvl>
+    <w:lvl w:ilvl="1" w:tplc="04160003">
+      <w:start w:val="1"/>
+      <w:numFmt w:val="bullet"/>
+      <w:lvlText w:val="o"/>
+      <w:lvlJc w:val="left"/>
+      <w:pPr>
+        <w:ind w:left="1440" w:hanging="360"/>
+      </w:pPr>
+      <w:rPr>
+        <w:rFonts w:ascii="Courier New" w:hAnsi="Courier New" w:cs="Courier New" w:hint="default"/>
+      </w:rPr>
+    </w:lvl>
+    <w:lvl w:ilvl="2" w:tplc="04160005" w:tentative="1">
+      <w:start w:val="1"/>
+      <w:numFmt w:val="bullet"/>
+      <w:lvlText w:val=""/>
+      <w:lvlJc w:val="left"/>
+      <w:pPr>
+        <w:ind w:left="2160" w:hanging="360"/>
+      </w:pPr>
+      <w:rPr>
+        <w:rFonts w:ascii="Wingdings" w:hAnsi="Wingdings" w:hint="default"/>
+      </w:rPr>
+    </w:lvl>
+    <w:lvl w:ilvl="3" w:tplc="04160001" w:tentative="1">
+      <w:start w:val="1"/>
+      <w:numFmt w:val="bullet"/>
+      <w:lvlText w:val=""/>
+      <w:lvlJc w:val="left"/>
+      <w:pPr>
+        <w:ind w:left="2880" w:hanging="360"/>
+      </w:pPr>
+      <w:rPr>
+        <w:rFonts w:ascii="Symbol" w:hAnsi="Symbol" w:hint="default"/>
+      </w:rPr>
+    </w:lvl>
+    <w:lvl w:ilvl="4" w:tplc="04160003" w:tentative="1">
+      <w:start w:val="1"/>
+      <w:numFmt w:val="bullet"/>
+      <w:lvlText w:val="o"/>
+      <w:lvlJc w:val="left"/>
+      <w:pPr>
+        <w:ind w:left="3600" w:hanging="360"/>
+      </w:pPr>
+      <w:rPr>
+        <w:rFonts w:ascii="Courier New" w:hAnsi="Courier New" w:cs="Courier New" w:hint="default"/>
+      </w:rPr>
+    </w:lvl>
+    <w:lvl w:ilvl="5" w:tplc="04160005" w:tentative="1">
+      <w:start w:val="1"/>
+      <w:numFmt w:val="bullet"/>
+      <w:lvlText w:val=""/>
+      <w:lvlJc w:val="left"/>
+      <w:pPr>
+        <w:ind w:left="4320" w:hanging="360"/>
+      </w:pPr>
+      <w:rPr>
+        <w:rFonts w:ascii="Wingdings" w:hAnsi="Wingdings" w:hint="default"/>
+      </w:rPr>
+    </w:lvl>
+    <w:lvl w:ilvl="6" w:tplc="04160001" w:tentative="1">
+      <w:start w:val="1"/>
+      <w:numFmt w:val="bullet"/>
+      <w:lvlText w:val=""/>
+      <w:lvlJc w:val="left"/>
+      <w:pPr>
+        <w:ind w:left="5040" w:hanging="360"/>
+      </w:pPr>
+      <w:rPr>
+        <w:rFonts w:ascii="Symbol" w:hAnsi="Symbol" w:hint="default"/>
+      </w:rPr>
+    </w:lvl>
+    <w:lvl w:ilvl="7" w:tplc="04160003" w:tentative="1">
+      <w:start w:val="1"/>
+      <w:numFmt w:val="bullet"/>
+      <w:lvlText w:val="o"/>
+      <w:lvlJc w:val="left"/>
+      <w:pPr>
+        <w:ind w:left="5760" w:hanging="360"/>
+      </w:pPr>
+      <w:rPr>
+        <w:rFonts w:ascii="Courier New" w:hAnsi="Courier New" w:cs="Courier New" w:hint="default"/>
+      </w:rPr>
+    </w:lvl>
+    <w:lvl w:ilvl="8" w:tplc="04160005" w:tentative="1">
+      <w:start w:val="1"/>
+      <w:numFmt w:val="bullet"/>
+      <w:lvlText w:val=""/>
+      <w:lvlJc w:val="left"/>
+      <w:pPr>
+        <w:ind w:left="6480" w:hanging="360"/>
+      </w:pPr>
+      <w:rPr>
+        <w:rFonts w:ascii="Wingdings" w:hAnsi="Wingdings" w:hint="default"/>
+      </w:rPr>
+    </w:lvl>
+  </w:abstractNum>
+  <w:abstractNum w:abstractNumId="1" w15:restartNumberingAfterBreak="0">
     <w:nsid w:val="169F03C6"/>
     <w:multiLevelType w:val="hybridMultilevel"/>
     <w:tmpl w:val="DE20167C"/>
@@ -697,7 +1610,7 @@
       </w:rPr>
     </w:lvl>
   </w:abstractNum>
-  <w:abstractNum w:abstractNumId="1">
+  <w:abstractNum w:abstractNumId="2" w15:restartNumberingAfterBreak="0">
     <w:nsid w:val="1CE23E3A"/>
     <w:multiLevelType w:val="hybridMultilevel"/>
     <w:tmpl w:val="D7427C22"/>
@@ -783,7 +1696,7 @@
       </w:pPr>
     </w:lvl>
   </w:abstractNum>
-  <w:abstractNum w:abstractNumId="2">
+  <w:abstractNum w:abstractNumId="3" w15:restartNumberingAfterBreak="0">
     <w:nsid w:val="2AA947AF"/>
     <w:multiLevelType w:val="hybridMultilevel"/>
     <w:tmpl w:val="9EFA8702"/>
@@ -896,7 +1809,7 @@
       </w:rPr>
     </w:lvl>
   </w:abstractNum>
-  <w:abstractNum w:abstractNumId="3">
+  <w:abstractNum w:abstractNumId="4" w15:restartNumberingAfterBreak="0">
     <w:nsid w:val="3CFE1D90"/>
     <w:multiLevelType w:val="hybridMultilevel"/>
     <w:tmpl w:val="BEF43326"/>
@@ -1009,7 +1922,120 @@
       </w:rPr>
     </w:lvl>
   </w:abstractNum>
-  <w:abstractNum w:abstractNumId="4">
+  <w:abstractNum w:abstractNumId="5" w15:restartNumberingAfterBreak="0">
+    <w:nsid w:val="4A41550E"/>
+    <w:multiLevelType w:val="hybridMultilevel"/>
+    <w:tmpl w:val="6792AB26"/>
+    <w:lvl w:ilvl="0" w:tplc="04160001">
+      <w:start w:val="1"/>
+      <w:numFmt w:val="bullet"/>
+      <w:lvlText w:val=""/>
+      <w:lvlJc w:val="left"/>
+      <w:pPr>
+        <w:ind w:left="720" w:hanging="360"/>
+      </w:pPr>
+      <w:rPr>
+        <w:rFonts w:ascii="Symbol" w:hAnsi="Symbol" w:hint="default"/>
+      </w:rPr>
+    </w:lvl>
+    <w:lvl w:ilvl="1" w:tplc="04160003">
+      <w:start w:val="1"/>
+      <w:numFmt w:val="bullet"/>
+      <w:lvlText w:val="o"/>
+      <w:lvlJc w:val="left"/>
+      <w:pPr>
+        <w:ind w:left="1440" w:hanging="360"/>
+      </w:pPr>
+      <w:rPr>
+        <w:rFonts w:ascii="Courier New" w:hAnsi="Courier New" w:cs="Courier New" w:hint="default"/>
+      </w:rPr>
+    </w:lvl>
+    <w:lvl w:ilvl="2" w:tplc="04160005" w:tentative="1">
+      <w:start w:val="1"/>
+      <w:numFmt w:val="bullet"/>
+      <w:lvlText w:val=""/>
+      <w:lvlJc w:val="left"/>
+      <w:pPr>
+        <w:ind w:left="2160" w:hanging="360"/>
+      </w:pPr>
+      <w:rPr>
+        <w:rFonts w:ascii="Wingdings" w:hAnsi="Wingdings" w:hint="default"/>
+      </w:rPr>
+    </w:lvl>
+    <w:lvl w:ilvl="3" w:tplc="04160001" w:tentative="1">
+      <w:start w:val="1"/>
+      <w:numFmt w:val="bullet"/>
+      <w:lvlText w:val=""/>
+      <w:lvlJc w:val="left"/>
+      <w:pPr>
+        <w:ind w:left="2880" w:hanging="360"/>
+      </w:pPr>
+      <w:rPr>
+        <w:rFonts w:ascii="Symbol" w:hAnsi="Symbol" w:hint="default"/>
+      </w:rPr>
+    </w:lvl>
+    <w:lvl w:ilvl="4" w:tplc="04160003" w:tentative="1">
+      <w:start w:val="1"/>
+      <w:numFmt w:val="bullet"/>
+      <w:lvlText w:val="o"/>
+      <w:lvlJc w:val="left"/>
+      <w:pPr>
+        <w:ind w:left="3600" w:hanging="360"/>
+      </w:pPr>
+      <w:rPr>
+        <w:rFonts w:ascii="Courier New" w:hAnsi="Courier New" w:cs="Courier New" w:hint="default"/>
+      </w:rPr>
+    </w:lvl>
+    <w:lvl w:ilvl="5" w:tplc="04160005" w:tentative="1">
+      <w:start w:val="1"/>
+      <w:numFmt w:val="bullet"/>
+      <w:lvlText w:val=""/>
+      <w:lvlJc w:val="left"/>
+      <w:pPr>
+        <w:ind w:left="4320" w:hanging="360"/>
+      </w:pPr>
+      <w:rPr>
+        <w:rFonts w:ascii="Wingdings" w:hAnsi="Wingdings" w:hint="default"/>
+      </w:rPr>
+    </w:lvl>
+    <w:lvl w:ilvl="6" w:tplc="04160001" w:tentative="1">
+      <w:start w:val="1"/>
+      <w:numFmt w:val="bullet"/>
+      <w:lvlText w:val=""/>
+      <w:lvlJc w:val="left"/>
+      <w:pPr>
+        <w:ind w:left="5040" w:hanging="360"/>
+      </w:pPr>
+      <w:rPr>
+        <w:rFonts w:ascii="Symbol" w:hAnsi="Symbol" w:hint="default"/>
+      </w:rPr>
+    </w:lvl>
+    <w:lvl w:ilvl="7" w:tplc="04160003" w:tentative="1">
+      <w:start w:val="1"/>
+      <w:numFmt w:val="bullet"/>
+      <w:lvlText w:val="o"/>
+      <w:lvlJc w:val="left"/>
+      <w:pPr>
+        <w:ind w:left="5760" w:hanging="360"/>
+      </w:pPr>
+      <w:rPr>
+        <w:rFonts w:ascii="Courier New" w:hAnsi="Courier New" w:cs="Courier New" w:hint="default"/>
+      </w:rPr>
+    </w:lvl>
+    <w:lvl w:ilvl="8" w:tplc="04160005" w:tentative="1">
+      <w:start w:val="1"/>
+      <w:numFmt w:val="bullet"/>
+      <w:lvlText w:val=""/>
+      <w:lvlJc w:val="left"/>
+      <w:pPr>
+        <w:ind w:left="6480" w:hanging="360"/>
+      </w:pPr>
+      <w:rPr>
+        <w:rFonts w:ascii="Wingdings" w:hAnsi="Wingdings" w:hint="default"/>
+      </w:rPr>
+    </w:lvl>
+  </w:abstractNum>
+  <w:abstractNum w:abstractNumId="6" w15:restartNumberingAfterBreak="0">
     <w:nsid w:val="57A8196D"/>
     <w:multiLevelType w:val="hybridMultilevel"/>
     <w:tmpl w:val="20E410AC"/>
@@ -1123,25 +2149,31 @@
     </w:lvl>
   </w:abstractNum>
   <w:num w:numId="1">
+    <w:abstractNumId w:val="4"/>
+  </w:num>
+  <w:num w:numId="2">
     <w:abstractNumId w:val="3"/>
   </w:num>
-  <w:num w:numId="2">
+  <w:num w:numId="3">
     <w:abstractNumId w:val="2"/>
   </w:num>
-  <w:num w:numId="3">
+  <w:num w:numId="4">
     <w:abstractNumId w:val="1"/>
   </w:num>
-  <w:num w:numId="4">
+  <w:num w:numId="5">
+    <w:abstractNumId w:val="6"/>
+  </w:num>
+  <w:num w:numId="6">
+    <w:abstractNumId w:val="5"/>
+  </w:num>
+  <w:num w:numId="7">
     <w:abstractNumId w:val="0"/>
-  </w:num>
-  <w:num w:numId="5">
-    <w:abstractNumId w:val="4"/>
   </w:num>
 </w:numbering>
 </file>
 
 <file path=word/styles.xml><?xml version="1.0" encoding="utf-8"?>
-<w:styles xmlns:mc="http://schemas.openxmlformats.org/markup-compatibility/2006" xmlns:r="http://schemas.openxmlformats.org/officeDocument/2006/relationships" xmlns:w="http://schemas.openxmlformats.org/wordprocessingml/2006/main" xmlns:w14="http://schemas.microsoft.com/office/word/2010/wordml" mc:Ignorable="w14">
+<w:styles xmlns:mc="http://schemas.openxmlformats.org/markup-compatibility/2006" xmlns:r="http://schemas.openxmlformats.org/officeDocument/2006/relationships" xmlns:w="http://schemas.openxmlformats.org/wordprocessingml/2006/main" xmlns:w14="http://schemas.microsoft.com/office/word/2010/wordml" xmlns:w15="http://schemas.microsoft.com/office/word/2012/wordml" mc:Ignorable="w14 w15">
   <w:docDefaults>
     <w:rPrDefault>
       <w:rPr>
@@ -1157,156 +2189,390 @@
       </w:pPr>
     </w:pPrDefault>
   </w:docDefaults>
-  <w:latentStyles w:defLockedState="0" w:defUIPriority="99" w:defSemiHidden="1" w:defUnhideWhenUsed="1" w:defQFormat="0" w:count="267">
-    <w:lsdException w:name="Normal" w:semiHidden="0" w:uiPriority="0" w:unhideWhenUsed="0" w:qFormat="1"/>
-    <w:lsdException w:name="heading 1" w:semiHidden="0" w:uiPriority="9" w:unhideWhenUsed="0" w:qFormat="1"/>
-    <w:lsdException w:name="heading 2" w:uiPriority="9" w:qFormat="1"/>
-    <w:lsdException w:name="heading 3" w:uiPriority="9" w:qFormat="1"/>
-    <w:lsdException w:name="heading 4" w:uiPriority="9" w:qFormat="1"/>
-    <w:lsdException w:name="heading 5" w:uiPriority="9" w:qFormat="1"/>
-    <w:lsdException w:name="heading 6" w:uiPriority="9" w:qFormat="1"/>
-    <w:lsdException w:name="heading 7" w:uiPriority="9" w:qFormat="1"/>
-    <w:lsdException w:name="heading 8" w:uiPriority="9" w:qFormat="1"/>
-    <w:lsdException w:name="heading 9" w:uiPriority="9" w:qFormat="1"/>
-    <w:lsdException w:name="toc 1" w:uiPriority="39"/>
-    <w:lsdException w:name="toc 2" w:uiPriority="39"/>
-    <w:lsdException w:name="toc 3" w:uiPriority="39"/>
-    <w:lsdException w:name="toc 4" w:uiPriority="39"/>
-    <w:lsdException w:name="toc 5" w:uiPriority="39"/>
-    <w:lsdException w:name="toc 6" w:uiPriority="39"/>
-    <w:lsdException w:name="toc 7" w:uiPriority="39"/>
-    <w:lsdException w:name="toc 8" w:uiPriority="39"/>
-    <w:lsdException w:name="toc 9" w:uiPriority="39"/>
-    <w:lsdException w:name="caption" w:uiPriority="35" w:qFormat="1"/>
-    <w:lsdException w:name="Title" w:semiHidden="0" w:uiPriority="10" w:unhideWhenUsed="0" w:qFormat="1"/>
-    <w:lsdException w:name="Default Paragraph Font" w:uiPriority="1"/>
-    <w:lsdException w:name="Subtitle" w:semiHidden="0" w:uiPriority="11" w:unhideWhenUsed="0" w:qFormat="1"/>
-    <w:lsdException w:name="Strong" w:semiHidden="0" w:uiPriority="22" w:unhideWhenUsed="0" w:qFormat="1"/>
-    <w:lsdException w:name="Emphasis" w:semiHidden="0" w:uiPriority="20" w:unhideWhenUsed="0" w:qFormat="1"/>
-    <w:lsdException w:name="Table Grid" w:semiHidden="0" w:uiPriority="59" w:unhideWhenUsed="0"/>
-    <w:lsdException w:name="Placeholder Text" w:unhideWhenUsed="0"/>
-    <w:lsdException w:name="No Spacing" w:semiHidden="0" w:uiPriority="1" w:unhideWhenUsed="0" w:qFormat="1"/>
-    <w:lsdException w:name="Light Shading" w:semiHidden="0" w:uiPriority="60" w:unhideWhenUsed="0"/>
-    <w:lsdException w:name="Light List" w:semiHidden="0" w:uiPriority="61" w:unhideWhenUsed="0"/>
-    <w:lsdException w:name="Light Grid" w:semiHidden="0" w:uiPriority="62" w:unhideWhenUsed="0"/>
-    <w:lsdException w:name="Medium Shading 1" w:semiHidden="0" w:uiPriority="63" w:unhideWhenUsed="0"/>
-    <w:lsdException w:name="Medium Shading 2" w:semiHidden="0" w:uiPriority="64" w:unhideWhenUsed="0"/>
-    <w:lsdException w:name="Medium List 1" w:semiHidden="0" w:uiPriority="65" w:unhideWhenUsed="0"/>
-    <w:lsdException w:name="Medium List 2" w:semiHidden="0" w:uiPriority="66" w:unhideWhenUsed="0"/>
-    <w:lsdException w:name="Medium Grid 1" w:semiHidden="0" w:uiPriority="67" w:unhideWhenUsed="0"/>
-    <w:lsdException w:name="Medium Grid 2" w:semiHidden="0" w:uiPriority="68" w:unhideWhenUsed="0"/>
-    <w:lsdException w:name="Medium Grid 3" w:semiHidden="0" w:uiPriority="69" w:unhideWhenUsed="0"/>
-    <w:lsdException w:name="Dark List" w:semiHidden="0" w:uiPriority="70" w:unhideWhenUsed="0"/>
-    <w:lsdException w:name="Colorful Shading" w:semiHidden="0" w:uiPriority="71" w:unhideWhenUsed="0"/>
-    <w:lsdException w:name="Colorful List" w:semiHidden="0" w:uiPriority="72" w:unhideWhenUsed="0"/>
-    <w:lsdException w:name="Colorful Grid" w:semiHidden="0" w:uiPriority="73" w:unhideWhenUsed="0"/>
-    <w:lsdException w:name="Light Shading Accent 1" w:semiHidden="0" w:uiPriority="60" w:unhideWhenUsed="0"/>
-    <w:lsdException w:name="Light List Accent 1" w:semiHidden="0" w:uiPriority="61" w:unhideWhenUsed="0"/>
-    <w:lsdException w:name="Light Grid Accent 1" w:semiHidden="0" w:uiPriority="62" w:unhideWhenUsed="0"/>
-    <w:lsdException w:name="Medium Shading 1 Accent 1" w:semiHidden="0" w:uiPriority="63" w:unhideWhenUsed="0"/>
-    <w:lsdException w:name="Medium Shading 2 Accent 1" w:semiHidden="0" w:uiPriority="64" w:unhideWhenUsed="0"/>
-    <w:lsdException w:name="Medium List 1 Accent 1" w:semiHidden="0" w:uiPriority="65" w:unhideWhenUsed="0"/>
-    <w:lsdException w:name="Revision" w:unhideWhenUsed="0"/>
-    <w:lsdException w:name="List Paragraph" w:semiHidden="0" w:uiPriority="34" w:unhideWhenUsed="0" w:qFormat="1"/>
-    <w:lsdException w:name="Quote" w:semiHidden="0" w:uiPriority="29" w:unhideWhenUsed="0" w:qFormat="1"/>
-    <w:lsdException w:name="Intense Quote" w:semiHidden="0" w:uiPriority="30" w:unhideWhenUsed="0" w:qFormat="1"/>
-    <w:lsdException w:name="Medium List 2 Accent 1" w:semiHidden="0" w:uiPriority="66" w:unhideWhenUsed="0"/>
-    <w:lsdException w:name="Medium Grid 1 Accent 1" w:semiHidden="0" w:uiPriority="67" w:unhideWhenUsed="0"/>
-    <w:lsdException w:name="Medium Grid 2 Accent 1" w:semiHidden="0" w:uiPriority="68" w:unhideWhenUsed="0"/>
-    <w:lsdException w:name="Medium Grid 3 Accent 1" w:semiHidden="0" w:uiPriority="69" w:unhideWhenUsed="0"/>
-    <w:lsdException w:name="Dark List Accent 1" w:semiHidden="0" w:uiPriority="70" w:unhideWhenUsed="0"/>
-    <w:lsdException w:name="Colorful Shading Accent 1" w:semiHidden="0" w:uiPriority="71" w:unhideWhenUsed="0"/>
-    <w:lsdException w:name="Colorful List Accent 1" w:semiHidden="0" w:uiPriority="72" w:unhideWhenUsed="0"/>
-    <w:lsdException w:name="Colorful Grid Accent 1" w:semiHidden="0" w:uiPriority="73" w:unhideWhenUsed="0"/>
-    <w:lsdException w:name="Light Shading Accent 2" w:semiHidden="0" w:uiPriority="60" w:unhideWhenUsed="0"/>
-    <w:lsdException w:name="Light List Accent 2" w:semiHidden="0" w:uiPriority="61" w:unhideWhenUsed="0"/>
-    <w:lsdException w:name="Light Grid Accent 2" w:semiHidden="0" w:uiPriority="62" w:unhideWhenUsed="0"/>
-    <w:lsdException w:name="Medium Shading 1 Accent 2" w:semiHidden="0" w:uiPriority="63" w:unhideWhenUsed="0"/>
-    <w:lsdException w:name="Medium Shading 2 Accent 2" w:semiHidden="0" w:uiPriority="64" w:unhideWhenUsed="0"/>
-    <w:lsdException w:name="Medium List 1 Accent 2" w:semiHidden="0" w:uiPriority="65" w:unhideWhenUsed="0"/>
-    <w:lsdException w:name="Medium List 2 Accent 2" w:semiHidden="0" w:uiPriority="66" w:unhideWhenUsed="0"/>
-    <w:lsdException w:name="Medium Grid 1 Accent 2" w:semiHidden="0" w:uiPriority="67" w:unhideWhenUsed="0"/>
-    <w:lsdException w:name="Medium Grid 2 Accent 2" w:semiHidden="0" w:uiPriority="68" w:unhideWhenUsed="0"/>
-    <w:lsdException w:name="Medium Grid 3 Accent 2" w:semiHidden="0" w:uiPriority="69" w:unhideWhenUsed="0"/>
-    <w:lsdException w:name="Dark List Accent 2" w:semiHidden="0" w:uiPriority="70" w:unhideWhenUsed="0"/>
-    <w:lsdException w:name="Colorful Shading Accent 2" w:semiHidden="0" w:uiPriority="71" w:unhideWhenUsed="0"/>
-    <w:lsdException w:name="Colorful List Accent 2" w:semiHidden="0" w:uiPriority="72" w:unhideWhenUsed="0"/>
-    <w:lsdException w:name="Colorful Grid Accent 2" w:semiHidden="0" w:uiPriority="73" w:unhideWhenUsed="0"/>
-    <w:lsdException w:name="Light Shading Accent 3" w:semiHidden="0" w:uiPriority="60" w:unhideWhenUsed="0"/>
-    <w:lsdException w:name="Light List Accent 3" w:semiHidden="0" w:uiPriority="61" w:unhideWhenUsed="0"/>
-    <w:lsdException w:name="Light Grid Accent 3" w:semiHidden="0" w:uiPriority="62" w:unhideWhenUsed="0"/>
-    <w:lsdException w:name="Medium Shading 1 Accent 3" w:semiHidden="0" w:uiPriority="63" w:unhideWhenUsed="0"/>
-    <w:lsdException w:name="Medium Shading 2 Accent 3" w:semiHidden="0" w:uiPriority="64" w:unhideWhenUsed="0"/>
-    <w:lsdException w:name="Medium List 1 Accent 3" w:semiHidden="0" w:uiPriority="65" w:unhideWhenUsed="0"/>
-    <w:lsdException w:name="Medium List 2 Accent 3" w:semiHidden="0" w:uiPriority="66" w:unhideWhenUsed="0"/>
-    <w:lsdException w:name="Medium Grid 1 Accent 3" w:semiHidden="0" w:uiPriority="67" w:unhideWhenUsed="0"/>
-    <w:lsdException w:name="Medium Grid 2 Accent 3" w:semiHidden="0" w:uiPriority="68" w:unhideWhenUsed="0"/>
-    <w:lsdException w:name="Medium Grid 3 Accent 3" w:semiHidden="0" w:uiPriority="69" w:unhideWhenUsed="0"/>
-    <w:lsdException w:name="Dark List Accent 3" w:semiHidden="0" w:uiPriority="70" w:unhideWhenUsed="0"/>
-    <w:lsdException w:name="Colorful Shading Accent 3" w:semiHidden="0" w:uiPriority="71" w:unhideWhenUsed="0"/>
-    <w:lsdException w:name="Colorful List Accent 3" w:semiHidden="0" w:uiPriority="72" w:unhideWhenUsed="0"/>
-    <w:lsdException w:name="Colorful Grid Accent 3" w:semiHidden="0" w:uiPriority="73" w:unhideWhenUsed="0"/>
-    <w:lsdException w:name="Light Shading Accent 4" w:semiHidden="0" w:uiPriority="60" w:unhideWhenUsed="0"/>
-    <w:lsdException w:name="Light List Accent 4" w:semiHidden="0" w:uiPriority="61" w:unhideWhenUsed="0"/>
-    <w:lsdException w:name="Light Grid Accent 4" w:semiHidden="0" w:uiPriority="62" w:unhideWhenUsed="0"/>
-    <w:lsdException w:name="Medium Shading 1 Accent 4" w:semiHidden="0" w:uiPriority="63" w:unhideWhenUsed="0"/>
-    <w:lsdException w:name="Medium Shading 2 Accent 4" w:semiHidden="0" w:uiPriority="64" w:unhideWhenUsed="0"/>
-    <w:lsdException w:name="Medium List 1 Accent 4" w:semiHidden="0" w:uiPriority="65" w:unhideWhenUsed="0"/>
-    <w:lsdException w:name="Medium List 2 Accent 4" w:semiHidden="0" w:uiPriority="66" w:unhideWhenUsed="0"/>
-    <w:lsdException w:name="Medium Grid 1 Accent 4" w:semiHidden="0" w:uiPriority="67" w:unhideWhenUsed="0"/>
-    <w:lsdException w:name="Medium Grid 2 Accent 4" w:semiHidden="0" w:uiPriority="68" w:unhideWhenUsed="0"/>
-    <w:lsdException w:name="Medium Grid 3 Accent 4" w:semiHidden="0" w:uiPriority="69" w:unhideWhenUsed="0"/>
-    <w:lsdException w:name="Dark List Accent 4" w:semiHidden="0" w:uiPriority="70" w:unhideWhenUsed="0"/>
-    <w:lsdException w:name="Colorful Shading Accent 4" w:semiHidden="0" w:uiPriority="71" w:unhideWhenUsed="0"/>
-    <w:lsdException w:name="Colorful List Accent 4" w:semiHidden="0" w:uiPriority="72" w:unhideWhenUsed="0"/>
-    <w:lsdException w:name="Colorful Grid Accent 4" w:semiHidden="0" w:uiPriority="73" w:unhideWhenUsed="0"/>
-    <w:lsdException w:name="Light Shading Accent 5" w:semiHidden="0" w:uiPriority="60" w:unhideWhenUsed="0"/>
-    <w:lsdException w:name="Light List Accent 5" w:semiHidden="0" w:uiPriority="61" w:unhideWhenUsed="0"/>
-    <w:lsdException w:name="Light Grid Accent 5" w:semiHidden="0" w:uiPriority="62" w:unhideWhenUsed="0"/>
-    <w:lsdException w:name="Medium Shading 1 Accent 5" w:semiHidden="0" w:uiPriority="63" w:unhideWhenUsed="0"/>
-    <w:lsdException w:name="Medium Shading 2 Accent 5" w:semiHidden="0" w:uiPriority="64" w:unhideWhenUsed="0"/>
-    <w:lsdException w:name="Medium List 1 Accent 5" w:semiHidden="0" w:uiPriority="65" w:unhideWhenUsed="0"/>
-    <w:lsdException w:name="Medium List 2 Accent 5" w:semiHidden="0" w:uiPriority="66" w:unhideWhenUsed="0"/>
-    <w:lsdException w:name="Medium Grid 1 Accent 5" w:semiHidden="0" w:uiPriority="67" w:unhideWhenUsed="0"/>
-    <w:lsdException w:name="Medium Grid 2 Accent 5" w:semiHidden="0" w:uiPriority="68" w:unhideWhenUsed="0"/>
-    <w:lsdException w:name="Medium Grid 3 Accent 5" w:semiHidden="0" w:uiPriority="69" w:unhideWhenUsed="0"/>
-    <w:lsdException w:name="Dark List Accent 5" w:semiHidden="0" w:uiPriority="70" w:unhideWhenUsed="0"/>
-    <w:lsdException w:name="Colorful Shading Accent 5" w:semiHidden="0" w:uiPriority="71" w:unhideWhenUsed="0"/>
-    <w:lsdException w:name="Colorful List Accent 5" w:semiHidden="0" w:uiPriority="72" w:unhideWhenUsed="0"/>
-    <w:lsdException w:name="Colorful Grid Accent 5" w:semiHidden="0" w:uiPriority="73" w:unhideWhenUsed="0"/>
-    <w:lsdException w:name="Light Shading Accent 6" w:semiHidden="0" w:uiPriority="60" w:unhideWhenUsed="0"/>
-    <w:lsdException w:name="Light List Accent 6" w:semiHidden="0" w:uiPriority="61" w:unhideWhenUsed="0"/>
-    <w:lsdException w:name="Light Grid Accent 6" w:semiHidden="0" w:uiPriority="62" w:unhideWhenUsed="0"/>
-    <w:lsdException w:name="Medium Shading 1 Accent 6" w:semiHidden="0" w:uiPriority="63" w:unhideWhenUsed="0"/>
-    <w:lsdException w:name="Medium Shading 2 Accent 6" w:semiHidden="0" w:uiPriority="64" w:unhideWhenUsed="0"/>
-    <w:lsdException w:name="Medium List 1 Accent 6" w:semiHidden="0" w:uiPriority="65" w:unhideWhenUsed="0"/>
-    <w:lsdException w:name="Medium List 2 Accent 6" w:semiHidden="0" w:uiPriority="66" w:unhideWhenUsed="0"/>
-    <w:lsdException w:name="Medium Grid 1 Accent 6" w:semiHidden="0" w:uiPriority="67" w:unhideWhenUsed="0"/>
-    <w:lsdException w:name="Medium Grid 2 Accent 6" w:semiHidden="0" w:uiPriority="68" w:unhideWhenUsed="0"/>
-    <w:lsdException w:name="Medium Grid 3 Accent 6" w:semiHidden="0" w:uiPriority="69" w:unhideWhenUsed="0"/>
-    <w:lsdException w:name="Dark List Accent 6" w:semiHidden="0" w:uiPriority="70" w:unhideWhenUsed="0"/>
-    <w:lsdException w:name="Colorful Shading Accent 6" w:semiHidden="0" w:uiPriority="71" w:unhideWhenUsed="0"/>
-    <w:lsdException w:name="Colorful List Accent 6" w:semiHidden="0" w:uiPriority="72" w:unhideWhenUsed="0"/>
-    <w:lsdException w:name="Colorful Grid Accent 6" w:semiHidden="0" w:uiPriority="73" w:unhideWhenUsed="0"/>
-    <w:lsdException w:name="Subtle Emphasis" w:semiHidden="0" w:uiPriority="19" w:unhideWhenUsed="0" w:qFormat="1"/>
-    <w:lsdException w:name="Intense Emphasis" w:semiHidden="0" w:uiPriority="21" w:unhideWhenUsed="0" w:qFormat="1"/>
-    <w:lsdException w:name="Subtle Reference" w:semiHidden="0" w:uiPriority="31" w:unhideWhenUsed="0" w:qFormat="1"/>
-    <w:lsdException w:name="Intense Reference" w:semiHidden="0" w:uiPriority="32" w:unhideWhenUsed="0" w:qFormat="1"/>
-    <w:lsdException w:name="Book Title" w:semiHidden="0" w:uiPriority="33" w:unhideWhenUsed="0" w:qFormat="1"/>
-    <w:lsdException w:name="Bibliography" w:uiPriority="37"/>
-    <w:lsdException w:name="TOC Heading" w:uiPriority="39" w:qFormat="1"/>
+  <w:latentStyles w:defLockedState="0" w:defUIPriority="99" w:defSemiHidden="0" w:defUnhideWhenUsed="0" w:defQFormat="0" w:count="371">
+    <w:lsdException w:name="Normal" w:uiPriority="0" w:qFormat="1"/>
+    <w:lsdException w:name="heading 1" w:uiPriority="9" w:qFormat="1"/>
+    <w:lsdException w:name="heading 2" w:semiHidden="1" w:uiPriority="9" w:unhideWhenUsed="1" w:qFormat="1"/>
+    <w:lsdException w:name="heading 3" w:semiHidden="1" w:uiPriority="9" w:unhideWhenUsed="1" w:qFormat="1"/>
+    <w:lsdException w:name="heading 4" w:semiHidden="1" w:uiPriority="9" w:unhideWhenUsed="1" w:qFormat="1"/>
+    <w:lsdException w:name="heading 5" w:semiHidden="1" w:uiPriority="9" w:unhideWhenUsed="1" w:qFormat="1"/>
+    <w:lsdException w:name="heading 6" w:semiHidden="1" w:uiPriority="9" w:unhideWhenUsed="1" w:qFormat="1"/>
+    <w:lsdException w:name="heading 7" w:semiHidden="1" w:uiPriority="9" w:unhideWhenUsed="1" w:qFormat="1"/>
+    <w:lsdException w:name="heading 8" w:semiHidden="1" w:uiPriority="9" w:unhideWhenUsed="1" w:qFormat="1"/>
+    <w:lsdException w:name="heading 9" w:semiHidden="1" w:uiPriority="9" w:unhideWhenUsed="1" w:qFormat="1"/>
+    <w:lsdException w:name="index 1" w:semiHidden="1" w:unhideWhenUsed="1"/>
+    <w:lsdException w:name="index 2" w:semiHidden="1" w:unhideWhenUsed="1"/>
+    <w:lsdException w:name="index 3" w:semiHidden="1" w:unhideWhenUsed="1"/>
+    <w:lsdException w:name="index 4" w:semiHidden="1" w:unhideWhenUsed="1"/>
+    <w:lsdException w:name="index 5" w:semiHidden="1" w:unhideWhenUsed="1"/>
+    <w:lsdException w:name="index 6" w:semiHidden="1" w:unhideWhenUsed="1"/>
+    <w:lsdException w:name="index 7" w:semiHidden="1" w:unhideWhenUsed="1"/>
+    <w:lsdException w:name="index 8" w:semiHidden="1" w:unhideWhenUsed="1"/>
+    <w:lsdException w:name="index 9" w:semiHidden="1" w:unhideWhenUsed="1"/>
+    <w:lsdException w:name="toc 1" w:semiHidden="1" w:uiPriority="39" w:unhideWhenUsed="1"/>
+    <w:lsdException w:name="toc 2" w:semiHidden="1" w:uiPriority="39" w:unhideWhenUsed="1"/>
+    <w:lsdException w:name="toc 3" w:semiHidden="1" w:uiPriority="39" w:unhideWhenUsed="1"/>
+    <w:lsdException w:name="toc 4" w:semiHidden="1" w:uiPriority="39" w:unhideWhenUsed="1"/>
+    <w:lsdException w:name="toc 5" w:semiHidden="1" w:uiPriority="39" w:unhideWhenUsed="1"/>
+    <w:lsdException w:name="toc 6" w:semiHidden="1" w:uiPriority="39" w:unhideWhenUsed="1"/>
+    <w:lsdException w:name="toc 7" w:semiHidden="1" w:uiPriority="39" w:unhideWhenUsed="1"/>
+    <w:lsdException w:name="toc 8" w:semiHidden="1" w:uiPriority="39" w:unhideWhenUsed="1"/>
+    <w:lsdException w:name="toc 9" w:semiHidden="1" w:uiPriority="39" w:unhideWhenUsed="1"/>
+    <w:lsdException w:name="Normal Indent" w:semiHidden="1" w:unhideWhenUsed="1"/>
+    <w:lsdException w:name="footnote text" w:semiHidden="1" w:unhideWhenUsed="1"/>
+    <w:lsdException w:name="annotation text" w:semiHidden="1" w:unhideWhenUsed="1"/>
+    <w:lsdException w:name="header" w:semiHidden="1" w:unhideWhenUsed="1"/>
+    <w:lsdException w:name="footer" w:semiHidden="1" w:unhideWhenUsed="1"/>
+    <w:lsdException w:name="index heading" w:semiHidden="1" w:unhideWhenUsed="1"/>
+    <w:lsdException w:name="caption" w:semiHidden="1" w:uiPriority="35" w:unhideWhenUsed="1" w:qFormat="1"/>
+    <w:lsdException w:name="table of figures" w:semiHidden="1" w:unhideWhenUsed="1"/>
+    <w:lsdException w:name="envelope address" w:semiHidden="1" w:unhideWhenUsed="1"/>
+    <w:lsdException w:name="envelope return" w:semiHidden="1" w:unhideWhenUsed="1"/>
+    <w:lsdException w:name="footnote reference" w:semiHidden="1" w:unhideWhenUsed="1"/>
+    <w:lsdException w:name="annotation reference" w:semiHidden="1" w:unhideWhenUsed="1"/>
+    <w:lsdException w:name="line number" w:semiHidden="1" w:unhideWhenUsed="1"/>
+    <w:lsdException w:name="page number" w:semiHidden="1" w:unhideWhenUsed="1"/>
+    <w:lsdException w:name="endnote reference" w:semiHidden="1" w:unhideWhenUsed="1"/>
+    <w:lsdException w:name="endnote text" w:semiHidden="1" w:unhideWhenUsed="1"/>
+    <w:lsdException w:name="table of authorities" w:semiHidden="1" w:unhideWhenUsed="1"/>
+    <w:lsdException w:name="macro" w:semiHidden="1" w:unhideWhenUsed="1"/>
+    <w:lsdException w:name="toa heading" w:semiHidden="1" w:unhideWhenUsed="1"/>
+    <w:lsdException w:name="List" w:semiHidden="1" w:unhideWhenUsed="1"/>
+    <w:lsdException w:name="List Bullet" w:semiHidden="1" w:unhideWhenUsed="1"/>
+    <w:lsdException w:name="List Number" w:semiHidden="1" w:unhideWhenUsed="1"/>
+    <w:lsdException w:name="List 2" w:semiHidden="1" w:unhideWhenUsed="1"/>
+    <w:lsdException w:name="List 3" w:semiHidden="1" w:unhideWhenUsed="1"/>
+    <w:lsdException w:name="List 4" w:semiHidden="1" w:unhideWhenUsed="1"/>
+    <w:lsdException w:name="List 5" w:semiHidden="1" w:unhideWhenUsed="1"/>
+    <w:lsdException w:name="List Bullet 2" w:semiHidden="1" w:unhideWhenUsed="1"/>
+    <w:lsdException w:name="List Bullet 3" w:semiHidden="1" w:unhideWhenUsed="1"/>
+    <w:lsdException w:name="List Bullet 4" w:semiHidden="1" w:unhideWhenUsed="1"/>
+    <w:lsdException w:name="List Bullet 5" w:semiHidden="1" w:unhideWhenUsed="1"/>
+    <w:lsdException w:name="List Number 2" w:semiHidden="1" w:unhideWhenUsed="1"/>
+    <w:lsdException w:name="List Number 3" w:semiHidden="1" w:unhideWhenUsed="1"/>
+    <w:lsdException w:name="List Number 4" w:semiHidden="1" w:unhideWhenUsed="1"/>
+    <w:lsdException w:name="List Number 5" w:semiHidden="1" w:unhideWhenUsed="1"/>
+    <w:lsdException w:name="Title" w:uiPriority="10" w:qFormat="1"/>
+    <w:lsdException w:name="Closing" w:semiHidden="1" w:unhideWhenUsed="1"/>
+    <w:lsdException w:name="Signature" w:semiHidden="1" w:unhideWhenUsed="1"/>
+    <w:lsdException w:name="Default Paragraph Font" w:semiHidden="1" w:uiPriority="1" w:unhideWhenUsed="1"/>
+    <w:lsdException w:name="Body Text" w:semiHidden="1" w:unhideWhenUsed="1"/>
+    <w:lsdException w:name="Body Text Indent" w:semiHidden="1" w:unhideWhenUsed="1"/>
+    <w:lsdException w:name="List Continue" w:semiHidden="1" w:unhideWhenUsed="1"/>
+    <w:lsdException w:name="List Continue 2" w:semiHidden="1" w:unhideWhenUsed="1"/>
+    <w:lsdException w:name="List Continue 3" w:semiHidden="1" w:unhideWhenUsed="1"/>
+    <w:lsdException w:name="List Continue 4" w:semiHidden="1" w:unhideWhenUsed="1"/>
+    <w:lsdException w:name="List Continue 5" w:semiHidden="1" w:unhideWhenUsed="1"/>
+    <w:lsdException w:name="Message Header" w:semiHidden="1" w:unhideWhenUsed="1"/>
+    <w:lsdException w:name="Subtitle" w:uiPriority="11" w:qFormat="1"/>
+    <w:lsdException w:name="Salutation" w:semiHidden="1" w:unhideWhenUsed="1"/>
+    <w:lsdException w:name="Date" w:semiHidden="1" w:unhideWhenUsed="1"/>
+    <w:lsdException w:name="Body Text First Indent" w:semiHidden="1" w:unhideWhenUsed="1"/>
+    <w:lsdException w:name="Body Text First Indent 2" w:semiHidden="1" w:unhideWhenUsed="1"/>
+    <w:lsdException w:name="Note Heading" w:semiHidden="1" w:unhideWhenUsed="1"/>
+    <w:lsdException w:name="Body Text 2" w:semiHidden="1" w:unhideWhenUsed="1"/>
+    <w:lsdException w:name="Body Text 3" w:semiHidden="1" w:unhideWhenUsed="1"/>
+    <w:lsdException w:name="Body Text Indent 2" w:semiHidden="1" w:unhideWhenUsed="1"/>
+    <w:lsdException w:name="Body Text Indent 3" w:semiHidden="1" w:unhideWhenUsed="1"/>
+    <w:lsdException w:name="Block Text" w:semiHidden="1" w:unhideWhenUsed="1"/>
+    <w:lsdException w:name="Hyperlink" w:semiHidden="1" w:unhideWhenUsed="1"/>
+    <w:lsdException w:name="FollowedHyperlink" w:semiHidden="1" w:unhideWhenUsed="1"/>
+    <w:lsdException w:name="Strong" w:uiPriority="22" w:qFormat="1"/>
+    <w:lsdException w:name="Emphasis" w:uiPriority="20" w:qFormat="1"/>
+    <w:lsdException w:name="Document Map" w:semiHidden="1" w:unhideWhenUsed="1"/>
+    <w:lsdException w:name="Plain Text" w:semiHidden="1" w:unhideWhenUsed="1"/>
+    <w:lsdException w:name="E-mail Signature" w:semiHidden="1" w:unhideWhenUsed="1"/>
+    <w:lsdException w:name="HTML Top of Form" w:semiHidden="1" w:unhideWhenUsed="1"/>
+    <w:lsdException w:name="HTML Bottom of Form" w:semiHidden="1" w:unhideWhenUsed="1"/>
+    <w:lsdException w:name="Normal (Web)" w:semiHidden="1" w:unhideWhenUsed="1"/>
+    <w:lsdException w:name="HTML Acronym" w:semiHidden="1" w:unhideWhenUsed="1"/>
+    <w:lsdException w:name="HTML Address" w:semiHidden="1" w:unhideWhenUsed="1"/>
+    <w:lsdException w:name="HTML Cite" w:semiHidden="1" w:unhideWhenUsed="1"/>
+    <w:lsdException w:name="HTML Code" w:semiHidden="1" w:unhideWhenUsed="1"/>
+    <w:lsdException w:name="HTML Definition" w:semiHidden="1" w:unhideWhenUsed="1"/>
+    <w:lsdException w:name="HTML Keyboard" w:semiHidden="1" w:unhideWhenUsed="1"/>
+    <w:lsdException w:name="HTML Preformatted" w:semiHidden="1" w:unhideWhenUsed="1"/>
+    <w:lsdException w:name="HTML Sample" w:semiHidden="1" w:unhideWhenUsed="1"/>
+    <w:lsdException w:name="HTML Typewriter" w:semiHidden="1" w:unhideWhenUsed="1"/>
+    <w:lsdException w:name="HTML Variable" w:semiHidden="1" w:unhideWhenUsed="1"/>
+    <w:lsdException w:name="Normal Table" w:semiHidden="1" w:unhideWhenUsed="1"/>
+    <w:lsdException w:name="annotation subject" w:semiHidden="1" w:unhideWhenUsed="1"/>
+    <w:lsdException w:name="No List" w:semiHidden="1" w:unhideWhenUsed="1"/>
+    <w:lsdException w:name="Outline List 1" w:semiHidden="1" w:unhideWhenUsed="1"/>
+    <w:lsdException w:name="Outline List 2" w:semiHidden="1" w:unhideWhenUsed="1"/>
+    <w:lsdException w:name="Outline List 3" w:semiHidden="1" w:unhideWhenUsed="1"/>
+    <w:lsdException w:name="Table Simple 1" w:semiHidden="1" w:unhideWhenUsed="1"/>
+    <w:lsdException w:name="Table Simple 2" w:semiHidden="1" w:unhideWhenUsed="1"/>
+    <w:lsdException w:name="Table Simple 3" w:semiHidden="1" w:unhideWhenUsed="1"/>
+    <w:lsdException w:name="Table Classic 1" w:semiHidden="1" w:unhideWhenUsed="1"/>
+    <w:lsdException w:name="Table Classic 2" w:semiHidden="1" w:unhideWhenUsed="1"/>
+    <w:lsdException w:name="Table Classic 3" w:semiHidden="1" w:unhideWhenUsed="1"/>
+    <w:lsdException w:name="Table Classic 4" w:semiHidden="1" w:unhideWhenUsed="1"/>
+    <w:lsdException w:name="Table Colorful 1" w:semiHidden="1" w:unhideWhenUsed="1"/>
+    <w:lsdException w:name="Table Colorful 2" w:semiHidden="1" w:unhideWhenUsed="1"/>
+    <w:lsdException w:name="Table Colorful 3" w:semiHidden="1" w:unhideWhenUsed="1"/>
+    <w:lsdException w:name="Table Columns 1" w:semiHidden="1" w:unhideWhenUsed="1"/>
+    <w:lsdException w:name="Table Columns 2" w:semiHidden="1" w:unhideWhenUsed="1"/>
+    <w:lsdException w:name="Table Columns 3" w:semiHidden="1" w:unhideWhenUsed="1"/>
+    <w:lsdException w:name="Table Columns 4" w:semiHidden="1" w:unhideWhenUsed="1"/>
+    <w:lsdException w:name="Table Columns 5" w:semiHidden="1" w:unhideWhenUsed="1"/>
+    <w:lsdException w:name="Table Grid 1" w:semiHidden="1" w:unhideWhenUsed="1"/>
+    <w:lsdException w:name="Table Grid 2" w:semiHidden="1" w:unhideWhenUsed="1"/>
+    <w:lsdException w:name="Table Grid 3" w:semiHidden="1" w:unhideWhenUsed="1"/>
+    <w:lsdException w:name="Table Grid 4" w:semiHidden="1" w:unhideWhenUsed="1"/>
+    <w:lsdException w:name="Table Grid 5" w:semiHidden="1" w:unhideWhenUsed="1"/>
+    <w:lsdException w:name="Table Grid 6" w:semiHidden="1" w:unhideWhenUsed="1"/>
+    <w:lsdException w:name="Table Grid 7" w:semiHidden="1" w:unhideWhenUsed="1"/>
+    <w:lsdException w:name="Table Grid 8" w:semiHidden="1" w:unhideWhenUsed="1"/>
+    <w:lsdException w:name="Table List 1" w:semiHidden="1" w:unhideWhenUsed="1"/>
+    <w:lsdException w:name="Table List 2" w:semiHidden="1" w:unhideWhenUsed="1"/>
+    <w:lsdException w:name="Table List 3" w:semiHidden="1" w:unhideWhenUsed="1"/>
+    <w:lsdException w:name="Table List 4" w:semiHidden="1" w:unhideWhenUsed="1"/>
+    <w:lsdException w:name="Table List 5" w:semiHidden="1" w:unhideWhenUsed="1"/>
+    <w:lsdException w:name="Table List 6" w:semiHidden="1" w:unhideWhenUsed="1"/>
+    <w:lsdException w:name="Table List 7" w:semiHidden="1" w:unhideWhenUsed="1"/>
+    <w:lsdException w:name="Table List 8" w:semiHidden="1" w:unhideWhenUsed="1"/>
+    <w:lsdException w:name="Table 3D effects 1" w:semiHidden="1" w:unhideWhenUsed="1"/>
+    <w:lsdException w:name="Table 3D effects 2" w:semiHidden="1" w:unhideWhenUsed="1"/>
+    <w:lsdException w:name="Table 3D effects 3" w:semiHidden="1" w:unhideWhenUsed="1"/>
+    <w:lsdException w:name="Table Contemporary" w:semiHidden="1" w:unhideWhenUsed="1"/>
+    <w:lsdException w:name="Table Elegant" w:semiHidden="1" w:unhideWhenUsed="1"/>
+    <w:lsdException w:name="Table Professional" w:semiHidden="1" w:unhideWhenUsed="1"/>
+    <w:lsdException w:name="Table Subtle 1" w:semiHidden="1" w:unhideWhenUsed="1"/>
+    <w:lsdException w:name="Table Subtle 2" w:semiHidden="1" w:unhideWhenUsed="1"/>
+    <w:lsdException w:name="Table Web 1" w:semiHidden="1" w:unhideWhenUsed="1"/>
+    <w:lsdException w:name="Table Web 2" w:semiHidden="1" w:unhideWhenUsed="1"/>
+    <w:lsdException w:name="Table Web 3" w:semiHidden="1" w:unhideWhenUsed="1"/>
+    <w:lsdException w:name="Balloon Text" w:semiHidden="1" w:unhideWhenUsed="1"/>
+    <w:lsdException w:name="Table Grid" w:uiPriority="59"/>
+    <w:lsdException w:name="Table Theme" w:semiHidden="1" w:unhideWhenUsed="1"/>
+    <w:lsdException w:name="Placeholder Text" w:semiHidden="1"/>
+    <w:lsdException w:name="No Spacing" w:uiPriority="1" w:qFormat="1"/>
+    <w:lsdException w:name="Light Shading" w:uiPriority="60"/>
+    <w:lsdException w:name="Light List" w:uiPriority="61"/>
+    <w:lsdException w:name="Light Grid" w:uiPriority="62"/>
+    <w:lsdException w:name="Medium Shading 1" w:uiPriority="63"/>
+    <w:lsdException w:name="Medium Shading 2" w:uiPriority="64"/>
+    <w:lsdException w:name="Medium List 1" w:uiPriority="65"/>
+    <w:lsdException w:name="Medium List 2" w:uiPriority="66"/>
+    <w:lsdException w:name="Medium Grid 1" w:uiPriority="67"/>
+    <w:lsdException w:name="Medium Grid 2" w:uiPriority="68"/>
+    <w:lsdException w:name="Medium Grid 3" w:uiPriority="69"/>
+    <w:lsdException w:name="Dark List" w:uiPriority="70"/>
+    <w:lsdException w:name="Colorful Shading" w:uiPriority="71"/>
+    <w:lsdException w:name="Colorful List" w:uiPriority="72"/>
+    <w:lsdException w:name="Colorful Grid" w:uiPriority="73"/>
+    <w:lsdException w:name="Light Shading Accent 1" w:uiPriority="60"/>
+    <w:lsdException w:name="Light List Accent 1" w:uiPriority="61"/>
+    <w:lsdException w:name="Light Grid Accent 1" w:uiPriority="62"/>
+    <w:lsdException w:name="Medium Shading 1 Accent 1" w:uiPriority="63"/>
+    <w:lsdException w:name="Medium Shading 2 Accent 1" w:uiPriority="64"/>
+    <w:lsdException w:name="Medium List 1 Accent 1" w:uiPriority="65"/>
+    <w:lsdException w:name="Revision" w:semiHidden="1"/>
+    <w:lsdException w:name="List Paragraph" w:uiPriority="34" w:qFormat="1"/>
+    <w:lsdException w:name="Quote" w:uiPriority="29" w:qFormat="1"/>
+    <w:lsdException w:name="Intense Quote" w:uiPriority="30" w:qFormat="1"/>
+    <w:lsdException w:name="Medium List 2 Accent 1" w:uiPriority="66"/>
+    <w:lsdException w:name="Medium Grid 1 Accent 1" w:uiPriority="67"/>
+    <w:lsdException w:name="Medium Grid 2 Accent 1" w:uiPriority="68"/>
+    <w:lsdException w:name="Medium Grid 3 Accent 1" w:uiPriority="69"/>
+    <w:lsdException w:name="Dark List Accent 1" w:uiPriority="70"/>
+    <w:lsdException w:name="Colorful Shading Accent 1" w:uiPriority="71"/>
+    <w:lsdException w:name="Colorful List Accent 1" w:uiPriority="72"/>
+    <w:lsdException w:name="Colorful Grid Accent 1" w:uiPriority="73"/>
+    <w:lsdException w:name="Light Shading Accent 2" w:uiPriority="60"/>
+    <w:lsdException w:name="Light List Accent 2" w:uiPriority="61"/>
+    <w:lsdException w:name="Light Grid Accent 2" w:uiPriority="62"/>
+    <w:lsdException w:name="Medium Shading 1 Accent 2" w:uiPriority="63"/>
+    <w:lsdException w:name="Medium Shading 2 Accent 2" w:uiPriority="64"/>
+    <w:lsdException w:name="Medium List 1 Accent 2" w:uiPriority="65"/>
+    <w:lsdException w:name="Medium List 2 Accent 2" w:uiPriority="66"/>
+    <w:lsdException w:name="Medium Grid 1 Accent 2" w:uiPriority="67"/>
+    <w:lsdException w:name="Medium Grid 2 Accent 2" w:uiPriority="68"/>
+    <w:lsdException w:name="Medium Grid 3 Accent 2" w:uiPriority="69"/>
+    <w:lsdException w:name="Dark List Accent 2" w:uiPriority="70"/>
+    <w:lsdException w:name="Colorful Shading Accent 2" w:uiPriority="71"/>
+    <w:lsdException w:name="Colorful List Accent 2" w:uiPriority="72"/>
+    <w:lsdException w:name="Colorful Grid Accent 2" w:uiPriority="73"/>
+    <w:lsdException w:name="Light Shading Accent 3" w:uiPriority="60"/>
+    <w:lsdException w:name="Light List Accent 3" w:uiPriority="61"/>
+    <w:lsdException w:name="Light Grid Accent 3" w:uiPriority="62"/>
+    <w:lsdException w:name="Medium Shading 1 Accent 3" w:uiPriority="63"/>
+    <w:lsdException w:name="Medium Shading 2 Accent 3" w:uiPriority="64"/>
+    <w:lsdException w:name="Medium List 1 Accent 3" w:uiPriority="65"/>
+    <w:lsdException w:name="Medium List 2 Accent 3" w:uiPriority="66"/>
+    <w:lsdException w:name="Medium Grid 1 Accent 3" w:uiPriority="67"/>
+    <w:lsdException w:name="Medium Grid 2 Accent 3" w:uiPriority="68"/>
+    <w:lsdException w:name="Medium Grid 3 Accent 3" w:uiPriority="69"/>
+    <w:lsdException w:name="Dark List Accent 3" w:uiPriority="70"/>
+    <w:lsdException w:name="Colorful Shading Accent 3" w:uiPriority="71"/>
+    <w:lsdException w:name="Colorful List Accent 3" w:uiPriority="72"/>
+    <w:lsdException w:name="Colorful Grid Accent 3" w:uiPriority="73"/>
+    <w:lsdException w:name="Light Shading Accent 4" w:uiPriority="60"/>
+    <w:lsdException w:name="Light List Accent 4" w:uiPriority="61"/>
+    <w:lsdException w:name="Light Grid Accent 4" w:uiPriority="62"/>
+    <w:lsdException w:name="Medium Shading 1 Accent 4" w:uiPriority="63"/>
+    <w:lsdException w:name="Medium Shading 2 Accent 4" w:uiPriority="64"/>
+    <w:lsdException w:name="Medium List 1 Accent 4" w:uiPriority="65"/>
+    <w:lsdException w:name="Medium List 2 Accent 4" w:uiPriority="66"/>
+    <w:lsdException w:name="Medium Grid 1 Accent 4" w:uiPriority="67"/>
+    <w:lsdException w:name="Medium Grid 2 Accent 4" w:uiPriority="68"/>
+    <w:lsdException w:name="Medium Grid 3 Accent 4" w:uiPriority="69"/>
+    <w:lsdException w:name="Dark List Accent 4" w:uiPriority="70"/>
+    <w:lsdException w:name="Colorful Shading Accent 4" w:uiPriority="71"/>
+    <w:lsdException w:name="Colorful List Accent 4" w:uiPriority="72"/>
+    <w:lsdException w:name="Colorful Grid Accent 4" w:uiPriority="73"/>
+    <w:lsdException w:name="Light Shading Accent 5" w:uiPriority="60"/>
+    <w:lsdException w:name="Light List Accent 5" w:uiPriority="61"/>
+    <w:lsdException w:name="Light Grid Accent 5" w:uiPriority="62"/>
+    <w:lsdException w:name="Medium Shading 1 Accent 5" w:uiPriority="63"/>
+    <w:lsdException w:name="Medium Shading 2 Accent 5" w:uiPriority="64"/>
+    <w:lsdException w:name="Medium List 1 Accent 5" w:uiPriority="65"/>
+    <w:lsdException w:name="Medium List 2 Accent 5" w:uiPriority="66"/>
+    <w:lsdException w:name="Medium Grid 1 Accent 5" w:uiPriority="67"/>
+    <w:lsdException w:name="Medium Grid 2 Accent 5" w:uiPriority="68"/>
+    <w:lsdException w:name="Medium Grid 3 Accent 5" w:uiPriority="69"/>
+    <w:lsdException w:name="Dark List Accent 5" w:uiPriority="70"/>
+    <w:lsdException w:name="Colorful Shading Accent 5" w:uiPriority="71"/>
+    <w:lsdException w:name="Colorful List Accent 5" w:uiPriority="72"/>
+    <w:lsdException w:name="Colorful Grid Accent 5" w:uiPriority="73"/>
+    <w:lsdException w:name="Light Shading Accent 6" w:uiPriority="60"/>
+    <w:lsdException w:name="Light List Accent 6" w:uiPriority="61"/>
+    <w:lsdException w:name="Light Grid Accent 6" w:uiPriority="62"/>
+    <w:lsdException w:name="Medium Shading 1 Accent 6" w:uiPriority="63"/>
+    <w:lsdException w:name="Medium Shading 2 Accent 6" w:uiPriority="64"/>
+    <w:lsdException w:name="Medium List 1 Accent 6" w:uiPriority="65"/>
+    <w:lsdException w:name="Medium List 2 Accent 6" w:uiPriority="66"/>
+    <w:lsdException w:name="Medium Grid 1 Accent 6" w:uiPriority="67"/>
+    <w:lsdException w:name="Medium Grid 2 Accent 6" w:uiPriority="68"/>
+    <w:lsdException w:name="Medium Grid 3 Accent 6" w:uiPriority="69"/>
+    <w:lsdException w:name="Dark List Accent 6" w:uiPriority="70"/>
+    <w:lsdException w:name="Colorful Shading Accent 6" w:uiPriority="71"/>
+    <w:lsdException w:name="Colorful List Accent 6" w:uiPriority="72"/>
+    <w:lsdException w:name="Colorful Grid Accent 6" w:uiPriority="73"/>
+    <w:lsdException w:name="Subtle Emphasis" w:uiPriority="19" w:qFormat="1"/>
+    <w:lsdException w:name="Intense Emphasis" w:uiPriority="21" w:qFormat="1"/>
+    <w:lsdException w:name="Subtle Reference" w:uiPriority="31" w:qFormat="1"/>
+    <w:lsdException w:name="Intense Reference" w:uiPriority="32" w:qFormat="1"/>
+    <w:lsdException w:name="Book Title" w:uiPriority="33" w:qFormat="1"/>
+    <w:lsdException w:name="Bibliography" w:semiHidden="1" w:uiPriority="37" w:unhideWhenUsed="1"/>
+    <w:lsdException w:name="TOC Heading" w:semiHidden="1" w:uiPriority="39" w:unhideWhenUsed="1" w:qFormat="1"/>
+    <w:lsdException w:name="Plain Table 1" w:uiPriority="41"/>
+    <w:lsdException w:name="Plain Table 2" w:uiPriority="42"/>
+    <w:lsdException w:name="Plain Table 3" w:uiPriority="43"/>
+    <w:lsdException w:name="Plain Table 4" w:uiPriority="44"/>
+    <w:lsdException w:name="Plain Table 5" w:uiPriority="45"/>
+    <w:lsdException w:name="Grid Table Light" w:uiPriority="40"/>
+    <w:lsdException w:name="Grid Table 1 Light" w:uiPriority="46"/>
+    <w:lsdException w:name="Grid Table 2" w:uiPriority="47"/>
+    <w:lsdException w:name="Grid Table 3" w:uiPriority="48"/>
+    <w:lsdException w:name="Grid Table 4" w:uiPriority="49"/>
+    <w:lsdException w:name="Grid Table 5 Dark" w:uiPriority="50"/>
+    <w:lsdException w:name="Grid Table 6 Colorful" w:uiPriority="51"/>
+    <w:lsdException w:name="Grid Table 7 Colorful" w:uiPriority="52"/>
+    <w:lsdException w:name="Grid Table 1 Light Accent 1" w:uiPriority="46"/>
+    <w:lsdException w:name="Grid Table 2 Accent 1" w:uiPriority="47"/>
+    <w:lsdException w:name="Grid Table 3 Accent 1" w:uiPriority="48"/>
+    <w:lsdException w:name="Grid Table 4 Accent 1" w:uiPriority="49"/>
+    <w:lsdException w:name="Grid Table 5 Dark Accent 1" w:uiPriority="50"/>
+    <w:lsdException w:name="Grid Table 6 Colorful Accent 1" w:uiPriority="51"/>
+    <w:lsdException w:name="Grid Table 7 Colorful Accent 1" w:uiPriority="52"/>
+    <w:lsdException w:name="Grid Table 1 Light Accent 2" w:uiPriority="46"/>
+    <w:lsdException w:name="Grid Table 2 Accent 2" w:uiPriority="47"/>
+    <w:lsdException w:name="Grid Table 3 Accent 2" w:uiPriority="48"/>
+    <w:lsdException w:name="Grid Table 4 Accent 2" w:uiPriority="49"/>
+    <w:lsdException w:name="Grid Table 5 Dark Accent 2" w:uiPriority="50"/>
+    <w:lsdException w:name="Grid Table 6 Colorful Accent 2" w:uiPriority="51"/>
+    <w:lsdException w:name="Grid Table 7 Colorful Accent 2" w:uiPriority="52"/>
+    <w:lsdException w:name="Grid Table 1 Light Accent 3" w:uiPriority="46"/>
+    <w:lsdException w:name="Grid Table 2 Accent 3" w:uiPriority="47"/>
+    <w:lsdException w:name="Grid Table 3 Accent 3" w:uiPriority="48"/>
+    <w:lsdException w:name="Grid Table 4 Accent 3" w:uiPriority="49"/>
+    <w:lsdException w:name="Grid Table 5 Dark Accent 3" w:uiPriority="50"/>
+    <w:lsdException w:name="Grid Table 6 Colorful Accent 3" w:uiPriority="51"/>
+    <w:lsdException w:name="Grid Table 7 Colorful Accent 3" w:uiPriority="52"/>
+    <w:lsdException w:name="Grid Table 1 Light Accent 4" w:uiPriority="46"/>
+    <w:lsdException w:name="Grid Table 2 Accent 4" w:uiPriority="47"/>
+    <w:lsdException w:name="Grid Table 3 Accent 4" w:uiPriority="48"/>
+    <w:lsdException w:name="Grid Table 4 Accent 4" w:uiPriority="49"/>
+    <w:lsdException w:name="Grid Table 5 Dark Accent 4" w:uiPriority="50"/>
+    <w:lsdException w:name="Grid Table 6 Colorful Accent 4" w:uiPriority="51"/>
+    <w:lsdException w:name="Grid Table 7 Colorful Accent 4" w:uiPriority="52"/>
+    <w:lsdException w:name="Grid Table 1 Light Accent 5" w:uiPriority="46"/>
+    <w:lsdException w:name="Grid Table 2 Accent 5" w:uiPriority="47"/>
+    <w:lsdException w:name="Grid Table 3 Accent 5" w:uiPriority="48"/>
+    <w:lsdException w:name="Grid Table 4 Accent 5" w:uiPriority="49"/>
+    <w:lsdException w:name="Grid Table 5 Dark Accent 5" w:uiPriority="50"/>
+    <w:lsdException w:name="Grid Table 6 Colorful Accent 5" w:uiPriority="51"/>
+    <w:lsdException w:name="Grid Table 7 Colorful Accent 5" w:uiPriority="52"/>
+    <w:lsdException w:name="Grid Table 1 Light Accent 6" w:uiPriority="46"/>
+    <w:lsdException w:name="Grid Table 2 Accent 6" w:uiPriority="47"/>
+    <w:lsdException w:name="Grid Table 3 Accent 6" w:uiPriority="48"/>
+    <w:lsdException w:name="Grid Table 4 Accent 6" w:uiPriority="49"/>
+    <w:lsdException w:name="Grid Table 5 Dark Accent 6" w:uiPriority="50"/>
+    <w:lsdException w:name="Grid Table 6 Colorful Accent 6" w:uiPriority="51"/>
+    <w:lsdException w:name="Grid Table 7 Colorful Accent 6" w:uiPriority="52"/>
+    <w:lsdException w:name="List Table 1 Light" w:uiPriority="46"/>
+    <w:lsdException w:name="List Table 2" w:uiPriority="47"/>
+    <w:lsdException w:name="List Table 3" w:uiPriority="48"/>
+    <w:lsdException w:name="List Table 4" w:uiPriority="49"/>
+    <w:lsdException w:name="List Table 5 Dark" w:uiPriority="50"/>
+    <w:lsdException w:name="List Table 6 Colorful" w:uiPriority="51"/>
+    <w:lsdException w:name="List Table 7 Colorful" w:uiPriority="52"/>
+    <w:lsdException w:name="List Table 1 Light Accent 1" w:uiPriority="46"/>
+    <w:lsdException w:name="List Table 2 Accent 1" w:uiPriority="47"/>
+    <w:lsdException w:name="List Table 3 Accent 1" w:uiPriority="48"/>
+    <w:lsdException w:name="List Table 4 Accent 1" w:uiPriority="49"/>
+    <w:lsdException w:name="List Table 5 Dark Accent 1" w:uiPriority="50"/>
+    <w:lsdException w:name="List Table 6 Colorful Accent 1" w:uiPriority="51"/>
+    <w:lsdException w:name="List Table 7 Colorful Accent 1" w:uiPriority="52"/>
+    <w:lsdException w:name="List Table 1 Light Accent 2" w:uiPriority="46"/>
+    <w:lsdException w:name="List Table 2 Accent 2" w:uiPriority="47"/>
+    <w:lsdException w:name="List Table 3 Accent 2" w:uiPriority="48"/>
+    <w:lsdException w:name="List Table 4 Accent 2" w:uiPriority="49"/>
+    <w:lsdException w:name="List Table 5 Dark Accent 2" w:uiPriority="50"/>
+    <w:lsdException w:name="List Table 6 Colorful Accent 2" w:uiPriority="51"/>
+    <w:lsdException w:name="List Table 7 Colorful Accent 2" w:uiPriority="52"/>
+    <w:lsdException w:name="List Table 1 Light Accent 3" w:uiPriority="46"/>
+    <w:lsdException w:name="List Table 2 Accent 3" w:uiPriority="47"/>
+    <w:lsdException w:name="List Table 3 Accent 3" w:uiPriority="48"/>
+    <w:lsdException w:name="List Table 4 Accent 3" w:uiPriority="49"/>
+    <w:lsdException w:name="List Table 5 Dark Accent 3" w:uiPriority="50"/>
+    <w:lsdException w:name="List Table 6 Colorful Accent 3" w:uiPriority="51"/>
+    <w:lsdException w:name="List Table 7 Colorful Accent 3" w:uiPriority="52"/>
+    <w:lsdException w:name="List Table 1 Light Accent 4" w:uiPriority="46"/>
+    <w:lsdException w:name="List Table 2 Accent 4" w:uiPriority="47"/>
+    <w:lsdException w:name="List Table 3 Accent 4" w:uiPriority="48"/>
+    <w:lsdException w:name="List Table 4 Accent 4" w:uiPriority="49"/>
+    <w:lsdException w:name="List Table 5 Dark Accent 4" w:uiPriority="50"/>
+    <w:lsdException w:name="List Table 6 Colorful Accent 4" w:uiPriority="51"/>
+    <w:lsdException w:name="List Table 7 Colorful Accent 4" w:uiPriority="52"/>
+    <w:lsdException w:name="List Table 1 Light Accent 5" w:uiPriority="46"/>
+    <w:lsdException w:name="List Table 2 Accent 5" w:uiPriority="47"/>
+    <w:lsdException w:name="List Table 3 Accent 5" w:uiPriority="48"/>
+    <w:lsdException w:name="List Table 4 Accent 5" w:uiPriority="49"/>
+    <w:lsdException w:name="List Table 5 Dark Accent 5" w:uiPriority="50"/>
+    <w:lsdException w:name="List Table 6 Colorful Accent 5" w:uiPriority="51"/>
+    <w:lsdException w:name="List Table 7 Colorful Accent 5" w:uiPriority="52"/>
+    <w:lsdException w:name="List Table 1 Light Accent 6" w:uiPriority="46"/>
+    <w:lsdException w:name="List Table 2 Accent 6" w:uiPriority="47"/>
+    <w:lsdException w:name="List Table 3 Accent 6" w:uiPriority="48"/>
+    <w:lsdException w:name="List Table 4 Accent 6" w:uiPriority="49"/>
+    <w:lsdException w:name="List Table 5 Dark Accent 6" w:uiPriority="50"/>
+    <w:lsdException w:name="List Table 6 Colorful Accent 6" w:uiPriority="51"/>
+    <w:lsdException w:name="List Table 7 Colorful Accent 6" w:uiPriority="52"/>
   </w:latentStyles>
   <w:style w:type="paragraph" w:default="1" w:styleId="Normal">
     <w:name w:val="Normal"/>
     <w:qFormat/>
   </w:style>
-  <w:style w:type="character" w:default="1" w:styleId="DefaultParagraphFont">
+  <w:style w:type="character" w:default="1" w:styleId="Fontepargpadro">
     <w:name w:val="Default Paragraph Font"/>
     <w:uiPriority w:val="1"/>
     <w:semiHidden/>
     <w:unhideWhenUsed/>
   </w:style>
-  <w:style w:type="table" w:default="1" w:styleId="TableNormal">
+  <w:style w:type="table" w:default="1" w:styleId="Tabelanormal">
     <w:name w:val="Normal Table"/>
     <w:uiPriority w:val="99"/>
     <w:semiHidden/>
@@ -1321,13 +2587,13 @@
       </w:tblCellMar>
     </w:tblPr>
   </w:style>
-  <w:style w:type="numbering" w:default="1" w:styleId="NoList">
+  <w:style w:type="numbering" w:default="1" w:styleId="Semlista">
     <w:name w:val="No List"/>
     <w:uiPriority w:val="99"/>
     <w:semiHidden/>
     <w:unhideWhenUsed/>
   </w:style>
-  <w:style w:type="paragraph" w:styleId="ListParagraph">
+  <w:style w:type="paragraph" w:styleId="PargrafodaLista">
     <w:name w:val="List Paragraph"/>
     <w:basedOn w:val="Normal"/>
     <w:uiPriority w:val="34"/>
@@ -1338,206 +2604,534 @@
       <w:contextualSpacing/>
     </w:pPr>
   </w:style>
-</w:styles>
-</file>
-
-<file path=word/stylesWithEffects.xml><?xml version="1.0" encoding="utf-8"?>
-<w:styles xmlns:wpc="http://schemas.microsoft.com/office/word/2010/wordprocessingCanvas" xmlns:mc="http://schemas.openxmlformats.org/markup-compatibility/2006" xmlns:o="urn:schemas-microsoft-com:office:office" xmlns:r="http://schemas.openxmlformats.org/officeDocument/2006/relationships" xmlns:m="http://schemas.openxmlformats.org/officeDocument/2006/math" xmlns:v="urn:schemas-microsoft-com:vml" xmlns:wp14="http://schemas.microsoft.com/office/word/2010/wordprocessingDrawing" xmlns:wp="http://schemas.openxmlformats.org/drawingml/2006/wordprocessingDrawing" xmlns:w10="urn:schemas-microsoft-com:office:word" xmlns:w="http://schemas.openxmlformats.org/wordprocessingml/2006/main" xmlns:w14="http://schemas.microsoft.com/office/word/2010/wordml" xmlns:wpg="http://schemas.microsoft.com/office/word/2010/wordprocessingGroup" xmlns:wpi="http://schemas.microsoft.com/office/word/2010/wordprocessingInk" xmlns:wne="http://schemas.microsoft.com/office/word/2006/wordml" xmlns:wps="http://schemas.microsoft.com/office/word/2010/wordprocessingShape" mc:Ignorable="w14 wp14">
-  <w:docDefaults>
-    <w:rPrDefault>
-      <w:rPr>
-        <w:rFonts w:asciiTheme="minorHAnsi" w:eastAsiaTheme="minorHAnsi" w:hAnsiTheme="minorHAnsi" w:cstheme="minorBidi"/>
-        <w:sz w:val="22"/>
-        <w:szCs w:val="22"/>
-        <w:lang w:val="pt-BR" w:eastAsia="en-US" w:bidi="ar-SA"/>
-      </w:rPr>
-    </w:rPrDefault>
-    <w:pPrDefault>
-      <w:pPr>
-        <w:spacing w:after="200" w:line="276" w:lineRule="auto"/>
-      </w:pPr>
-    </w:pPrDefault>
-  </w:docDefaults>
-  <w:latentStyles w:defLockedState="0" w:defUIPriority="99" w:defSemiHidden="1" w:defUnhideWhenUsed="1" w:defQFormat="0" w:count="267">
-    <w:lsdException w:name="Normal" w:semiHidden="0" w:uiPriority="0" w:unhideWhenUsed="0" w:qFormat="1"/>
-    <w:lsdException w:name="heading 1" w:semiHidden="0" w:uiPriority="9" w:unhideWhenUsed="0" w:qFormat="1"/>
-    <w:lsdException w:name="heading 2" w:uiPriority="9" w:qFormat="1"/>
-    <w:lsdException w:name="heading 3" w:uiPriority="9" w:qFormat="1"/>
-    <w:lsdException w:name="heading 4" w:uiPriority="9" w:qFormat="1"/>
-    <w:lsdException w:name="heading 5" w:uiPriority="9" w:qFormat="1"/>
-    <w:lsdException w:name="heading 6" w:uiPriority="9" w:qFormat="1"/>
-    <w:lsdException w:name="heading 7" w:uiPriority="9" w:qFormat="1"/>
-    <w:lsdException w:name="heading 8" w:uiPriority="9" w:qFormat="1"/>
-    <w:lsdException w:name="heading 9" w:uiPriority="9" w:qFormat="1"/>
-    <w:lsdException w:name="toc 1" w:uiPriority="39"/>
-    <w:lsdException w:name="toc 2" w:uiPriority="39"/>
-    <w:lsdException w:name="toc 3" w:uiPriority="39"/>
-    <w:lsdException w:name="toc 4" w:uiPriority="39"/>
-    <w:lsdException w:name="toc 5" w:uiPriority="39"/>
-    <w:lsdException w:name="toc 6" w:uiPriority="39"/>
-    <w:lsdException w:name="toc 7" w:uiPriority="39"/>
-    <w:lsdException w:name="toc 8" w:uiPriority="39"/>
-    <w:lsdException w:name="toc 9" w:uiPriority="39"/>
-    <w:lsdException w:name="caption" w:uiPriority="35" w:qFormat="1"/>
-    <w:lsdException w:name="Title" w:semiHidden="0" w:uiPriority="10" w:unhideWhenUsed="0" w:qFormat="1"/>
-    <w:lsdException w:name="Default Paragraph Font" w:uiPriority="1"/>
-    <w:lsdException w:name="Subtitle" w:semiHidden="0" w:uiPriority="11" w:unhideWhenUsed="0" w:qFormat="1"/>
-    <w:lsdException w:name="Strong" w:semiHidden="0" w:uiPriority="22" w:unhideWhenUsed="0" w:qFormat="1"/>
-    <w:lsdException w:name="Emphasis" w:semiHidden="0" w:uiPriority="20" w:unhideWhenUsed="0" w:qFormat="1"/>
-    <w:lsdException w:name="Table Grid" w:semiHidden="0" w:uiPriority="59" w:unhideWhenUsed="0"/>
-    <w:lsdException w:name="Placeholder Text" w:unhideWhenUsed="0"/>
-    <w:lsdException w:name="No Spacing" w:semiHidden="0" w:uiPriority="1" w:unhideWhenUsed="0" w:qFormat="1"/>
-    <w:lsdException w:name="Light Shading" w:semiHidden="0" w:uiPriority="60" w:unhideWhenUsed="0"/>
-    <w:lsdException w:name="Light List" w:semiHidden="0" w:uiPriority="61" w:unhideWhenUsed="0"/>
-    <w:lsdException w:name="Light Grid" w:semiHidden="0" w:uiPriority="62" w:unhideWhenUsed="0"/>
-    <w:lsdException w:name="Medium Shading 1" w:semiHidden="0" w:uiPriority="63" w:unhideWhenUsed="0"/>
-    <w:lsdException w:name="Medium Shading 2" w:semiHidden="0" w:uiPriority="64" w:unhideWhenUsed="0"/>
-    <w:lsdException w:name="Medium List 1" w:semiHidden="0" w:uiPriority="65" w:unhideWhenUsed="0"/>
-    <w:lsdException w:name="Medium List 2" w:semiHidden="0" w:uiPriority="66" w:unhideWhenUsed="0"/>
-    <w:lsdException w:name="Medium Grid 1" w:semiHidden="0" w:uiPriority="67" w:unhideWhenUsed="0"/>
-    <w:lsdException w:name="Medium Grid 2" w:semiHidden="0" w:uiPriority="68" w:unhideWhenUsed="0"/>
-    <w:lsdException w:name="Medium Grid 3" w:semiHidden="0" w:uiPriority="69" w:unhideWhenUsed="0"/>
-    <w:lsdException w:name="Dark List" w:semiHidden="0" w:uiPriority="70" w:unhideWhenUsed="0"/>
-    <w:lsdException w:name="Colorful Shading" w:semiHidden="0" w:uiPriority="71" w:unhideWhenUsed="0"/>
-    <w:lsdException w:name="Colorful List" w:semiHidden="0" w:uiPriority="72" w:unhideWhenUsed="0"/>
-    <w:lsdException w:name="Colorful Grid" w:semiHidden="0" w:uiPriority="73" w:unhideWhenUsed="0"/>
-    <w:lsdException w:name="Light Shading Accent 1" w:semiHidden="0" w:uiPriority="60" w:unhideWhenUsed="0"/>
-    <w:lsdException w:name="Light List Accent 1" w:semiHidden="0" w:uiPriority="61" w:unhideWhenUsed="0"/>
-    <w:lsdException w:name="Light Grid Accent 1" w:semiHidden="0" w:uiPriority="62" w:unhideWhenUsed="0"/>
-    <w:lsdException w:name="Medium Shading 1 Accent 1" w:semiHidden="0" w:uiPriority="63" w:unhideWhenUsed="0"/>
-    <w:lsdException w:name="Medium Shading 2 Accent 1" w:semiHidden="0" w:uiPriority="64" w:unhideWhenUsed="0"/>
-    <w:lsdException w:name="Medium List 1 Accent 1" w:semiHidden="0" w:uiPriority="65" w:unhideWhenUsed="0"/>
-    <w:lsdException w:name="Revision" w:unhideWhenUsed="0"/>
-    <w:lsdException w:name="List Paragraph" w:semiHidden="0" w:uiPriority="34" w:unhideWhenUsed="0" w:qFormat="1"/>
-    <w:lsdException w:name="Quote" w:semiHidden="0" w:uiPriority="29" w:unhideWhenUsed="0" w:qFormat="1"/>
-    <w:lsdException w:name="Intense Quote" w:semiHidden="0" w:uiPriority="30" w:unhideWhenUsed="0" w:qFormat="1"/>
-    <w:lsdException w:name="Medium List 2 Accent 1" w:semiHidden="0" w:uiPriority="66" w:unhideWhenUsed="0"/>
-    <w:lsdException w:name="Medium Grid 1 Accent 1" w:semiHidden="0" w:uiPriority="67" w:unhideWhenUsed="0"/>
-    <w:lsdException w:name="Medium Grid 2 Accent 1" w:semiHidden="0" w:uiPriority="68" w:unhideWhenUsed="0"/>
-    <w:lsdException w:name="Medium Grid 3 Accent 1" w:semiHidden="0" w:uiPriority="69" w:unhideWhenUsed="0"/>
-    <w:lsdException w:name="Dark List Accent 1" w:semiHidden="0" w:uiPriority="70" w:unhideWhenUsed="0"/>
-    <w:lsdException w:name="Colorful Shading Accent 1" w:semiHidden="0" w:uiPriority="71" w:unhideWhenUsed="0"/>
-    <w:lsdException w:name="Colorful List Accent 1" w:semiHidden="0" w:uiPriority="72" w:unhideWhenUsed="0"/>
-    <w:lsdException w:name="Colorful Grid Accent 1" w:semiHidden="0" w:uiPriority="73" w:unhideWhenUsed="0"/>
-    <w:lsdException w:name="Light Shading Accent 2" w:semiHidden="0" w:uiPriority="60" w:unhideWhenUsed="0"/>
-    <w:lsdException w:name="Light List Accent 2" w:semiHidden="0" w:uiPriority="61" w:unhideWhenUsed="0"/>
-    <w:lsdException w:name="Light Grid Accent 2" w:semiHidden="0" w:uiPriority="62" w:unhideWhenUsed="0"/>
-    <w:lsdException w:name="Medium Shading 1 Accent 2" w:semiHidden="0" w:uiPriority="63" w:unhideWhenUsed="0"/>
-    <w:lsdException w:name="Medium Shading 2 Accent 2" w:semiHidden="0" w:uiPriority="64" w:unhideWhenUsed="0"/>
-    <w:lsdException w:name="Medium List 1 Accent 2" w:semiHidden="0" w:uiPriority="65" w:unhideWhenUsed="0"/>
-    <w:lsdException w:name="Medium List 2 Accent 2" w:semiHidden="0" w:uiPriority="66" w:unhideWhenUsed="0"/>
-    <w:lsdException w:name="Medium Grid 1 Accent 2" w:semiHidden="0" w:uiPriority="67" w:unhideWhenUsed="0"/>
-    <w:lsdException w:name="Medium Grid 2 Accent 2" w:semiHidden="0" w:uiPriority="68" w:unhideWhenUsed="0"/>
-    <w:lsdException w:name="Medium Grid 3 Accent 2" w:semiHidden="0" w:uiPriority="69" w:unhideWhenUsed="0"/>
-    <w:lsdException w:name="Dark List Accent 2" w:semiHidden="0" w:uiPriority="70" w:unhideWhenUsed="0"/>
-    <w:lsdException w:name="Colorful Shading Accent 2" w:semiHidden="0" w:uiPriority="71" w:unhideWhenUsed="0"/>
-    <w:lsdException w:name="Colorful List Accent 2" w:semiHidden="0" w:uiPriority="72" w:unhideWhenUsed="0"/>
-    <w:lsdException w:name="Colorful Grid Accent 2" w:semiHidden="0" w:uiPriority="73" w:unhideWhenUsed="0"/>
-    <w:lsdException w:name="Light Shading Accent 3" w:semiHidden="0" w:uiPriority="60" w:unhideWhenUsed="0"/>
-    <w:lsdException w:name="Light List Accent 3" w:semiHidden="0" w:uiPriority="61" w:unhideWhenUsed="0"/>
-    <w:lsdException w:name="Light Grid Accent 3" w:semiHidden="0" w:uiPriority="62" w:unhideWhenUsed="0"/>
-    <w:lsdException w:name="Medium Shading 1 Accent 3" w:semiHidden="0" w:uiPriority="63" w:unhideWhenUsed="0"/>
-    <w:lsdException w:name="Medium Shading 2 Accent 3" w:semiHidden="0" w:uiPriority="64" w:unhideWhenUsed="0"/>
-    <w:lsdException w:name="Medium List 1 Accent 3" w:semiHidden="0" w:uiPriority="65" w:unhideWhenUsed="0"/>
-    <w:lsdException w:name="Medium List 2 Accent 3" w:semiHidden="0" w:uiPriority="66" w:unhideWhenUsed="0"/>
-    <w:lsdException w:name="Medium Grid 1 Accent 3" w:semiHidden="0" w:uiPriority="67" w:unhideWhenUsed="0"/>
-    <w:lsdException w:name="Medium Grid 2 Accent 3" w:semiHidden="0" w:uiPriority="68" w:unhideWhenUsed="0"/>
-    <w:lsdException w:name="Medium Grid 3 Accent 3" w:semiHidden="0" w:uiPriority="69" w:unhideWhenUsed="0"/>
-    <w:lsdException w:name="Dark List Accent 3" w:semiHidden="0" w:uiPriority="70" w:unhideWhenUsed="0"/>
-    <w:lsdException w:name="Colorful Shading Accent 3" w:semiHidden="0" w:uiPriority="71" w:unhideWhenUsed="0"/>
-    <w:lsdException w:name="Colorful List Accent 3" w:semiHidden="0" w:uiPriority="72" w:unhideWhenUsed="0"/>
-    <w:lsdException w:name="Colorful Grid Accent 3" w:semiHidden="0" w:uiPriority="73" w:unhideWhenUsed="0"/>
-    <w:lsdException w:name="Light Shading Accent 4" w:semiHidden="0" w:uiPriority="60" w:unhideWhenUsed="0"/>
-    <w:lsdException w:name="Light List Accent 4" w:semiHidden="0" w:uiPriority="61" w:unhideWhenUsed="0"/>
-    <w:lsdException w:name="Light Grid Accent 4" w:semiHidden="0" w:uiPriority="62" w:unhideWhenUsed="0"/>
-    <w:lsdException w:name="Medium Shading 1 Accent 4" w:semiHidden="0" w:uiPriority="63" w:unhideWhenUsed="0"/>
-    <w:lsdException w:name="Medium Shading 2 Accent 4" w:semiHidden="0" w:uiPriority="64" w:unhideWhenUsed="0"/>
-    <w:lsdException w:name="Medium List 1 Accent 4" w:semiHidden="0" w:uiPriority="65" w:unhideWhenUsed="0"/>
-    <w:lsdException w:name="Medium List 2 Accent 4" w:semiHidden="0" w:uiPriority="66" w:unhideWhenUsed="0"/>
-    <w:lsdException w:name="Medium Grid 1 Accent 4" w:semiHidden="0" w:uiPriority="67" w:unhideWhenUsed="0"/>
-    <w:lsdException w:name="Medium Grid 2 Accent 4" w:semiHidden="0" w:uiPriority="68" w:unhideWhenUsed="0"/>
-    <w:lsdException w:name="Medium Grid 3 Accent 4" w:semiHidden="0" w:uiPriority="69" w:unhideWhenUsed="0"/>
-    <w:lsdException w:name="Dark List Accent 4" w:semiHidden="0" w:uiPriority="70" w:unhideWhenUsed="0"/>
-    <w:lsdException w:name="Colorful Shading Accent 4" w:semiHidden="0" w:uiPriority="71" w:unhideWhenUsed="0"/>
-    <w:lsdException w:name="Colorful List Accent 4" w:semiHidden="0" w:uiPriority="72" w:unhideWhenUsed="0"/>
-    <w:lsdException w:name="Colorful Grid Accent 4" w:semiHidden="0" w:uiPriority="73" w:unhideWhenUsed="0"/>
-    <w:lsdException w:name="Light Shading Accent 5" w:semiHidden="0" w:uiPriority="60" w:unhideWhenUsed="0"/>
-    <w:lsdException w:name="Light List Accent 5" w:semiHidden="0" w:uiPriority="61" w:unhideWhenUsed="0"/>
-    <w:lsdException w:name="Light Grid Accent 5" w:semiHidden="0" w:uiPriority="62" w:unhideWhenUsed="0"/>
-    <w:lsdException w:name="Medium Shading 1 Accent 5" w:semiHidden="0" w:uiPriority="63" w:unhideWhenUsed="0"/>
-    <w:lsdException w:name="Medium Shading 2 Accent 5" w:semiHidden="0" w:uiPriority="64" w:unhideWhenUsed="0"/>
-    <w:lsdException w:name="Medium List 1 Accent 5" w:semiHidden="0" w:uiPriority="65" w:unhideWhenUsed="0"/>
-    <w:lsdException w:name="Medium List 2 Accent 5" w:semiHidden="0" w:uiPriority="66" w:unhideWhenUsed="0"/>
-    <w:lsdException w:name="Medium Grid 1 Accent 5" w:semiHidden="0" w:uiPriority="67" w:unhideWhenUsed="0"/>
-    <w:lsdException w:name="Medium Grid 2 Accent 5" w:semiHidden="0" w:uiPriority="68" w:unhideWhenUsed="0"/>
-    <w:lsdException w:name="Medium Grid 3 Accent 5" w:semiHidden="0" w:uiPriority="69" w:unhideWhenUsed="0"/>
-    <w:lsdException w:name="Dark List Accent 5" w:semiHidden="0" w:uiPriority="70" w:unhideWhenUsed="0"/>
-    <w:lsdException w:name="Colorful Shading Accent 5" w:semiHidden="0" w:uiPriority="71" w:unhideWhenUsed="0"/>
-    <w:lsdException w:name="Colorful List Accent 5" w:semiHidden="0" w:uiPriority="72" w:unhideWhenUsed="0"/>
-    <w:lsdException w:name="Colorful Grid Accent 5" w:semiHidden="0" w:uiPriority="73" w:unhideWhenUsed="0"/>
-    <w:lsdException w:name="Light Shading Accent 6" w:semiHidden="0" w:uiPriority="60" w:unhideWhenUsed="0"/>
-    <w:lsdException w:name="Light List Accent 6" w:semiHidden="0" w:uiPriority="61" w:unhideWhenUsed="0"/>
-    <w:lsdException w:name="Light Grid Accent 6" w:semiHidden="0" w:uiPriority="62" w:unhideWhenUsed="0"/>
-    <w:lsdException w:name="Medium Shading 1 Accent 6" w:semiHidden="0" w:uiPriority="63" w:unhideWhenUsed="0"/>
-    <w:lsdException w:name="Medium Shading 2 Accent 6" w:semiHidden="0" w:uiPriority="64" w:unhideWhenUsed="0"/>
-    <w:lsdException w:name="Medium List 1 Accent 6" w:semiHidden="0" w:uiPriority="65" w:unhideWhenUsed="0"/>
-    <w:lsdException w:name="Medium List 2 Accent 6" w:semiHidden="0" w:uiPriority="66" w:unhideWhenUsed="0"/>
-    <w:lsdException w:name="Medium Grid 1 Accent 6" w:semiHidden="0" w:uiPriority="67" w:unhideWhenUsed="0"/>
-    <w:lsdException w:name="Medium Grid 2 Accent 6" w:semiHidden="0" w:uiPriority="68" w:unhideWhenUsed="0"/>
-    <w:lsdException w:name="Medium Grid 3 Accent 6" w:semiHidden="0" w:uiPriority="69" w:unhideWhenUsed="0"/>
-    <w:lsdException w:name="Dark List Accent 6" w:semiHidden="0" w:uiPriority="70" w:unhideWhenUsed="0"/>
-    <w:lsdException w:name="Colorful Shading Accent 6" w:semiHidden="0" w:uiPriority="71" w:unhideWhenUsed="0"/>
-    <w:lsdException w:name="Colorful List Accent 6" w:semiHidden="0" w:uiPriority="72" w:unhideWhenUsed="0"/>
-    <w:lsdException w:name="Colorful Grid Accent 6" w:semiHidden="0" w:uiPriority="73" w:unhideWhenUsed="0"/>
-    <w:lsdException w:name="Subtle Emphasis" w:semiHidden="0" w:uiPriority="19" w:unhideWhenUsed="0" w:qFormat="1"/>
-    <w:lsdException w:name="Intense Emphasis" w:semiHidden="0" w:uiPriority="21" w:unhideWhenUsed="0" w:qFormat="1"/>
-    <w:lsdException w:name="Subtle Reference" w:semiHidden="0" w:uiPriority="31" w:unhideWhenUsed="0" w:qFormat="1"/>
-    <w:lsdException w:name="Intense Reference" w:semiHidden="0" w:uiPriority="32" w:unhideWhenUsed="0" w:qFormat="1"/>
-    <w:lsdException w:name="Book Title" w:semiHidden="0" w:uiPriority="33" w:unhideWhenUsed="0" w:qFormat="1"/>
-    <w:lsdException w:name="Bibliography" w:uiPriority="37"/>
-    <w:lsdException w:name="TOC Heading" w:uiPriority="39" w:qFormat="1"/>
-  </w:latentStyles>
-  <w:style w:type="paragraph" w:default="1" w:styleId="Normal">
-    <w:name w:val="Normal"/>
-    <w:qFormat/>
-  </w:style>
-  <w:style w:type="character" w:default="1" w:styleId="DefaultParagraphFont">
-    <w:name w:val="Default Paragraph Font"/>
-    <w:uiPriority w:val="1"/>
-    <w:semiHidden/>
-    <w:unhideWhenUsed/>
-  </w:style>
-  <w:style w:type="table" w:default="1" w:styleId="TableNormal">
-    <w:name w:val="Normal Table"/>
+  <w:style w:type="paragraph" w:styleId="Textodebalo">
+    <w:name w:val="Balloon Text"/>
+    <w:basedOn w:val="Normal"/>
+    <w:link w:val="TextodebaloChar"/>
     <w:uiPriority w:val="99"/>
     <w:semiHidden/>
     <w:unhideWhenUsed/>
+    <w:rsid w:val="00EB3FBC"/>
+    <w:pPr>
+      <w:spacing w:after="0" w:line="240" w:lineRule="auto"/>
+    </w:pPr>
+    <w:rPr>
+      <w:rFonts w:ascii="Tahoma" w:hAnsi="Tahoma" w:cs="Tahoma"/>
+      <w:sz w:val="16"/>
+      <w:szCs w:val="16"/>
+    </w:rPr>
+  </w:style>
+  <w:style w:type="character" w:customStyle="1" w:styleId="TextodebaloChar">
+    <w:name w:val="Texto de balão Char"/>
+    <w:basedOn w:val="Fontepargpadro"/>
+    <w:link w:val="Textodebalo"/>
+    <w:uiPriority w:val="99"/>
+    <w:semiHidden/>
+    <w:rsid w:val="00EB3FBC"/>
+    <w:rPr>
+      <w:rFonts w:ascii="Tahoma" w:hAnsi="Tahoma" w:cs="Tahoma"/>
+      <w:sz w:val="16"/>
+      <w:szCs w:val="16"/>
+    </w:rPr>
+  </w:style>
+  <w:style w:type="table" w:styleId="Tabelacomgrade">
+    <w:name w:val="Table Grid"/>
+    <w:basedOn w:val="Tabelanormal"/>
+    <w:uiPriority w:val="59"/>
+    <w:rsid w:val="00E33FB7"/>
+    <w:pPr>
+      <w:spacing w:after="0" w:line="240" w:lineRule="auto"/>
+    </w:pPr>
     <w:tblPr>
-      <w:tblInd w:w="0" w:type="dxa"/>
-      <w:tblCellMar>
-        <w:top w:w="0" w:type="dxa"/>
-        <w:left w:w="108" w:type="dxa"/>
-        <w:bottom w:w="0" w:type="dxa"/>
-        <w:right w:w="108" w:type="dxa"/>
-      </w:tblCellMar>
+      <w:tblBorders>
+        <w:top w:val="single" w:sz="4" w:space="0" w:color="auto"/>
+        <w:left w:val="single" w:sz="4" w:space="0" w:color="auto"/>
+        <w:bottom w:val="single" w:sz="4" w:space="0" w:color="auto"/>
+        <w:right w:val="single" w:sz="4" w:space="0" w:color="auto"/>
+        <w:insideH w:val="single" w:sz="4" w:space="0" w:color="auto"/>
+        <w:insideV w:val="single" w:sz="4" w:space="0" w:color="auto"/>
+      </w:tblBorders>
     </w:tblPr>
   </w:style>
-  <w:style w:type="numbering" w:default="1" w:styleId="NoList">
-    <w:name w:val="No List"/>
-    <w:uiPriority w:val="99"/>
-    <w:semiHidden/>
-    <w:unhideWhenUsed/>
+  <w:style w:type="table" w:styleId="SombreamentoClaro">
+    <w:name w:val="Light Shading"/>
+    <w:basedOn w:val="Tabelanormal"/>
+    <w:uiPriority w:val="60"/>
+    <w:rsid w:val="00E33FB7"/>
+    <w:pPr>
+      <w:spacing w:after="0" w:line="240" w:lineRule="auto"/>
+    </w:pPr>
+    <w:rPr>
+      <w:color w:val="000000" w:themeColor="text1" w:themeShade="BF"/>
+    </w:rPr>
+    <w:tblPr>
+      <w:tblStyleRowBandSize w:val="1"/>
+      <w:tblStyleColBandSize w:val="1"/>
+      <w:tblBorders>
+        <w:top w:val="single" w:sz="8" w:space="0" w:color="000000" w:themeColor="text1"/>
+        <w:bottom w:val="single" w:sz="8" w:space="0" w:color="000000" w:themeColor="text1"/>
+      </w:tblBorders>
+    </w:tblPr>
+    <w:tblStylePr w:type="firstRow">
+      <w:pPr>
+        <w:spacing w:before="0" w:after="0" w:line="240" w:lineRule="auto"/>
+      </w:pPr>
+      <w:rPr>
+        <w:b/>
+        <w:bCs/>
+      </w:rPr>
+      <w:tblPr/>
+      <w:tcPr>
+        <w:tcBorders>
+          <w:top w:val="single" w:sz="8" w:space="0" w:color="000000" w:themeColor="text1"/>
+          <w:left w:val="nil"/>
+          <w:bottom w:val="single" w:sz="8" w:space="0" w:color="000000" w:themeColor="text1"/>
+          <w:right w:val="nil"/>
+          <w:insideH w:val="nil"/>
+          <w:insideV w:val="nil"/>
+        </w:tcBorders>
+      </w:tcPr>
+    </w:tblStylePr>
+    <w:tblStylePr w:type="lastRow">
+      <w:pPr>
+        <w:spacing w:before="0" w:after="0" w:line="240" w:lineRule="auto"/>
+      </w:pPr>
+      <w:rPr>
+        <w:b/>
+        <w:bCs/>
+      </w:rPr>
+      <w:tblPr/>
+      <w:tcPr>
+        <w:tcBorders>
+          <w:top w:val="single" w:sz="8" w:space="0" w:color="000000" w:themeColor="text1"/>
+          <w:left w:val="nil"/>
+          <w:bottom w:val="single" w:sz="8" w:space="0" w:color="000000" w:themeColor="text1"/>
+          <w:right w:val="nil"/>
+          <w:insideH w:val="nil"/>
+          <w:insideV w:val="nil"/>
+        </w:tcBorders>
+      </w:tcPr>
+    </w:tblStylePr>
+    <w:tblStylePr w:type="firstCol">
+      <w:rPr>
+        <w:b/>
+        <w:bCs/>
+      </w:rPr>
+    </w:tblStylePr>
+    <w:tblStylePr w:type="lastCol">
+      <w:rPr>
+        <w:b/>
+        <w:bCs/>
+      </w:rPr>
+    </w:tblStylePr>
+    <w:tblStylePr w:type="band1Vert">
+      <w:tblPr/>
+      <w:tcPr>
+        <w:tcBorders>
+          <w:left w:val="nil"/>
+          <w:right w:val="nil"/>
+          <w:insideH w:val="nil"/>
+          <w:insideV w:val="nil"/>
+        </w:tcBorders>
+        <w:shd w:val="clear" w:color="auto" w:fill="C0C0C0" w:themeFill="text1" w:themeFillTint="3F"/>
+      </w:tcPr>
+    </w:tblStylePr>
+    <w:tblStylePr w:type="band1Horz">
+      <w:tblPr/>
+      <w:tcPr>
+        <w:tcBorders>
+          <w:left w:val="nil"/>
+          <w:right w:val="nil"/>
+          <w:insideH w:val="nil"/>
+          <w:insideV w:val="nil"/>
+        </w:tcBorders>
+        <w:shd w:val="clear" w:color="auto" w:fill="C0C0C0" w:themeFill="text1" w:themeFillTint="3F"/>
+      </w:tcPr>
+    </w:tblStylePr>
   </w:style>
-  <w:style w:type="paragraph" w:styleId="ListParagraph">
-    <w:name w:val="List Paragraph"/>
-    <w:basedOn w:val="Normal"/>
-    <w:uiPriority w:val="34"/>
-    <w:qFormat/>
-    <w:rsid w:val="00344BF4"/>
+  <w:style w:type="table" w:styleId="SombreamentoClaro-nfase1">
+    <w:name w:val="Light Shading Accent 1"/>
+    <w:basedOn w:val="Tabelanormal"/>
+    <w:uiPriority w:val="60"/>
+    <w:rsid w:val="00E33FB7"/>
     <w:pPr>
-      <w:ind w:left="720"/>
-      <w:contextualSpacing/>
+      <w:spacing w:after="0" w:line="240" w:lineRule="auto"/>
     </w:pPr>
+    <w:rPr>
+      <w:color w:val="365F91" w:themeColor="accent1" w:themeShade="BF"/>
+    </w:rPr>
+    <w:tblPr>
+      <w:tblStyleRowBandSize w:val="1"/>
+      <w:tblStyleColBandSize w:val="1"/>
+      <w:tblBorders>
+        <w:top w:val="single" w:sz="8" w:space="0" w:color="4F81BD" w:themeColor="accent1"/>
+        <w:bottom w:val="single" w:sz="8" w:space="0" w:color="4F81BD" w:themeColor="accent1"/>
+      </w:tblBorders>
+    </w:tblPr>
+    <w:tblStylePr w:type="firstRow">
+      <w:pPr>
+        <w:spacing w:before="0" w:after="0" w:line="240" w:lineRule="auto"/>
+      </w:pPr>
+      <w:rPr>
+        <w:b/>
+        <w:bCs/>
+      </w:rPr>
+      <w:tblPr/>
+      <w:tcPr>
+        <w:tcBorders>
+          <w:top w:val="single" w:sz="8" w:space="0" w:color="4F81BD" w:themeColor="accent1"/>
+          <w:left w:val="nil"/>
+          <w:bottom w:val="single" w:sz="8" w:space="0" w:color="4F81BD" w:themeColor="accent1"/>
+          <w:right w:val="nil"/>
+          <w:insideH w:val="nil"/>
+          <w:insideV w:val="nil"/>
+        </w:tcBorders>
+      </w:tcPr>
+    </w:tblStylePr>
+    <w:tblStylePr w:type="lastRow">
+      <w:pPr>
+        <w:spacing w:before="0" w:after="0" w:line="240" w:lineRule="auto"/>
+      </w:pPr>
+      <w:rPr>
+        <w:b/>
+        <w:bCs/>
+      </w:rPr>
+      <w:tblPr/>
+      <w:tcPr>
+        <w:tcBorders>
+          <w:top w:val="single" w:sz="8" w:space="0" w:color="4F81BD" w:themeColor="accent1"/>
+          <w:left w:val="nil"/>
+          <w:bottom w:val="single" w:sz="8" w:space="0" w:color="4F81BD" w:themeColor="accent1"/>
+          <w:right w:val="nil"/>
+          <w:insideH w:val="nil"/>
+          <w:insideV w:val="nil"/>
+        </w:tcBorders>
+      </w:tcPr>
+    </w:tblStylePr>
+    <w:tblStylePr w:type="firstCol">
+      <w:rPr>
+        <w:b/>
+        <w:bCs/>
+      </w:rPr>
+    </w:tblStylePr>
+    <w:tblStylePr w:type="lastCol">
+      <w:rPr>
+        <w:b/>
+        <w:bCs/>
+      </w:rPr>
+    </w:tblStylePr>
+    <w:tblStylePr w:type="band1Vert">
+      <w:tblPr/>
+      <w:tcPr>
+        <w:tcBorders>
+          <w:left w:val="nil"/>
+          <w:right w:val="nil"/>
+          <w:insideH w:val="nil"/>
+          <w:insideV w:val="nil"/>
+        </w:tcBorders>
+        <w:shd w:val="clear" w:color="auto" w:fill="D3DFEE" w:themeFill="accent1" w:themeFillTint="3F"/>
+      </w:tcPr>
+    </w:tblStylePr>
+    <w:tblStylePr w:type="band1Horz">
+      <w:tblPr/>
+      <w:tcPr>
+        <w:tcBorders>
+          <w:left w:val="nil"/>
+          <w:right w:val="nil"/>
+          <w:insideH w:val="nil"/>
+          <w:insideV w:val="nil"/>
+        </w:tcBorders>
+        <w:shd w:val="clear" w:color="auto" w:fill="D3DFEE" w:themeFill="accent1" w:themeFillTint="3F"/>
+      </w:tcPr>
+    </w:tblStylePr>
+  </w:style>
+  <w:style w:type="table" w:styleId="SombreamentoClaro-nfase2">
+    <w:name w:val="Light Shading Accent 2"/>
+    <w:basedOn w:val="Tabelanormal"/>
+    <w:uiPriority w:val="60"/>
+    <w:rsid w:val="00E33FB7"/>
+    <w:pPr>
+      <w:spacing w:after="0" w:line="240" w:lineRule="auto"/>
+    </w:pPr>
+    <w:rPr>
+      <w:color w:val="943634" w:themeColor="accent2" w:themeShade="BF"/>
+    </w:rPr>
+    <w:tblPr>
+      <w:tblStyleRowBandSize w:val="1"/>
+      <w:tblStyleColBandSize w:val="1"/>
+      <w:tblBorders>
+        <w:top w:val="single" w:sz="8" w:space="0" w:color="C0504D" w:themeColor="accent2"/>
+        <w:bottom w:val="single" w:sz="8" w:space="0" w:color="C0504D" w:themeColor="accent2"/>
+      </w:tblBorders>
+    </w:tblPr>
+    <w:tblStylePr w:type="firstRow">
+      <w:pPr>
+        <w:spacing w:before="0" w:after="0" w:line="240" w:lineRule="auto"/>
+      </w:pPr>
+      <w:rPr>
+        <w:b/>
+        <w:bCs/>
+      </w:rPr>
+      <w:tblPr/>
+      <w:tcPr>
+        <w:tcBorders>
+          <w:top w:val="single" w:sz="8" w:space="0" w:color="C0504D" w:themeColor="accent2"/>
+          <w:left w:val="nil"/>
+          <w:bottom w:val="single" w:sz="8" w:space="0" w:color="C0504D" w:themeColor="accent2"/>
+          <w:right w:val="nil"/>
+          <w:insideH w:val="nil"/>
+          <w:insideV w:val="nil"/>
+        </w:tcBorders>
+      </w:tcPr>
+    </w:tblStylePr>
+    <w:tblStylePr w:type="lastRow">
+      <w:pPr>
+        <w:spacing w:before="0" w:after="0" w:line="240" w:lineRule="auto"/>
+      </w:pPr>
+      <w:rPr>
+        <w:b/>
+        <w:bCs/>
+      </w:rPr>
+      <w:tblPr/>
+      <w:tcPr>
+        <w:tcBorders>
+          <w:top w:val="single" w:sz="8" w:space="0" w:color="C0504D" w:themeColor="accent2"/>
+          <w:left w:val="nil"/>
+          <w:bottom w:val="single" w:sz="8" w:space="0" w:color="C0504D" w:themeColor="accent2"/>
+          <w:right w:val="nil"/>
+          <w:insideH w:val="nil"/>
+          <w:insideV w:val="nil"/>
+        </w:tcBorders>
+      </w:tcPr>
+    </w:tblStylePr>
+    <w:tblStylePr w:type="firstCol">
+      <w:rPr>
+        <w:b/>
+        <w:bCs/>
+      </w:rPr>
+    </w:tblStylePr>
+    <w:tblStylePr w:type="lastCol">
+      <w:rPr>
+        <w:b/>
+        <w:bCs/>
+      </w:rPr>
+    </w:tblStylePr>
+    <w:tblStylePr w:type="band1Vert">
+      <w:tblPr/>
+      <w:tcPr>
+        <w:tcBorders>
+          <w:left w:val="nil"/>
+          <w:right w:val="nil"/>
+          <w:insideH w:val="nil"/>
+          <w:insideV w:val="nil"/>
+        </w:tcBorders>
+        <w:shd w:val="clear" w:color="auto" w:fill="EFD3D2" w:themeFill="accent2" w:themeFillTint="3F"/>
+      </w:tcPr>
+    </w:tblStylePr>
+    <w:tblStylePr w:type="band1Horz">
+      <w:tblPr/>
+      <w:tcPr>
+        <w:tcBorders>
+          <w:left w:val="nil"/>
+          <w:right w:val="nil"/>
+          <w:insideH w:val="nil"/>
+          <w:insideV w:val="nil"/>
+        </w:tcBorders>
+        <w:shd w:val="clear" w:color="auto" w:fill="EFD3D2" w:themeFill="accent2" w:themeFillTint="3F"/>
+      </w:tcPr>
+    </w:tblStylePr>
+  </w:style>
+  <w:style w:type="table" w:styleId="SombreamentoClaro-nfase3">
+    <w:name w:val="Light Shading Accent 3"/>
+    <w:basedOn w:val="Tabelanormal"/>
+    <w:uiPriority w:val="60"/>
+    <w:rsid w:val="00E33FB7"/>
+    <w:pPr>
+      <w:spacing w:after="0" w:line="240" w:lineRule="auto"/>
+    </w:pPr>
+    <w:rPr>
+      <w:color w:val="76923C" w:themeColor="accent3" w:themeShade="BF"/>
+    </w:rPr>
+    <w:tblPr>
+      <w:tblStyleRowBandSize w:val="1"/>
+      <w:tblStyleColBandSize w:val="1"/>
+      <w:tblBorders>
+        <w:top w:val="single" w:sz="8" w:space="0" w:color="9BBB59" w:themeColor="accent3"/>
+        <w:bottom w:val="single" w:sz="8" w:space="0" w:color="9BBB59" w:themeColor="accent3"/>
+      </w:tblBorders>
+    </w:tblPr>
+    <w:tblStylePr w:type="firstRow">
+      <w:pPr>
+        <w:spacing w:before="0" w:after="0" w:line="240" w:lineRule="auto"/>
+      </w:pPr>
+      <w:rPr>
+        <w:b/>
+        <w:bCs/>
+      </w:rPr>
+      <w:tblPr/>
+      <w:tcPr>
+        <w:tcBorders>
+          <w:top w:val="single" w:sz="8" w:space="0" w:color="9BBB59" w:themeColor="accent3"/>
+          <w:left w:val="nil"/>
+          <w:bottom w:val="single" w:sz="8" w:space="0" w:color="9BBB59" w:themeColor="accent3"/>
+          <w:right w:val="nil"/>
+          <w:insideH w:val="nil"/>
+          <w:insideV w:val="nil"/>
+        </w:tcBorders>
+      </w:tcPr>
+    </w:tblStylePr>
+    <w:tblStylePr w:type="lastRow">
+      <w:pPr>
+        <w:spacing w:before="0" w:after="0" w:line="240" w:lineRule="auto"/>
+      </w:pPr>
+      <w:rPr>
+        <w:b/>
+        <w:bCs/>
+      </w:rPr>
+      <w:tblPr/>
+      <w:tcPr>
+        <w:tcBorders>
+          <w:top w:val="single" w:sz="8" w:space="0" w:color="9BBB59" w:themeColor="accent3"/>
+          <w:left w:val="nil"/>
+          <w:bottom w:val="single" w:sz="8" w:space="0" w:color="9BBB59" w:themeColor="accent3"/>
+          <w:right w:val="nil"/>
+          <w:insideH w:val="nil"/>
+          <w:insideV w:val="nil"/>
+        </w:tcBorders>
+      </w:tcPr>
+    </w:tblStylePr>
+    <w:tblStylePr w:type="firstCol">
+      <w:rPr>
+        <w:b/>
+        <w:bCs/>
+      </w:rPr>
+    </w:tblStylePr>
+    <w:tblStylePr w:type="lastCol">
+      <w:rPr>
+        <w:b/>
+        <w:bCs/>
+      </w:rPr>
+    </w:tblStylePr>
+    <w:tblStylePr w:type="band1Vert">
+      <w:tblPr/>
+      <w:tcPr>
+        <w:tcBorders>
+          <w:left w:val="nil"/>
+          <w:right w:val="nil"/>
+          <w:insideH w:val="nil"/>
+          <w:insideV w:val="nil"/>
+        </w:tcBorders>
+        <w:shd w:val="clear" w:color="auto" w:fill="E6EED5" w:themeFill="accent3" w:themeFillTint="3F"/>
+      </w:tcPr>
+    </w:tblStylePr>
+    <w:tblStylePr w:type="band1Horz">
+      <w:tblPr/>
+      <w:tcPr>
+        <w:tcBorders>
+          <w:left w:val="nil"/>
+          <w:right w:val="nil"/>
+          <w:insideH w:val="nil"/>
+          <w:insideV w:val="nil"/>
+        </w:tcBorders>
+        <w:shd w:val="clear" w:color="auto" w:fill="E6EED5" w:themeFill="accent3" w:themeFillTint="3F"/>
+      </w:tcPr>
+    </w:tblStylePr>
+  </w:style>
+  <w:style w:type="table" w:styleId="SombreamentoClaro-nfase4">
+    <w:name w:val="Light Shading Accent 4"/>
+    <w:basedOn w:val="Tabelanormal"/>
+    <w:uiPriority w:val="60"/>
+    <w:rsid w:val="00E33FB7"/>
+    <w:pPr>
+      <w:spacing w:after="0" w:line="240" w:lineRule="auto"/>
+    </w:pPr>
+    <w:rPr>
+      <w:color w:val="5F497A" w:themeColor="accent4" w:themeShade="BF"/>
+    </w:rPr>
+    <w:tblPr>
+      <w:tblStyleRowBandSize w:val="1"/>
+      <w:tblStyleColBandSize w:val="1"/>
+      <w:tblBorders>
+        <w:top w:val="single" w:sz="8" w:space="0" w:color="8064A2" w:themeColor="accent4"/>
+        <w:bottom w:val="single" w:sz="8" w:space="0" w:color="8064A2" w:themeColor="accent4"/>
+      </w:tblBorders>
+    </w:tblPr>
+    <w:tblStylePr w:type="firstRow">
+      <w:pPr>
+        <w:spacing w:before="0" w:after="0" w:line="240" w:lineRule="auto"/>
+      </w:pPr>
+      <w:rPr>
+        <w:b/>
+        <w:bCs/>
+      </w:rPr>
+      <w:tblPr/>
+      <w:tcPr>
+        <w:tcBorders>
+          <w:top w:val="single" w:sz="8" w:space="0" w:color="8064A2" w:themeColor="accent4"/>
+          <w:left w:val="nil"/>
+          <w:bottom w:val="single" w:sz="8" w:space="0" w:color="8064A2" w:themeColor="accent4"/>
+          <w:right w:val="nil"/>
+          <w:insideH w:val="nil"/>
+          <w:insideV w:val="nil"/>
+        </w:tcBorders>
+      </w:tcPr>
+    </w:tblStylePr>
+    <w:tblStylePr w:type="lastRow">
+      <w:pPr>
+        <w:spacing w:before="0" w:after="0" w:line="240" w:lineRule="auto"/>
+      </w:pPr>
+      <w:rPr>
+        <w:b/>
+        <w:bCs/>
+      </w:rPr>
+      <w:tblPr/>
+      <w:tcPr>
+        <w:tcBorders>
+          <w:top w:val="single" w:sz="8" w:space="0" w:color="8064A2" w:themeColor="accent4"/>
+          <w:left w:val="nil"/>
+          <w:bottom w:val="single" w:sz="8" w:space="0" w:color="8064A2" w:themeColor="accent4"/>
+          <w:right w:val="nil"/>
+          <w:insideH w:val="nil"/>
+          <w:insideV w:val="nil"/>
+        </w:tcBorders>
+      </w:tcPr>
+    </w:tblStylePr>
+    <w:tblStylePr w:type="firstCol">
+      <w:rPr>
+        <w:b/>
+        <w:bCs/>
+      </w:rPr>
+    </w:tblStylePr>
+    <w:tblStylePr w:type="lastCol">
+      <w:rPr>
+        <w:b/>
+        <w:bCs/>
+      </w:rPr>
+    </w:tblStylePr>
+    <w:tblStylePr w:type="band1Vert">
+      <w:tblPr/>
+      <w:tcPr>
+        <w:tcBorders>
+          <w:left w:val="nil"/>
+          <w:right w:val="nil"/>
+          <w:insideH w:val="nil"/>
+          <w:insideV w:val="nil"/>
+        </w:tcBorders>
+        <w:shd w:val="clear" w:color="auto" w:fill="DFD8E8" w:themeFill="accent4" w:themeFillTint="3F"/>
+      </w:tcPr>
+    </w:tblStylePr>
+    <w:tblStylePr w:type="band1Horz">
+      <w:tblPr/>
+      <w:tcPr>
+        <w:tcBorders>
+          <w:left w:val="nil"/>
+          <w:right w:val="nil"/>
+          <w:insideH w:val="nil"/>
+          <w:insideV w:val="nil"/>
+        </w:tcBorders>
+        <w:shd w:val="clear" w:color="auto" w:fill="DFD8E8" w:themeFill="accent4" w:themeFillTint="3F"/>
+      </w:tcPr>
+    </w:tblStylePr>
   </w:style>
 </w:styles>
 </file>

</xml_diff>

<commit_message>
Mudanças no Resumo de DoS e no índice / Incluindo resumo do Vinícius e Bibliografia
</commit_message>
<xml_diff>
--- a/botnet.docx
+++ b/botnet.docx
@@ -1,10 +1,10 @@
 
 <file path=word/document.xml><?xml version="1.0" encoding="utf-8"?>
-<w:document xmlns:wpc="http://schemas.microsoft.com/office/word/2010/wordprocessingCanvas" xmlns:mc="http://schemas.openxmlformats.org/markup-compatibility/2006" xmlns:o="urn:schemas-microsoft-com:office:office" xmlns:r="http://schemas.openxmlformats.org/officeDocument/2006/relationships" xmlns:m="http://schemas.openxmlformats.org/officeDocument/2006/math" xmlns:v="urn:schemas-microsoft-com:vml" xmlns:wp14="http://schemas.microsoft.com/office/word/2010/wordprocessingDrawing" xmlns:wp="http://schemas.openxmlformats.org/drawingml/2006/wordprocessingDrawing" xmlns:w10="urn:schemas-microsoft-com:office:word" xmlns:w="http://schemas.openxmlformats.org/wordprocessingml/2006/main" xmlns:w14="http://schemas.microsoft.com/office/word/2010/wordml" xmlns:wpg="http://schemas.microsoft.com/office/word/2010/wordprocessingGroup" xmlns:wpi="http://schemas.microsoft.com/office/word/2010/wordprocessingInk" xmlns:wne="http://schemas.microsoft.com/office/word/2006/wordml" xmlns:wps="http://schemas.microsoft.com/office/word/2010/wordprocessingShape" mc:Ignorable="w14 wp14">
+<w:document xmlns:wpc="http://schemas.microsoft.com/office/word/2010/wordprocessingCanvas" xmlns:mc="http://schemas.openxmlformats.org/markup-compatibility/2006" xmlns:o="urn:schemas-microsoft-com:office:office" xmlns:r="http://schemas.openxmlformats.org/officeDocument/2006/relationships" xmlns:m="http://schemas.openxmlformats.org/officeDocument/2006/math" xmlns:v="urn:schemas-microsoft-com:vml" xmlns:wp14="http://schemas.microsoft.com/office/word/2010/wordprocessingDrawing" xmlns:wp="http://schemas.openxmlformats.org/drawingml/2006/wordprocessingDrawing" xmlns:w10="urn:schemas-microsoft-com:office:word" xmlns:w="http://schemas.openxmlformats.org/wordprocessingml/2006/main" xmlns:w14="http://schemas.microsoft.com/office/word/2010/wordml" xmlns:w15="http://schemas.microsoft.com/office/word/2012/wordml" xmlns:wpg="http://schemas.microsoft.com/office/word/2010/wordprocessingGroup" xmlns:wpi="http://schemas.microsoft.com/office/word/2010/wordprocessingInk" xmlns:wne="http://schemas.microsoft.com/office/word/2006/wordml" xmlns:wps="http://schemas.microsoft.com/office/word/2010/wordprocessingShape" mc:Ignorable="w14 w15 wp14">
   <w:body>
     <w:p>
       <w:pPr>
-        <w:pStyle w:val="ListParagraph"/>
+        <w:pStyle w:val="PargrafodaLista"/>
         <w:numPr>
           <w:ilvl w:val="0"/>
           <w:numId w:val="3"/>
@@ -16,7 +16,7 @@
     </w:p>
     <w:p>
       <w:pPr>
-        <w:pStyle w:val="ListParagraph"/>
+        <w:pStyle w:val="PargrafodaLista"/>
         <w:numPr>
           <w:ilvl w:val="0"/>
           <w:numId w:val="3"/>
@@ -28,7 +28,7 @@
     </w:p>
     <w:p>
       <w:pPr>
-        <w:pStyle w:val="ListParagraph"/>
+        <w:pStyle w:val="PargrafodaLista"/>
         <w:numPr>
           <w:ilvl w:val="0"/>
           <w:numId w:val="3"/>
@@ -43,7 +43,7 @@
     </w:p>
     <w:p>
       <w:pPr>
-        <w:pStyle w:val="ListParagraph"/>
+        <w:pStyle w:val="PargrafodaLista"/>
         <w:numPr>
           <w:ilvl w:val="0"/>
           <w:numId w:val="3"/>
@@ -55,7 +55,7 @@
     </w:p>
     <w:p>
       <w:pPr>
-        <w:pStyle w:val="ListParagraph"/>
+        <w:pStyle w:val="PargrafodaLista"/>
         <w:numPr>
           <w:ilvl w:val="0"/>
           <w:numId w:val="3"/>
@@ -67,7 +67,7 @@
     </w:p>
     <w:p>
       <w:pPr>
-        <w:pStyle w:val="ListParagraph"/>
+        <w:pStyle w:val="PargrafodaLista"/>
         <w:numPr>
           <w:ilvl w:val="0"/>
           <w:numId w:val="3"/>
@@ -79,7 +79,7 @@
     </w:p>
     <w:p>
       <w:pPr>
-        <w:pStyle w:val="ListParagraph"/>
+        <w:pStyle w:val="PargrafodaLista"/>
         <w:numPr>
           <w:ilvl w:val="0"/>
           <w:numId w:val="3"/>
@@ -91,7 +91,7 @@
     </w:p>
     <w:p>
       <w:pPr>
-        <w:pStyle w:val="ListParagraph"/>
+        <w:pStyle w:val="PargrafodaLista"/>
         <w:numPr>
           <w:ilvl w:val="0"/>
           <w:numId w:val="3"/>
@@ -128,7 +128,13 @@
         <w:t>” (robô em inglês)</w:t>
       </w:r>
       <w:r>
-        <w:t>. Bot é um termo genérico usado para descrever um script ou um conjunto de scripts criados para desempenhar funções preestabelecidadas de forma automatizada.</w:t>
+        <w:t>. Bot é um termo genérico usado para descrever um script ou um conjunto de scripts criados para desem</w:t>
+      </w:r>
+      <w:r>
+        <w:t>penhar funções preestabelecida</w:t>
+      </w:r>
+      <w:r>
+        <w:t>s de forma automatizada.</w:t>
       </w:r>
       <w:r>
         <w:t xml:space="preserve"> Bots são utilizados por máquinas de buscas para </w:t>
@@ -158,7 +164,27 @@
         <w:t xml:space="preserve"> </w:t>
       </w:r>
       <w:r>
-        <w:t xml:space="preserve">e em jogos onlines para prover oponentes virtuais.  Como exemplo concreto podemos citar a rede IRC na qual as funções dos bots nos canais incluem acesso à listas, movimentação de arquivos, compartilhamento de usuários , compartilhamento de informação do canal, e muitas outras funcionalidades desde que os devidos </w:t>
+        <w:t>e em jogos online para prover oponentes virtuais.  Como exemplo concreto podemos citar a rede IRC</w:t>
+      </w:r>
+      <w:r>
+        <w:t>,</w:t>
+      </w:r>
+      <w:r>
+        <w:t xml:space="preserve"> na qual as funções dos bots nos canais incluem acesso </w:t>
+      </w:r>
+      <w:proofErr w:type="gramStart"/>
+      <w:r>
+        <w:t>à</w:t>
+      </w:r>
+      <w:proofErr w:type="gramEnd"/>
+      <w:r>
+        <w:t xml:space="preserve"> listas, movimentação de arquivos, compartilhame</w:t>
+      </w:r>
+      <w:r>
+        <w:t>nto de usuários</w:t>
+      </w:r>
+      <w:r>
+        <w:t xml:space="preserve">, compartilhamento de informação do canal, e muitas outras funcionalidades desde que os devidos </w:t>
       </w:r>
       <w:r>
         <w:rPr>
@@ -303,57 +329,86 @@
         <w:t xml:space="preserve">Com isso, </w:t>
       </w:r>
       <w:r>
-        <w:t xml:space="preserve">os bots das máquinas vítimas estariam conectados com o bot da máquina atacante, a esse bot damos o nome de bot mestre. </w:t>
-      </w:r>
-      <w:r>
-        <w:t>O bot mestre pode causar grandes danos ao utilizar conjuntamente os bots presentes nas máquinas infectadas, as atividades maliciosas que podem ser realizadas serão melhor detalhadas na seção 6.</w:t>
+        <w:t>os bots das máquinas vítimas</w:t>
+      </w:r>
+      <w:r>
+        <w:t xml:space="preserve"> (bots agentes)</w:t>
+      </w:r>
+      <w:r>
+        <w:t xml:space="preserve"> estariam conectado</w:t>
+      </w:r>
+      <w:r>
+        <w:t>s com o bot da máquina atacante.</w:t>
       </w:r>
       <w:r>
         <w:t xml:space="preserve"> </w:t>
       </w:r>
-    </w:p>
-    <w:p>
-      <w:pPr>
-        <w:jc w:val="both"/>
-      </w:pPr>
-      <w:r>
-        <w:t>4)</w:t>
-      </w:r>
-    </w:p>
-    <w:p>
-      <w:pPr>
-        <w:jc w:val="both"/>
-      </w:pPr>
-      <w:r>
-        <w:lastRenderedPageBreak/>
-        <w:t xml:space="preserve">Um conjunto de bots servindo juntos a um mesmo bot mestre constitui uma botnet. </w:t>
-      </w:r>
-      <w:r>
-        <w:t>Com a finalidade de possibilitar a interação entre os bots e o bot mestre foram criadas algumas capacidades de comunicação que possibilitariam a recepç</w:t>
-      </w:r>
-      <w:r>
-        <w:t>ão</w:t>
-      </w:r>
-      <w:r>
-        <w:t xml:space="preserve"> de comandos e o envio de resultados ao bot mestre. </w:t>
-      </w:r>
-      <w:r>
-        <w:t xml:space="preserve">Segundo [6], existem dois tipos diferentes nos quais um bot pode receber comandos de seu mestre, são eles: (1) o modo de </w:t>
-      </w:r>
-      <w:r>
-        <w:t>“puxar”</w:t>
-      </w:r>
-      <w:r>
-        <w:t xml:space="preserve"> e o modo de </w:t>
-      </w:r>
-      <w:r>
-        <w:t>“</w:t>
-      </w:r>
-      <w:r>
-        <w:t>empurrar</w:t>
+      <w:r>
+        <w:t>A</w:t>
+      </w:r>
+      <w:r>
+        <w:t xml:space="preserve"> esse bot damos o nome de bot mestre. </w:t>
+      </w:r>
+      <w:r>
+        <w:t>Alguns parâmetros podem ser utilizados para o estabelecimento de prioridades de contaminação de máquinas em meio ao universo de possíveis alvos. Dentre esses parâmetros temos a quantidade de banda disponível por meio desse bot, poder de processamento dessa máquina,etc. O</w:t>
+      </w:r>
+      <w:r>
+        <w:t xml:space="preserve"> bot mestre pode causar grandes danos ao utilizar conjuntamente os bots presentes nas máquinas infec</w:t>
       </w:r>
       <w:bookmarkStart w:id="0" w:name="_GoBack"/>
       <w:bookmarkEnd w:id="0"/>
+      <w:r>
+        <w:t>tadas, as atividades maliciosas que podem ser realizadas serão melhor detalhadas na seção 6.</w:t>
+      </w:r>
+      <w:r>
+        <w:t xml:space="preserve"> </w:t>
+      </w:r>
+    </w:p>
+    <w:p>
+      <w:pPr>
+        <w:jc w:val="both"/>
+      </w:pPr>
+      <w:r>
+        <w:t>4)</w:t>
+      </w:r>
+    </w:p>
+    <w:p>
+      <w:pPr>
+        <w:jc w:val="both"/>
+      </w:pPr>
+      <w:r>
+        <w:t>Um conjunto de bots</w:t>
+      </w:r>
+      <w:r>
+        <w:t xml:space="preserve"> agentes</w:t>
+      </w:r>
+      <w:r>
+        <w:t xml:space="preserve"> servindo juntos a um mesmo bot mestre constitui uma botnet. </w:t>
+      </w:r>
+      <w:r>
+        <w:t>Com a finalidade de possibilitar a interação entre os bots e o bot mestre foram criadas algumas capacidades de comunicação que possibilitariam a recepç</w:t>
+      </w:r>
+      <w:r>
+        <w:t>ão</w:t>
+      </w:r>
+      <w:r>
+        <w:t xml:space="preserve"> de comandos e o envio de resultados ao bot mestre. </w:t>
+      </w:r>
+      <w:r>
+        <w:t xml:space="preserve">Segundo [6], existem dois tipos diferentes nos quais um bot pode receber comandos de seu mestre, são eles: (1) o modo de </w:t>
+      </w:r>
+      <w:r>
+        <w:t>“puxar”</w:t>
+      </w:r>
+      <w:r>
+        <w:t xml:space="preserve"> e o modo de </w:t>
+      </w:r>
+      <w:r>
+        <w:t>“</w:t>
+      </w:r>
+      <w:r>
+        <w:t>empurrar</w:t>
+      </w:r>
       <w:r>
         <w:t>”</w:t>
       </w:r>
@@ -370,7 +425,13 @@
         <w:t>command-and-control</w:t>
       </w:r>
       <w:r>
-        <w:t xml:space="preserve"> (C&amp;C)  que “conversa” com os bots.</w:t>
+        <w:t xml:space="preserve"> (C&amp;C)  que “conversa” com os bots</w:t>
+      </w:r>
+      <w:r>
+        <w:t xml:space="preserve"> agentes</w:t>
+      </w:r>
+      <w:r>
+        <w:t>.</w:t>
       </w:r>
     </w:p>
     <w:p>
@@ -391,7 +452,13 @@
         <w:jc w:val="both"/>
       </w:pPr>
       <w:r>
-        <w:t>Diversas topologias C&amp;C são empregadas com o intuito de garantir defesas comerciais, desligamentos determinados por lei e tentativas de “sequestro” de bots [15].</w:t>
+        <w:t xml:space="preserve">Diversas topologias </w:t>
+      </w:r>
+      <w:r>
+        <w:t xml:space="preserve">C&amp;C </w:t>
+      </w:r>
+      <w:r>
+        <w:t>são empregadas com o intuito de garantir defesas comerciais, desligamentos determinados por lei e tentativas de “sequestro” de bots [15].</w:t>
       </w:r>
       <w:r>
         <w:t xml:space="preserve"> Essas topologias vem sendo otimizadas para reduzir </w:t>
@@ -411,6 +478,739 @@
         <w:jc w:val="both"/>
       </w:pPr>
       <w:r>
+        <w:t xml:space="preserve">A topologia estrela possui um único centralizado recurso </w:t>
+      </w:r>
+      <w:r>
+        <w:t xml:space="preserve">de </w:t>
+      </w:r>
+      <w:r>
+        <w:t xml:space="preserve">C&amp;C para se comunicar com todos os demais bots. Cada bot recebe instruções diretamente do </w:t>
+      </w:r>
+      <w:r>
+        <w:t xml:space="preserve">ponto central C&amp;C [15]. </w:t>
+      </w:r>
+      <w:r>
+        <w:t xml:space="preserve"> </w:t>
+      </w:r>
+      <w:r>
+        <w:t xml:space="preserve"> </w:t>
+      </w:r>
+    </w:p>
+    <w:tbl>
+      <w:tblPr>
+        <w:tblStyle w:val="Tabelacomgrade"/>
+        <w:tblW w:w="0" w:type="auto"/>
+        <w:tblLook w:val="04A0" w:firstRow="1" w:lastRow="0" w:firstColumn="1" w:lastColumn="0" w:noHBand="0" w:noVBand="1"/>
+      </w:tblPr>
+      <w:tblGrid>
+        <w:gridCol w:w="4322"/>
+        <w:gridCol w:w="4322"/>
+      </w:tblGrid>
+      <w:tr>
+        <w:tc>
+          <w:tcPr>
+            <w:tcW w:w="4322" w:type="dxa"/>
+          </w:tcPr>
+          <w:p>
+            <w:pPr>
+              <w:jc w:val="both"/>
+            </w:pPr>
+            <w:r>
+              <w:t>Vantagem</w:t>
+            </w:r>
+          </w:p>
+        </w:tc>
+        <w:tc>
+          <w:tcPr>
+            <w:tcW w:w="4322" w:type="dxa"/>
+          </w:tcPr>
+          <w:p>
+            <w:pPr>
+              <w:jc w:val="both"/>
+            </w:pPr>
+            <w:r>
+              <w:t>Desvantagem</w:t>
+            </w:r>
+          </w:p>
+        </w:tc>
+      </w:tr>
+      <w:tr>
+        <w:tc>
+          <w:tcPr>
+            <w:tcW w:w="4322" w:type="dxa"/>
+          </w:tcPr>
+          <w:p>
+            <w:pPr>
+              <w:jc w:val="both"/>
+            </w:pPr>
+            <w:r>
+              <w:t>A comunicação direta entre o C&amp;C e o bot</w:t>
+            </w:r>
+            <w:r>
+              <w:t xml:space="preserve"> agente</w:t>
+            </w:r>
+            <w:r>
+              <w:t xml:space="preserve"> possibilita a transferência de instruções (e dados roubados) rapidamente [15].</w:t>
+            </w:r>
+          </w:p>
+          <w:p>
+            <w:pPr>
+              <w:jc w:val="both"/>
+            </w:pPr>
+          </w:p>
+        </w:tc>
+        <w:tc>
+          <w:tcPr>
+            <w:tcW w:w="4322" w:type="dxa"/>
+          </w:tcPr>
+          <w:p>
+            <w:pPr>
+              <w:jc w:val="both"/>
+            </w:pPr>
+            <w:r>
+              <w:t>Possui um ponto único de falha.</w:t>
+            </w:r>
+            <w:r>
+              <w:br/>
+            </w:r>
+            <w:r>
+              <w:t xml:space="preserve">Caso o C&amp;C central for bloqueado ou desabilitado, toda a botnet é neutralizada [15].  </w:t>
+            </w:r>
+          </w:p>
+          <w:p>
+            <w:pPr>
+              <w:jc w:val="both"/>
+            </w:pPr>
+          </w:p>
+        </w:tc>
+      </w:tr>
+    </w:tbl>
+    <w:p>
+      <w:pPr>
+        <w:jc w:val="both"/>
+      </w:pPr>
+    </w:p>
+    <w:p>
+      <w:pPr>
+        <w:jc w:val="both"/>
+      </w:pPr>
+    </w:p>
+    <w:p>
+      <w:pPr>
+        <w:jc w:val="both"/>
+      </w:pPr>
+    </w:p>
+    <w:p>
+      <w:pPr>
+        <w:jc w:val="center"/>
+      </w:pPr>
+      <w:r>
+        <w:rPr>
+          <w:noProof/>
+          <w:lang w:eastAsia="pt-BR"/>
+        </w:rPr>
+        <w:drawing>
+          <wp:inline distT="0" distB="0" distL="0" distR="0" wp14:anchorId="3CEBA45B" wp14:editId="370D1CE3">
+            <wp:extent cx="1137684" cy="1137684"/>
+            <wp:effectExtent l="0" t="0" r="5715" b="5715"/>
+            <wp:docPr id="2" name="Picture 2"/>
+            <wp:cNvGraphicFramePr>
+              <a:graphicFrameLocks xmlns:a="http://schemas.openxmlformats.org/drawingml/2006/main" noChangeAspect="1"/>
+            </wp:cNvGraphicFramePr>
+            <a:graphic xmlns:a="http://schemas.openxmlformats.org/drawingml/2006/main">
+              <a:graphicData uri="http://schemas.openxmlformats.org/drawingml/2006/picture">
+                <pic:pic xmlns:pic="http://schemas.openxmlformats.org/drawingml/2006/picture">
+                  <pic:nvPicPr>
+                    <pic:cNvPr id="0" name="computador.png"/>
+                    <pic:cNvPicPr/>
+                  </pic:nvPicPr>
+                  <pic:blipFill>
+                    <a:blip r:embed="rId5">
+                      <a:extLst>
+                        <a:ext uri="{28A0092B-C50C-407E-A947-70E740481C1C}">
+                          <a14:useLocalDpi xmlns:a14="http://schemas.microsoft.com/office/drawing/2010/main" val="0"/>
+                        </a:ext>
+                      </a:extLst>
+                    </a:blip>
+                    <a:stretch>
+                      <a:fillRect/>
+                    </a:stretch>
+                  </pic:blipFill>
+                  <pic:spPr>
+                    <a:xfrm>
+                      <a:off x="0" y="0"/>
+                      <a:ext cx="1134387" cy="1134387"/>
+                    </a:xfrm>
+                    <a:prstGeom prst="rect">
+                      <a:avLst/>
+                    </a:prstGeom>
+                  </pic:spPr>
+                </pic:pic>
+              </a:graphicData>
+            </a:graphic>
+          </wp:inline>
+        </w:drawing>
+      </w:r>
+    </w:p>
+    <w:p>
+      <w:pPr>
+        <w:jc w:val="center"/>
+      </w:pPr>
+      <w:r>
+        <w:rPr>
+          <w:noProof/>
+          <w:lang w:eastAsia="pt-BR"/>
+        </w:rPr>
+        <w:drawing>
+          <wp:inline distT="0" distB="0" distL="0" distR="0">
+            <wp:extent cx="1073889" cy="1073889"/>
+            <wp:effectExtent l="0" t="0" r="0" b="0"/>
+            <wp:docPr id="4" name="Picture 4"/>
+            <wp:cNvGraphicFramePr>
+              <a:graphicFrameLocks xmlns:a="http://schemas.openxmlformats.org/drawingml/2006/main" noChangeAspect="1"/>
+            </wp:cNvGraphicFramePr>
+            <a:graphic xmlns:a="http://schemas.openxmlformats.org/drawingml/2006/main">
+              <a:graphicData uri="http://schemas.openxmlformats.org/drawingml/2006/picture">
+                <pic:pic xmlns:pic="http://schemas.openxmlformats.org/drawingml/2006/picture">
+                  <pic:nvPicPr>
+                    <pic:cNvPr id="0" name="1433306907_server.png"/>
+                    <pic:cNvPicPr/>
+                  </pic:nvPicPr>
+                  <pic:blipFill>
+                    <a:blip r:embed="rId6">
+                      <a:extLst>
+                        <a:ext uri="{28A0092B-C50C-407E-A947-70E740481C1C}">
+                          <a14:useLocalDpi xmlns:a14="http://schemas.microsoft.com/office/drawing/2010/main" val="0"/>
+                        </a:ext>
+                      </a:extLst>
+                    </a:blip>
+                    <a:stretch>
+                      <a:fillRect/>
+                    </a:stretch>
+                  </pic:blipFill>
+                  <pic:spPr>
+                    <a:xfrm>
+                      <a:off x="0" y="0"/>
+                      <a:ext cx="1070776" cy="1070776"/>
+                    </a:xfrm>
+                    <a:prstGeom prst="rect">
+                      <a:avLst/>
+                    </a:prstGeom>
+                  </pic:spPr>
+                </pic:pic>
+              </a:graphicData>
+            </a:graphic>
+          </wp:inline>
+        </w:drawing>
+      </w:r>
+    </w:p>
+    <w:p>
+      <w:pPr>
+        <w:jc w:val="center"/>
+      </w:pPr>
+    </w:p>
+    <w:p>
+      <w:pPr>
+        <w:jc w:val="center"/>
+      </w:pPr>
+    </w:p>
+    <w:p>
+      <w:pPr>
+        <w:jc w:val="both"/>
+      </w:pPr>
+      <w:r>
+        <w:t xml:space="preserve">A topologia de C&amp;C multi-servidor é uma extensão lógica da topologia estrela, na qual vários servidores são utilizados para prover instruções de C&amp;C para os bots </w:t>
+      </w:r>
+      <w:r>
+        <w:t>agentes</w:t>
+      </w:r>
+      <w:r>
+        <w:t xml:space="preserve">[15]. Esses servidores comunicam entre si enquanto gerenciam a botnet. Essa topologia de C&amp;C é mais refinada e por isso exige uma maior esforço para ser implementada, porém por ter seu C&amp;C descentralizado torna-se possível a manutenção da botnet mesmo caso um dos servidores de C&amp;C forem derrubados. </w:t>
+      </w:r>
+    </w:p>
+    <w:p>
+      <w:pPr>
+        <w:jc w:val="both"/>
+      </w:pPr>
+      <w:r>
+        <w:rPr>
+          <w:noProof/>
+          <w:lang w:eastAsia="pt-BR"/>
+        </w:rPr>
+        <w:drawing>
+          <wp:inline distT="0" distB="0" distL="0" distR="0" wp14:anchorId="12A5D041" wp14:editId="7E331A30">
+            <wp:extent cx="1219200" cy="1219200"/>
+            <wp:effectExtent l="0" t="0" r="0" b="0"/>
+            <wp:docPr id="5" name="Picture 5"/>
+            <wp:cNvGraphicFramePr>
+              <a:graphicFrameLocks xmlns:a="http://schemas.openxmlformats.org/drawingml/2006/main" noChangeAspect="1"/>
+            </wp:cNvGraphicFramePr>
+            <a:graphic xmlns:a="http://schemas.openxmlformats.org/drawingml/2006/main">
+              <a:graphicData uri="http://schemas.openxmlformats.org/drawingml/2006/picture">
+                <pic:pic xmlns:pic="http://schemas.openxmlformats.org/drawingml/2006/picture">
+                  <pic:nvPicPr>
+                    <pic:cNvPr id="0" name="computador.png"/>
+                    <pic:cNvPicPr/>
+                  </pic:nvPicPr>
+                  <pic:blipFill>
+                    <a:blip r:embed="rId5">
+                      <a:extLst>
+                        <a:ext uri="{28A0092B-C50C-407E-A947-70E740481C1C}">
+                          <a14:useLocalDpi xmlns:a14="http://schemas.microsoft.com/office/drawing/2010/main" val="0"/>
+                        </a:ext>
+                      </a:extLst>
+                    </a:blip>
+                    <a:stretch>
+                      <a:fillRect/>
+                    </a:stretch>
+                  </pic:blipFill>
+                  <pic:spPr>
+                    <a:xfrm>
+                      <a:off x="0" y="0"/>
+                      <a:ext cx="1219200" cy="1219200"/>
+                    </a:xfrm>
+                    <a:prstGeom prst="rect">
+                      <a:avLst/>
+                    </a:prstGeom>
+                  </pic:spPr>
+                </pic:pic>
+              </a:graphicData>
+            </a:graphic>
+          </wp:inline>
+        </w:drawing>
+      </w:r>
+    </w:p>
+    <w:p>
+      <w:pPr>
+        <w:jc w:val="both"/>
+      </w:pPr>
+      <w:r>
+        <w:rPr>
+          <w:noProof/>
+          <w:lang w:eastAsia="pt-BR"/>
+        </w:rPr>
+        <w:drawing>
+          <wp:inline distT="0" distB="0" distL="0" distR="0" wp14:anchorId="1C25537B" wp14:editId="5F006255">
+            <wp:extent cx="1219200" cy="1219200"/>
+            <wp:effectExtent l="0" t="0" r="0" b="0"/>
+            <wp:docPr id="6" name="Picture 6"/>
+            <wp:cNvGraphicFramePr>
+              <a:graphicFrameLocks xmlns:a="http://schemas.openxmlformats.org/drawingml/2006/main" noChangeAspect="1"/>
+            </wp:cNvGraphicFramePr>
+            <a:graphic xmlns:a="http://schemas.openxmlformats.org/drawingml/2006/main">
+              <a:graphicData uri="http://schemas.openxmlformats.org/drawingml/2006/picture">
+                <pic:pic xmlns:pic="http://schemas.openxmlformats.org/drawingml/2006/picture">
+                  <pic:nvPicPr>
+                    <pic:cNvPr id="0" name="1433306907_server.png"/>
+                    <pic:cNvPicPr/>
+                  </pic:nvPicPr>
+                  <pic:blipFill>
+                    <a:blip r:embed="rId6">
+                      <a:extLst>
+                        <a:ext uri="{28A0092B-C50C-407E-A947-70E740481C1C}">
+                          <a14:useLocalDpi xmlns:a14="http://schemas.microsoft.com/office/drawing/2010/main" val="0"/>
+                        </a:ext>
+                      </a:extLst>
+                    </a:blip>
+                    <a:stretch>
+                      <a:fillRect/>
+                    </a:stretch>
+                  </pic:blipFill>
+                  <pic:spPr>
+                    <a:xfrm>
+                      <a:off x="0" y="0"/>
+                      <a:ext cx="1219200" cy="1219200"/>
+                    </a:xfrm>
+                    <a:prstGeom prst="rect">
+                      <a:avLst/>
+                    </a:prstGeom>
+                  </pic:spPr>
+                </pic:pic>
+              </a:graphicData>
+            </a:graphic>
+          </wp:inline>
+        </w:drawing>
+      </w:r>
+    </w:p>
+    <w:tbl>
+      <w:tblPr>
+        <w:tblStyle w:val="Tabelacomgrade"/>
+        <w:tblW w:w="0" w:type="auto"/>
+        <w:tblLook w:val="04A0" w:firstRow="1" w:lastRow="0" w:firstColumn="1" w:lastColumn="0" w:noHBand="0" w:noVBand="1"/>
+      </w:tblPr>
+      <w:tblGrid>
+        <w:gridCol w:w="4322"/>
+        <w:gridCol w:w="4322"/>
+      </w:tblGrid>
+      <w:tr>
+        <w:tc>
+          <w:tcPr>
+            <w:tcW w:w="4322" w:type="dxa"/>
+          </w:tcPr>
+          <w:p>
+            <w:pPr>
+              <w:jc w:val="both"/>
+            </w:pPr>
+            <w:r>
+              <w:t>Vantagens</w:t>
+            </w:r>
+          </w:p>
+        </w:tc>
+        <w:tc>
+          <w:tcPr>
+            <w:tcW w:w="4322" w:type="dxa"/>
+          </w:tcPr>
+          <w:p>
+            <w:pPr>
+              <w:jc w:val="both"/>
+            </w:pPr>
+            <w:r>
+              <w:t>Desvantagem</w:t>
+            </w:r>
+          </w:p>
+        </w:tc>
+      </w:tr>
+      <w:tr>
+        <w:tc>
+          <w:tcPr>
+            <w:tcW w:w="4322" w:type="dxa"/>
+          </w:tcPr>
+          <w:p>
+            <w:pPr>
+              <w:jc w:val="both"/>
+            </w:pPr>
+            <w:r>
+              <w:t xml:space="preserve">Não possui um ponto único de falha. Caso um dos servidores C&amp;C forem bloqueados ou desabilitados os remainescentes ainda são capazes de manter o controle de todos os demais bots </w:t>
+            </w:r>
+            <w:r>
+              <w:t xml:space="preserve">agentes </w:t>
+            </w:r>
+            <w:r>
+              <w:t>da botnet.</w:t>
+            </w:r>
+          </w:p>
+        </w:tc>
+        <w:tc>
+          <w:tcPr>
+            <w:tcW w:w="4322" w:type="dxa"/>
+          </w:tcPr>
+          <w:p>
+            <w:pPr>
+              <w:jc w:val="both"/>
+            </w:pPr>
+            <w:r>
+              <w:t>Exige mais esforço e conhecimento para a construção da infraestrutura de um C&amp;C multi-servidor.</w:t>
+            </w:r>
+            <w:r>
+              <w:t xml:space="preserve"> </w:t>
+            </w:r>
+          </w:p>
+        </w:tc>
+      </w:tr>
+      <w:tr>
+        <w:tc>
+          <w:tcPr>
+            <w:tcW w:w="4322" w:type="dxa"/>
+          </w:tcPr>
+          <w:p>
+            <w:pPr>
+              <w:jc w:val="both"/>
+            </w:pPr>
+            <w:r>
+              <w:t>Torna possível a realização de otimizações geográficas por meio da distribuição adequada dos servidores de C&amp;C aumentando a velocidade da comunicação entre os elementos da botnet.</w:t>
+            </w:r>
+          </w:p>
+        </w:tc>
+        <w:tc>
+          <w:tcPr>
+            <w:tcW w:w="4322" w:type="dxa"/>
+          </w:tcPr>
+          <w:p>
+            <w:pPr>
+              <w:jc w:val="both"/>
+            </w:pPr>
+          </w:p>
+        </w:tc>
+      </w:tr>
+    </w:tbl>
+    <w:p>
+      <w:pPr>
+        <w:jc w:val="both"/>
+      </w:pPr>
+    </w:p>
+    <w:p>
+      <w:pPr>
+        <w:jc w:val="both"/>
+      </w:pPr>
+      <w:r>
+        <w:t xml:space="preserve">A topologia hierárquica </w:t>
+      </w:r>
+      <w:r>
+        <w:t xml:space="preserve">reflete a dinâmica dos métodos utilizados na contaminação e na posterior propagação dos bots. Os bots </w:t>
+      </w:r>
+      <w:r>
+        <w:t xml:space="preserve">agentes </w:t>
+      </w:r>
+      <w:r>
+        <w:t>tem a habilidade de transmitir novas instruções de C&amp;C para bot</w:t>
+      </w:r>
+      <w:r>
+        <w:t xml:space="preserve">s agentes </w:t>
+      </w:r>
+      <w:r>
+        <w:t xml:space="preserve"> propagados anteriormente. A utilização desse método de propagação geralmente gera problemas com latência tornando difícil para o operador da botnet </w:t>
+      </w:r>
+      <w:r>
+        <w:t>utilizar a botnet para atividades de tempo real [15].</w:t>
+      </w:r>
+    </w:p>
+    <w:p>
+      <w:pPr>
+        <w:jc w:val="both"/>
+      </w:pPr>
+      <w:r>
+        <w:t xml:space="preserve">Nessa topologia nenhum bot tem conhecimento da localização da botnet como um todo. Essa característica dificulta a determinação o tamanho de uma botnet. Essa estrutura também favorece a escalabilidade da botnet. </w:t>
+      </w:r>
+    </w:p>
+    <w:tbl>
+      <w:tblPr>
+        <w:tblStyle w:val="Tabelacomgrade"/>
+        <w:tblW w:w="0" w:type="auto"/>
+        <w:tblLook w:val="04A0" w:firstRow="1" w:lastRow="0" w:firstColumn="1" w:lastColumn="0" w:noHBand="0" w:noVBand="1"/>
+      </w:tblPr>
+      <w:tblGrid>
+        <w:gridCol w:w="4322"/>
+        <w:gridCol w:w="4322"/>
+      </w:tblGrid>
+      <w:tr>
+        <w:tc>
+          <w:tcPr>
+            <w:tcW w:w="4322" w:type="dxa"/>
+          </w:tcPr>
+          <w:p>
+            <w:pPr>
+              <w:jc w:val="both"/>
+            </w:pPr>
+            <w:r>
+              <w:t>Vantagens</w:t>
+            </w:r>
+          </w:p>
+        </w:tc>
+        <w:tc>
+          <w:tcPr>
+            <w:tcW w:w="4322" w:type="dxa"/>
+          </w:tcPr>
+          <w:p>
+            <w:pPr>
+              <w:jc w:val="both"/>
+            </w:pPr>
+            <w:r>
+              <w:t>Desvantagem</w:t>
+            </w:r>
+          </w:p>
+        </w:tc>
+      </w:tr>
+      <w:tr>
+        <w:tc>
+          <w:tcPr>
+            <w:tcW w:w="4322" w:type="dxa"/>
+          </w:tcPr>
+          <w:p>
+            <w:pPr>
+              <w:jc w:val="both"/>
+            </w:pPr>
+            <w:r>
+              <w:t>A interceptação ou tomada de controle dos bots</w:t>
+            </w:r>
+            <w:r>
+              <w:t xml:space="preserve"> agentes</w:t>
+            </w:r>
+            <w:r>
+              <w:t xml:space="preserve"> não enumerará todos os membros da botnet nem o servidor de C&amp;C.</w:t>
+            </w:r>
+          </w:p>
+        </w:tc>
+        <w:tc>
+          <w:tcPr>
+            <w:tcW w:w="4322" w:type="dxa"/>
+          </w:tcPr>
+          <w:p>
+            <w:pPr>
+              <w:jc w:val="both"/>
+            </w:pPr>
+            <w:r>
+              <w:t>Devido a necessidade de transmissão de comandos por meio de múltiplos canais de comunicação há latência.</w:t>
+            </w:r>
+          </w:p>
+        </w:tc>
+      </w:tr>
+      <w:tr>
+        <w:tc>
+          <w:tcPr>
+            <w:tcW w:w="4322" w:type="dxa"/>
+          </w:tcPr>
+          <w:p>
+            <w:pPr>
+              <w:jc w:val="both"/>
+            </w:pPr>
+            <w:r>
+              <w:t>Maior escalabilidade da botnet.</w:t>
+            </w:r>
+          </w:p>
+        </w:tc>
+        <w:tc>
+          <w:tcPr>
+            <w:tcW w:w="4322" w:type="dxa"/>
+          </w:tcPr>
+          <w:p>
+            <w:pPr>
+              <w:jc w:val="both"/>
+            </w:pPr>
+          </w:p>
+        </w:tc>
+      </w:tr>
+    </w:tbl>
+    <w:p>
+      <w:pPr>
+        <w:jc w:val="both"/>
+      </w:pPr>
+    </w:p>
+    <w:p>
+      <w:pPr>
+        <w:jc w:val="both"/>
+      </w:pPr>
+      <w:r>
+        <w:t xml:space="preserve"> </w:t>
+      </w:r>
+    </w:p>
+    <w:p>
+      <w:pPr>
+        <w:jc w:val="both"/>
+      </w:pPr>
+      <w:r>
+        <w:t xml:space="preserve">A topologia randômica não possui uma estrutura de C&amp;C centralizada. Os comandos são introduzidos na botnet por meio de qualquer </w:t>
+      </w:r>
+      <w:r>
+        <w:t>bot agente</w:t>
+      </w:r>
+      <w:r>
+        <w:t xml:space="preserve">. </w:t>
+      </w:r>
+      <w:r>
+        <w:t xml:space="preserve"> Esses comandos geralmente fazem com que o bot agente propague automaticamente os comandos para todos os demais bots agentes presentes na botnet [15] . </w:t>
+      </w:r>
+    </w:p>
+    <w:tbl>
+      <w:tblPr>
+        <w:tblStyle w:val="Tabelacomgrade"/>
+        <w:tblW w:w="0" w:type="auto"/>
+        <w:tblLook w:val="04A0" w:firstRow="1" w:lastRow="0" w:firstColumn="1" w:lastColumn="0" w:noHBand="0" w:noVBand="1"/>
+      </w:tblPr>
+      <w:tblGrid>
+        <w:gridCol w:w="4322"/>
+        <w:gridCol w:w="4322"/>
+      </w:tblGrid>
+      <w:tr>
+        <w:tc>
+          <w:tcPr>
+            <w:tcW w:w="4322" w:type="dxa"/>
+          </w:tcPr>
+          <w:p>
+            <w:pPr>
+              <w:jc w:val="both"/>
+            </w:pPr>
+            <w:r>
+              <w:t>Vantagem</w:t>
+            </w:r>
+          </w:p>
+        </w:tc>
+        <w:tc>
+          <w:tcPr>
+            <w:tcW w:w="4322" w:type="dxa"/>
+          </w:tcPr>
+          <w:p>
+            <w:pPr>
+              <w:jc w:val="both"/>
+            </w:pPr>
+            <w:r>
+              <w:t>Desvantagens</w:t>
+            </w:r>
+          </w:p>
+        </w:tc>
+      </w:tr>
+      <w:tr>
+        <w:tc>
+          <w:tcPr>
+            <w:tcW w:w="4322" w:type="dxa"/>
+          </w:tcPr>
+          <w:p>
+            <w:pPr>
+              <w:jc w:val="both"/>
+            </w:pPr>
+            <w:r>
+              <w:t>A ausência de uma infraestrutura de  C&amp;C centralizada e o modelo de comunicação empregado torna muito dificil de derrubar a botnet.</w:t>
+            </w:r>
+          </w:p>
+        </w:tc>
+        <w:tc>
+          <w:tcPr>
+            <w:tcW w:w="4322" w:type="dxa"/>
+          </w:tcPr>
+          <w:p>
+            <w:pPr>
+              <w:jc w:val="both"/>
+            </w:pPr>
+            <w:r>
+              <w:t xml:space="preserve">A latência gerada pela natureza randômica dos </w:t>
+            </w:r>
+            <w:r>
+              <w:rPr>
+                <w:i/>
+              </w:rPr>
+              <w:t>links</w:t>
+            </w:r>
+            <w:r>
+              <w:t xml:space="preserve"> utilizados para a realização da comunicação de C&amp;C.</w:t>
+            </w:r>
+          </w:p>
+        </w:tc>
+      </w:tr>
+      <w:tr>
+        <w:tc>
+          <w:tcPr>
+            <w:tcW w:w="4322" w:type="dxa"/>
+          </w:tcPr>
+          <w:p>
+            <w:pPr>
+              <w:jc w:val="both"/>
+            </w:pPr>
+          </w:p>
+        </w:tc>
+        <w:tc>
+          <w:tcPr>
+            <w:tcW w:w="4322" w:type="dxa"/>
+          </w:tcPr>
+          <w:p>
+            <w:pPr>
+              <w:jc w:val="both"/>
+            </w:pPr>
+            <w:r>
+              <w:t>É possível a identificação de bots agentes por meio do monitoramento das comunicações de um dado bot agente.</w:t>
+            </w:r>
+          </w:p>
+        </w:tc>
+      </w:tr>
+    </w:tbl>
+    <w:p>
+      <w:pPr>
+        <w:jc w:val="both"/>
+      </w:pPr>
+    </w:p>
+    <w:p>
+      <w:pPr>
+        <w:jc w:val="both"/>
+      </w:pPr>
+      <w:r>
         <w:t>6)</w:t>
       </w:r>
     </w:p>
@@ -456,7 +1256,7 @@
     </w:p>
     <w:p>
       <w:pPr>
-        <w:pStyle w:val="ListParagraph"/>
+        <w:pStyle w:val="PargrafodaLista"/>
         <w:numPr>
           <w:ilvl w:val="0"/>
           <w:numId w:val="4"/>
@@ -469,7 +1269,7 @@
     </w:p>
     <w:p>
       <w:pPr>
-        <w:pStyle w:val="ListParagraph"/>
+        <w:pStyle w:val="PargrafodaLista"/>
         <w:numPr>
           <w:ilvl w:val="0"/>
           <w:numId w:val="4"/>
@@ -482,7 +1282,7 @@
     </w:p>
     <w:p>
       <w:pPr>
-        <w:pStyle w:val="ListParagraph"/>
+        <w:pStyle w:val="PargrafodaLista"/>
         <w:numPr>
           <w:ilvl w:val="0"/>
           <w:numId w:val="4"/>
@@ -503,7 +1303,7 @@
     </w:p>
     <w:p>
       <w:pPr>
-        <w:pStyle w:val="ListParagraph"/>
+        <w:pStyle w:val="PargrafodaLista"/>
         <w:numPr>
           <w:ilvl w:val="0"/>
           <w:numId w:val="5"/>
@@ -525,7 +1325,7 @@
     </w:p>
     <w:p>
       <w:pPr>
-        <w:pStyle w:val="ListParagraph"/>
+        <w:pStyle w:val="PargrafodaLista"/>
         <w:numPr>
           <w:ilvl w:val="0"/>
           <w:numId w:val="5"/>
@@ -547,7 +1347,7 @@
     </w:p>
     <w:p>
       <w:pPr>
-        <w:pStyle w:val="ListParagraph"/>
+        <w:pStyle w:val="PargrafodaLista"/>
         <w:numPr>
           <w:ilvl w:val="0"/>
           <w:numId w:val="5"/>
@@ -583,8 +1383,121 @@
 </file>
 
 <file path=word/numbering.xml><?xml version="1.0" encoding="utf-8"?>
-<w:numbering xmlns:wpc="http://schemas.microsoft.com/office/word/2010/wordprocessingCanvas" xmlns:mc="http://schemas.openxmlformats.org/markup-compatibility/2006" xmlns:o="urn:schemas-microsoft-com:office:office" xmlns:r="http://schemas.openxmlformats.org/officeDocument/2006/relationships" xmlns:m="http://schemas.openxmlformats.org/officeDocument/2006/math" xmlns:v="urn:schemas-microsoft-com:vml" xmlns:wp14="http://schemas.microsoft.com/office/word/2010/wordprocessingDrawing" xmlns:wp="http://schemas.openxmlformats.org/drawingml/2006/wordprocessingDrawing" xmlns:w10="urn:schemas-microsoft-com:office:word" xmlns:w="http://schemas.openxmlformats.org/wordprocessingml/2006/main" xmlns:w14="http://schemas.microsoft.com/office/word/2010/wordml" xmlns:wpg="http://schemas.microsoft.com/office/word/2010/wordprocessingGroup" xmlns:wpi="http://schemas.microsoft.com/office/word/2010/wordprocessingInk" xmlns:wne="http://schemas.microsoft.com/office/word/2006/wordml" xmlns:wps="http://schemas.microsoft.com/office/word/2010/wordprocessingShape" mc:Ignorable="w14 wp14">
-  <w:abstractNum w:abstractNumId="0">
+<w:numbering xmlns:wpc="http://schemas.microsoft.com/office/word/2010/wordprocessingCanvas" xmlns:mc="http://schemas.openxmlformats.org/markup-compatibility/2006" xmlns:o="urn:schemas-microsoft-com:office:office" xmlns:r="http://schemas.openxmlformats.org/officeDocument/2006/relationships" xmlns:m="http://schemas.openxmlformats.org/officeDocument/2006/math" xmlns:v="urn:schemas-microsoft-com:vml" xmlns:wp14="http://schemas.microsoft.com/office/word/2010/wordprocessingDrawing" xmlns:wp="http://schemas.openxmlformats.org/drawingml/2006/wordprocessingDrawing" xmlns:w10="urn:schemas-microsoft-com:office:word" xmlns:w="http://schemas.openxmlformats.org/wordprocessingml/2006/main" xmlns:w14="http://schemas.microsoft.com/office/word/2010/wordml" xmlns:w15="http://schemas.microsoft.com/office/word/2012/wordml" xmlns:wpg="http://schemas.microsoft.com/office/word/2010/wordprocessingGroup" xmlns:wpi="http://schemas.microsoft.com/office/word/2010/wordprocessingInk" xmlns:wne="http://schemas.microsoft.com/office/word/2006/wordml" xmlns:wps="http://schemas.microsoft.com/office/word/2010/wordprocessingShape" mc:Ignorable="w14 w15 wp14">
+  <w:abstractNum w:abstractNumId="0" w15:restartNumberingAfterBreak="0">
+    <w:nsid w:val="13607317"/>
+    <w:multiLevelType w:val="hybridMultilevel"/>
+    <w:tmpl w:val="FCC478C6"/>
+    <w:lvl w:ilvl="0" w:tplc="04160001">
+      <w:start w:val="1"/>
+      <w:numFmt w:val="bullet"/>
+      <w:lvlText w:val=""/>
+      <w:lvlJc w:val="left"/>
+      <w:pPr>
+        <w:ind w:left="720" w:hanging="360"/>
+      </w:pPr>
+      <w:rPr>
+        <w:rFonts w:ascii="Symbol" w:hAnsi="Symbol" w:hint="default"/>
+      </w:rPr>
+    </w:lvl>
+    <w:lvl w:ilvl="1" w:tplc="04160003">
+      <w:start w:val="1"/>
+      <w:numFmt w:val="bullet"/>
+      <w:lvlText w:val="o"/>
+      <w:lvlJc w:val="left"/>
+      <w:pPr>
+        <w:ind w:left="1440" w:hanging="360"/>
+      </w:pPr>
+      <w:rPr>
+        <w:rFonts w:ascii="Courier New" w:hAnsi="Courier New" w:cs="Courier New" w:hint="default"/>
+      </w:rPr>
+    </w:lvl>
+    <w:lvl w:ilvl="2" w:tplc="04160005" w:tentative="1">
+      <w:start w:val="1"/>
+      <w:numFmt w:val="bullet"/>
+      <w:lvlText w:val=""/>
+      <w:lvlJc w:val="left"/>
+      <w:pPr>
+        <w:ind w:left="2160" w:hanging="360"/>
+      </w:pPr>
+      <w:rPr>
+        <w:rFonts w:ascii="Wingdings" w:hAnsi="Wingdings" w:hint="default"/>
+      </w:rPr>
+    </w:lvl>
+    <w:lvl w:ilvl="3" w:tplc="04160001" w:tentative="1">
+      <w:start w:val="1"/>
+      <w:numFmt w:val="bullet"/>
+      <w:lvlText w:val=""/>
+      <w:lvlJc w:val="left"/>
+      <w:pPr>
+        <w:ind w:left="2880" w:hanging="360"/>
+      </w:pPr>
+      <w:rPr>
+        <w:rFonts w:ascii="Symbol" w:hAnsi="Symbol" w:hint="default"/>
+      </w:rPr>
+    </w:lvl>
+    <w:lvl w:ilvl="4" w:tplc="04160003" w:tentative="1">
+      <w:start w:val="1"/>
+      <w:numFmt w:val="bullet"/>
+      <w:lvlText w:val="o"/>
+      <w:lvlJc w:val="left"/>
+      <w:pPr>
+        <w:ind w:left="3600" w:hanging="360"/>
+      </w:pPr>
+      <w:rPr>
+        <w:rFonts w:ascii="Courier New" w:hAnsi="Courier New" w:cs="Courier New" w:hint="default"/>
+      </w:rPr>
+    </w:lvl>
+    <w:lvl w:ilvl="5" w:tplc="04160005" w:tentative="1">
+      <w:start w:val="1"/>
+      <w:numFmt w:val="bullet"/>
+      <w:lvlText w:val=""/>
+      <w:lvlJc w:val="left"/>
+      <w:pPr>
+        <w:ind w:left="4320" w:hanging="360"/>
+      </w:pPr>
+      <w:rPr>
+        <w:rFonts w:ascii="Wingdings" w:hAnsi="Wingdings" w:hint="default"/>
+      </w:rPr>
+    </w:lvl>
+    <w:lvl w:ilvl="6" w:tplc="04160001" w:tentative="1">
+      <w:start w:val="1"/>
+      <w:numFmt w:val="bullet"/>
+      <w:lvlText w:val=""/>
+      <w:lvlJc w:val="left"/>
+      <w:pPr>
+        <w:ind w:left="5040" w:hanging="360"/>
+      </w:pPr>
+      <w:rPr>
+        <w:rFonts w:ascii="Symbol" w:hAnsi="Symbol" w:hint="default"/>
+      </w:rPr>
+    </w:lvl>
+    <w:lvl w:ilvl="7" w:tplc="04160003" w:tentative="1">
+      <w:start w:val="1"/>
+      <w:numFmt w:val="bullet"/>
+      <w:lvlText w:val="o"/>
+      <w:lvlJc w:val="left"/>
+      <w:pPr>
+        <w:ind w:left="5760" w:hanging="360"/>
+      </w:pPr>
+      <w:rPr>
+        <w:rFonts w:ascii="Courier New" w:hAnsi="Courier New" w:cs="Courier New" w:hint="default"/>
+      </w:rPr>
+    </w:lvl>
+    <w:lvl w:ilvl="8" w:tplc="04160005" w:tentative="1">
+      <w:start w:val="1"/>
+      <w:numFmt w:val="bullet"/>
+      <w:lvlText w:val=""/>
+      <w:lvlJc w:val="left"/>
+      <w:pPr>
+        <w:ind w:left="6480" w:hanging="360"/>
+      </w:pPr>
+      <w:rPr>
+        <w:rFonts w:ascii="Wingdings" w:hAnsi="Wingdings" w:hint="default"/>
+      </w:rPr>
+    </w:lvl>
+  </w:abstractNum>
+  <w:abstractNum w:abstractNumId="1" w15:restartNumberingAfterBreak="0">
     <w:nsid w:val="169F03C6"/>
     <w:multiLevelType w:val="hybridMultilevel"/>
     <w:tmpl w:val="DE20167C"/>
@@ -697,7 +1610,7 @@
       </w:rPr>
     </w:lvl>
   </w:abstractNum>
-  <w:abstractNum w:abstractNumId="1">
+  <w:abstractNum w:abstractNumId="2" w15:restartNumberingAfterBreak="0">
     <w:nsid w:val="1CE23E3A"/>
     <w:multiLevelType w:val="hybridMultilevel"/>
     <w:tmpl w:val="D7427C22"/>
@@ -783,7 +1696,7 @@
       </w:pPr>
     </w:lvl>
   </w:abstractNum>
-  <w:abstractNum w:abstractNumId="2">
+  <w:abstractNum w:abstractNumId="3" w15:restartNumberingAfterBreak="0">
     <w:nsid w:val="2AA947AF"/>
     <w:multiLevelType w:val="hybridMultilevel"/>
     <w:tmpl w:val="9EFA8702"/>
@@ -896,7 +1809,7 @@
       </w:rPr>
     </w:lvl>
   </w:abstractNum>
-  <w:abstractNum w:abstractNumId="3">
+  <w:abstractNum w:abstractNumId="4" w15:restartNumberingAfterBreak="0">
     <w:nsid w:val="3CFE1D90"/>
     <w:multiLevelType w:val="hybridMultilevel"/>
     <w:tmpl w:val="BEF43326"/>
@@ -1009,7 +1922,120 @@
       </w:rPr>
     </w:lvl>
   </w:abstractNum>
-  <w:abstractNum w:abstractNumId="4">
+  <w:abstractNum w:abstractNumId="5" w15:restartNumberingAfterBreak="0">
+    <w:nsid w:val="4A41550E"/>
+    <w:multiLevelType w:val="hybridMultilevel"/>
+    <w:tmpl w:val="6792AB26"/>
+    <w:lvl w:ilvl="0" w:tplc="04160001">
+      <w:start w:val="1"/>
+      <w:numFmt w:val="bullet"/>
+      <w:lvlText w:val=""/>
+      <w:lvlJc w:val="left"/>
+      <w:pPr>
+        <w:ind w:left="720" w:hanging="360"/>
+      </w:pPr>
+      <w:rPr>
+        <w:rFonts w:ascii="Symbol" w:hAnsi="Symbol" w:hint="default"/>
+      </w:rPr>
+    </w:lvl>
+    <w:lvl w:ilvl="1" w:tplc="04160003">
+      <w:start w:val="1"/>
+      <w:numFmt w:val="bullet"/>
+      <w:lvlText w:val="o"/>
+      <w:lvlJc w:val="left"/>
+      <w:pPr>
+        <w:ind w:left="1440" w:hanging="360"/>
+      </w:pPr>
+      <w:rPr>
+        <w:rFonts w:ascii="Courier New" w:hAnsi="Courier New" w:cs="Courier New" w:hint="default"/>
+      </w:rPr>
+    </w:lvl>
+    <w:lvl w:ilvl="2" w:tplc="04160005" w:tentative="1">
+      <w:start w:val="1"/>
+      <w:numFmt w:val="bullet"/>
+      <w:lvlText w:val=""/>
+      <w:lvlJc w:val="left"/>
+      <w:pPr>
+        <w:ind w:left="2160" w:hanging="360"/>
+      </w:pPr>
+      <w:rPr>
+        <w:rFonts w:ascii="Wingdings" w:hAnsi="Wingdings" w:hint="default"/>
+      </w:rPr>
+    </w:lvl>
+    <w:lvl w:ilvl="3" w:tplc="04160001" w:tentative="1">
+      <w:start w:val="1"/>
+      <w:numFmt w:val="bullet"/>
+      <w:lvlText w:val=""/>
+      <w:lvlJc w:val="left"/>
+      <w:pPr>
+        <w:ind w:left="2880" w:hanging="360"/>
+      </w:pPr>
+      <w:rPr>
+        <w:rFonts w:ascii="Symbol" w:hAnsi="Symbol" w:hint="default"/>
+      </w:rPr>
+    </w:lvl>
+    <w:lvl w:ilvl="4" w:tplc="04160003" w:tentative="1">
+      <w:start w:val="1"/>
+      <w:numFmt w:val="bullet"/>
+      <w:lvlText w:val="o"/>
+      <w:lvlJc w:val="left"/>
+      <w:pPr>
+        <w:ind w:left="3600" w:hanging="360"/>
+      </w:pPr>
+      <w:rPr>
+        <w:rFonts w:ascii="Courier New" w:hAnsi="Courier New" w:cs="Courier New" w:hint="default"/>
+      </w:rPr>
+    </w:lvl>
+    <w:lvl w:ilvl="5" w:tplc="04160005" w:tentative="1">
+      <w:start w:val="1"/>
+      <w:numFmt w:val="bullet"/>
+      <w:lvlText w:val=""/>
+      <w:lvlJc w:val="left"/>
+      <w:pPr>
+        <w:ind w:left="4320" w:hanging="360"/>
+      </w:pPr>
+      <w:rPr>
+        <w:rFonts w:ascii="Wingdings" w:hAnsi="Wingdings" w:hint="default"/>
+      </w:rPr>
+    </w:lvl>
+    <w:lvl w:ilvl="6" w:tplc="04160001" w:tentative="1">
+      <w:start w:val="1"/>
+      <w:numFmt w:val="bullet"/>
+      <w:lvlText w:val=""/>
+      <w:lvlJc w:val="left"/>
+      <w:pPr>
+        <w:ind w:left="5040" w:hanging="360"/>
+      </w:pPr>
+      <w:rPr>
+        <w:rFonts w:ascii="Symbol" w:hAnsi="Symbol" w:hint="default"/>
+      </w:rPr>
+    </w:lvl>
+    <w:lvl w:ilvl="7" w:tplc="04160003" w:tentative="1">
+      <w:start w:val="1"/>
+      <w:numFmt w:val="bullet"/>
+      <w:lvlText w:val="o"/>
+      <w:lvlJc w:val="left"/>
+      <w:pPr>
+        <w:ind w:left="5760" w:hanging="360"/>
+      </w:pPr>
+      <w:rPr>
+        <w:rFonts w:ascii="Courier New" w:hAnsi="Courier New" w:cs="Courier New" w:hint="default"/>
+      </w:rPr>
+    </w:lvl>
+    <w:lvl w:ilvl="8" w:tplc="04160005" w:tentative="1">
+      <w:start w:val="1"/>
+      <w:numFmt w:val="bullet"/>
+      <w:lvlText w:val=""/>
+      <w:lvlJc w:val="left"/>
+      <w:pPr>
+        <w:ind w:left="6480" w:hanging="360"/>
+      </w:pPr>
+      <w:rPr>
+        <w:rFonts w:ascii="Wingdings" w:hAnsi="Wingdings" w:hint="default"/>
+      </w:rPr>
+    </w:lvl>
+  </w:abstractNum>
+  <w:abstractNum w:abstractNumId="6" w15:restartNumberingAfterBreak="0">
     <w:nsid w:val="57A8196D"/>
     <w:multiLevelType w:val="hybridMultilevel"/>
     <w:tmpl w:val="20E410AC"/>
@@ -1123,25 +2149,31 @@
     </w:lvl>
   </w:abstractNum>
   <w:num w:numId="1">
+    <w:abstractNumId w:val="4"/>
+  </w:num>
+  <w:num w:numId="2">
     <w:abstractNumId w:val="3"/>
   </w:num>
-  <w:num w:numId="2">
+  <w:num w:numId="3">
     <w:abstractNumId w:val="2"/>
   </w:num>
-  <w:num w:numId="3">
+  <w:num w:numId="4">
     <w:abstractNumId w:val="1"/>
   </w:num>
-  <w:num w:numId="4">
+  <w:num w:numId="5">
+    <w:abstractNumId w:val="6"/>
+  </w:num>
+  <w:num w:numId="6">
+    <w:abstractNumId w:val="5"/>
+  </w:num>
+  <w:num w:numId="7">
     <w:abstractNumId w:val="0"/>
-  </w:num>
-  <w:num w:numId="5">
-    <w:abstractNumId w:val="4"/>
   </w:num>
 </w:numbering>
 </file>
 
 <file path=word/styles.xml><?xml version="1.0" encoding="utf-8"?>
-<w:styles xmlns:mc="http://schemas.openxmlformats.org/markup-compatibility/2006" xmlns:r="http://schemas.openxmlformats.org/officeDocument/2006/relationships" xmlns:w="http://schemas.openxmlformats.org/wordprocessingml/2006/main" xmlns:w14="http://schemas.microsoft.com/office/word/2010/wordml" mc:Ignorable="w14">
+<w:styles xmlns:mc="http://schemas.openxmlformats.org/markup-compatibility/2006" xmlns:r="http://schemas.openxmlformats.org/officeDocument/2006/relationships" xmlns:w="http://schemas.openxmlformats.org/wordprocessingml/2006/main" xmlns:w14="http://schemas.microsoft.com/office/word/2010/wordml" xmlns:w15="http://schemas.microsoft.com/office/word/2012/wordml" mc:Ignorable="w14 w15">
   <w:docDefaults>
     <w:rPrDefault>
       <w:rPr>
@@ -1157,156 +2189,390 @@
       </w:pPr>
     </w:pPrDefault>
   </w:docDefaults>
-  <w:latentStyles w:defLockedState="0" w:defUIPriority="99" w:defSemiHidden="1" w:defUnhideWhenUsed="1" w:defQFormat="0" w:count="267">
-    <w:lsdException w:name="Normal" w:semiHidden="0" w:uiPriority="0" w:unhideWhenUsed="0" w:qFormat="1"/>
-    <w:lsdException w:name="heading 1" w:semiHidden="0" w:uiPriority="9" w:unhideWhenUsed="0" w:qFormat="1"/>
-    <w:lsdException w:name="heading 2" w:uiPriority="9" w:qFormat="1"/>
-    <w:lsdException w:name="heading 3" w:uiPriority="9" w:qFormat="1"/>
-    <w:lsdException w:name="heading 4" w:uiPriority="9" w:qFormat="1"/>
-    <w:lsdException w:name="heading 5" w:uiPriority="9" w:qFormat="1"/>
-    <w:lsdException w:name="heading 6" w:uiPriority="9" w:qFormat="1"/>
-    <w:lsdException w:name="heading 7" w:uiPriority="9" w:qFormat="1"/>
-    <w:lsdException w:name="heading 8" w:uiPriority="9" w:qFormat="1"/>
-    <w:lsdException w:name="heading 9" w:uiPriority="9" w:qFormat="1"/>
-    <w:lsdException w:name="toc 1" w:uiPriority="39"/>
-    <w:lsdException w:name="toc 2" w:uiPriority="39"/>
-    <w:lsdException w:name="toc 3" w:uiPriority="39"/>
-    <w:lsdException w:name="toc 4" w:uiPriority="39"/>
-    <w:lsdException w:name="toc 5" w:uiPriority="39"/>
-    <w:lsdException w:name="toc 6" w:uiPriority="39"/>
-    <w:lsdException w:name="toc 7" w:uiPriority="39"/>
-    <w:lsdException w:name="toc 8" w:uiPriority="39"/>
-    <w:lsdException w:name="toc 9" w:uiPriority="39"/>
-    <w:lsdException w:name="caption" w:uiPriority="35" w:qFormat="1"/>
-    <w:lsdException w:name="Title" w:semiHidden="0" w:uiPriority="10" w:unhideWhenUsed="0" w:qFormat="1"/>
-    <w:lsdException w:name="Default Paragraph Font" w:uiPriority="1"/>
-    <w:lsdException w:name="Subtitle" w:semiHidden="0" w:uiPriority="11" w:unhideWhenUsed="0" w:qFormat="1"/>
-    <w:lsdException w:name="Strong" w:semiHidden="0" w:uiPriority="22" w:unhideWhenUsed="0" w:qFormat="1"/>
-    <w:lsdException w:name="Emphasis" w:semiHidden="0" w:uiPriority="20" w:unhideWhenUsed="0" w:qFormat="1"/>
-    <w:lsdException w:name="Table Grid" w:semiHidden="0" w:uiPriority="59" w:unhideWhenUsed="0"/>
-    <w:lsdException w:name="Placeholder Text" w:unhideWhenUsed="0"/>
-    <w:lsdException w:name="No Spacing" w:semiHidden="0" w:uiPriority="1" w:unhideWhenUsed="0" w:qFormat="1"/>
-    <w:lsdException w:name="Light Shading" w:semiHidden="0" w:uiPriority="60" w:unhideWhenUsed="0"/>
-    <w:lsdException w:name="Light List" w:semiHidden="0" w:uiPriority="61" w:unhideWhenUsed="0"/>
-    <w:lsdException w:name="Light Grid" w:semiHidden="0" w:uiPriority="62" w:unhideWhenUsed="0"/>
-    <w:lsdException w:name="Medium Shading 1" w:semiHidden="0" w:uiPriority="63" w:unhideWhenUsed="0"/>
-    <w:lsdException w:name="Medium Shading 2" w:semiHidden="0" w:uiPriority="64" w:unhideWhenUsed="0"/>
-    <w:lsdException w:name="Medium List 1" w:semiHidden="0" w:uiPriority="65" w:unhideWhenUsed="0"/>
-    <w:lsdException w:name="Medium List 2" w:semiHidden="0" w:uiPriority="66" w:unhideWhenUsed="0"/>
-    <w:lsdException w:name="Medium Grid 1" w:semiHidden="0" w:uiPriority="67" w:unhideWhenUsed="0"/>
-    <w:lsdException w:name="Medium Grid 2" w:semiHidden="0" w:uiPriority="68" w:unhideWhenUsed="0"/>
-    <w:lsdException w:name="Medium Grid 3" w:semiHidden="0" w:uiPriority="69" w:unhideWhenUsed="0"/>
-    <w:lsdException w:name="Dark List" w:semiHidden="0" w:uiPriority="70" w:unhideWhenUsed="0"/>
-    <w:lsdException w:name="Colorful Shading" w:semiHidden="0" w:uiPriority="71" w:unhideWhenUsed="0"/>
-    <w:lsdException w:name="Colorful List" w:semiHidden="0" w:uiPriority="72" w:unhideWhenUsed="0"/>
-    <w:lsdException w:name="Colorful Grid" w:semiHidden="0" w:uiPriority="73" w:unhideWhenUsed="0"/>
-    <w:lsdException w:name="Light Shading Accent 1" w:semiHidden="0" w:uiPriority="60" w:unhideWhenUsed="0"/>
-    <w:lsdException w:name="Light List Accent 1" w:semiHidden="0" w:uiPriority="61" w:unhideWhenUsed="0"/>
-    <w:lsdException w:name="Light Grid Accent 1" w:semiHidden="0" w:uiPriority="62" w:unhideWhenUsed="0"/>
-    <w:lsdException w:name="Medium Shading 1 Accent 1" w:semiHidden="0" w:uiPriority="63" w:unhideWhenUsed="0"/>
-    <w:lsdException w:name="Medium Shading 2 Accent 1" w:semiHidden="0" w:uiPriority="64" w:unhideWhenUsed="0"/>
-    <w:lsdException w:name="Medium List 1 Accent 1" w:semiHidden="0" w:uiPriority="65" w:unhideWhenUsed="0"/>
-    <w:lsdException w:name="Revision" w:unhideWhenUsed="0"/>
-    <w:lsdException w:name="List Paragraph" w:semiHidden="0" w:uiPriority="34" w:unhideWhenUsed="0" w:qFormat="1"/>
-    <w:lsdException w:name="Quote" w:semiHidden="0" w:uiPriority="29" w:unhideWhenUsed="0" w:qFormat="1"/>
-    <w:lsdException w:name="Intense Quote" w:semiHidden="0" w:uiPriority="30" w:unhideWhenUsed="0" w:qFormat="1"/>
-    <w:lsdException w:name="Medium List 2 Accent 1" w:semiHidden="0" w:uiPriority="66" w:unhideWhenUsed="0"/>
-    <w:lsdException w:name="Medium Grid 1 Accent 1" w:semiHidden="0" w:uiPriority="67" w:unhideWhenUsed="0"/>
-    <w:lsdException w:name="Medium Grid 2 Accent 1" w:semiHidden="0" w:uiPriority="68" w:unhideWhenUsed="0"/>
-    <w:lsdException w:name="Medium Grid 3 Accent 1" w:semiHidden="0" w:uiPriority="69" w:unhideWhenUsed="0"/>
-    <w:lsdException w:name="Dark List Accent 1" w:semiHidden="0" w:uiPriority="70" w:unhideWhenUsed="0"/>
-    <w:lsdException w:name="Colorful Shading Accent 1" w:semiHidden="0" w:uiPriority="71" w:unhideWhenUsed="0"/>
-    <w:lsdException w:name="Colorful List Accent 1" w:semiHidden="0" w:uiPriority="72" w:unhideWhenUsed="0"/>
-    <w:lsdException w:name="Colorful Grid Accent 1" w:semiHidden="0" w:uiPriority="73" w:unhideWhenUsed="0"/>
-    <w:lsdException w:name="Light Shading Accent 2" w:semiHidden="0" w:uiPriority="60" w:unhideWhenUsed="0"/>
-    <w:lsdException w:name="Light List Accent 2" w:semiHidden="0" w:uiPriority="61" w:unhideWhenUsed="0"/>
-    <w:lsdException w:name="Light Grid Accent 2" w:semiHidden="0" w:uiPriority="62" w:unhideWhenUsed="0"/>
-    <w:lsdException w:name="Medium Shading 1 Accent 2" w:semiHidden="0" w:uiPriority="63" w:unhideWhenUsed="0"/>
-    <w:lsdException w:name="Medium Shading 2 Accent 2" w:semiHidden="0" w:uiPriority="64" w:unhideWhenUsed="0"/>
-    <w:lsdException w:name="Medium List 1 Accent 2" w:semiHidden="0" w:uiPriority="65" w:unhideWhenUsed="0"/>
-    <w:lsdException w:name="Medium List 2 Accent 2" w:semiHidden="0" w:uiPriority="66" w:unhideWhenUsed="0"/>
-    <w:lsdException w:name="Medium Grid 1 Accent 2" w:semiHidden="0" w:uiPriority="67" w:unhideWhenUsed="0"/>
-    <w:lsdException w:name="Medium Grid 2 Accent 2" w:semiHidden="0" w:uiPriority="68" w:unhideWhenUsed="0"/>
-    <w:lsdException w:name="Medium Grid 3 Accent 2" w:semiHidden="0" w:uiPriority="69" w:unhideWhenUsed="0"/>
-    <w:lsdException w:name="Dark List Accent 2" w:semiHidden="0" w:uiPriority="70" w:unhideWhenUsed="0"/>
-    <w:lsdException w:name="Colorful Shading Accent 2" w:semiHidden="0" w:uiPriority="71" w:unhideWhenUsed="0"/>
-    <w:lsdException w:name="Colorful List Accent 2" w:semiHidden="0" w:uiPriority="72" w:unhideWhenUsed="0"/>
-    <w:lsdException w:name="Colorful Grid Accent 2" w:semiHidden="0" w:uiPriority="73" w:unhideWhenUsed="0"/>
-    <w:lsdException w:name="Light Shading Accent 3" w:semiHidden="0" w:uiPriority="60" w:unhideWhenUsed="0"/>
-    <w:lsdException w:name="Light List Accent 3" w:semiHidden="0" w:uiPriority="61" w:unhideWhenUsed="0"/>
-    <w:lsdException w:name="Light Grid Accent 3" w:semiHidden="0" w:uiPriority="62" w:unhideWhenUsed="0"/>
-    <w:lsdException w:name="Medium Shading 1 Accent 3" w:semiHidden="0" w:uiPriority="63" w:unhideWhenUsed="0"/>
-    <w:lsdException w:name="Medium Shading 2 Accent 3" w:semiHidden="0" w:uiPriority="64" w:unhideWhenUsed="0"/>
-    <w:lsdException w:name="Medium List 1 Accent 3" w:semiHidden="0" w:uiPriority="65" w:unhideWhenUsed="0"/>
-    <w:lsdException w:name="Medium List 2 Accent 3" w:semiHidden="0" w:uiPriority="66" w:unhideWhenUsed="0"/>
-    <w:lsdException w:name="Medium Grid 1 Accent 3" w:semiHidden="0" w:uiPriority="67" w:unhideWhenUsed="0"/>
-    <w:lsdException w:name="Medium Grid 2 Accent 3" w:semiHidden="0" w:uiPriority="68" w:unhideWhenUsed="0"/>
-    <w:lsdException w:name="Medium Grid 3 Accent 3" w:semiHidden="0" w:uiPriority="69" w:unhideWhenUsed="0"/>
-    <w:lsdException w:name="Dark List Accent 3" w:semiHidden="0" w:uiPriority="70" w:unhideWhenUsed="0"/>
-    <w:lsdException w:name="Colorful Shading Accent 3" w:semiHidden="0" w:uiPriority="71" w:unhideWhenUsed="0"/>
-    <w:lsdException w:name="Colorful List Accent 3" w:semiHidden="0" w:uiPriority="72" w:unhideWhenUsed="0"/>
-    <w:lsdException w:name="Colorful Grid Accent 3" w:semiHidden="0" w:uiPriority="73" w:unhideWhenUsed="0"/>
-    <w:lsdException w:name="Light Shading Accent 4" w:semiHidden="0" w:uiPriority="60" w:unhideWhenUsed="0"/>
-    <w:lsdException w:name="Light List Accent 4" w:semiHidden="0" w:uiPriority="61" w:unhideWhenUsed="0"/>
-    <w:lsdException w:name="Light Grid Accent 4" w:semiHidden="0" w:uiPriority="62" w:unhideWhenUsed="0"/>
-    <w:lsdException w:name="Medium Shading 1 Accent 4" w:semiHidden="0" w:uiPriority="63" w:unhideWhenUsed="0"/>
-    <w:lsdException w:name="Medium Shading 2 Accent 4" w:semiHidden="0" w:uiPriority="64" w:unhideWhenUsed="0"/>
-    <w:lsdException w:name="Medium List 1 Accent 4" w:semiHidden="0" w:uiPriority="65" w:unhideWhenUsed="0"/>
-    <w:lsdException w:name="Medium List 2 Accent 4" w:semiHidden="0" w:uiPriority="66" w:unhideWhenUsed="0"/>
-    <w:lsdException w:name="Medium Grid 1 Accent 4" w:semiHidden="0" w:uiPriority="67" w:unhideWhenUsed="0"/>
-    <w:lsdException w:name="Medium Grid 2 Accent 4" w:semiHidden="0" w:uiPriority="68" w:unhideWhenUsed="0"/>
-    <w:lsdException w:name="Medium Grid 3 Accent 4" w:semiHidden="0" w:uiPriority="69" w:unhideWhenUsed="0"/>
-    <w:lsdException w:name="Dark List Accent 4" w:semiHidden="0" w:uiPriority="70" w:unhideWhenUsed="0"/>
-    <w:lsdException w:name="Colorful Shading Accent 4" w:semiHidden="0" w:uiPriority="71" w:unhideWhenUsed="0"/>
-    <w:lsdException w:name="Colorful List Accent 4" w:semiHidden="0" w:uiPriority="72" w:unhideWhenUsed="0"/>
-    <w:lsdException w:name="Colorful Grid Accent 4" w:semiHidden="0" w:uiPriority="73" w:unhideWhenUsed="0"/>
-    <w:lsdException w:name="Light Shading Accent 5" w:semiHidden="0" w:uiPriority="60" w:unhideWhenUsed="0"/>
-    <w:lsdException w:name="Light List Accent 5" w:semiHidden="0" w:uiPriority="61" w:unhideWhenUsed="0"/>
-    <w:lsdException w:name="Light Grid Accent 5" w:semiHidden="0" w:uiPriority="62" w:unhideWhenUsed="0"/>
-    <w:lsdException w:name="Medium Shading 1 Accent 5" w:semiHidden="0" w:uiPriority="63" w:unhideWhenUsed="0"/>
-    <w:lsdException w:name="Medium Shading 2 Accent 5" w:semiHidden="0" w:uiPriority="64" w:unhideWhenUsed="0"/>
-    <w:lsdException w:name="Medium List 1 Accent 5" w:semiHidden="0" w:uiPriority="65" w:unhideWhenUsed="0"/>
-    <w:lsdException w:name="Medium List 2 Accent 5" w:semiHidden="0" w:uiPriority="66" w:unhideWhenUsed="0"/>
-    <w:lsdException w:name="Medium Grid 1 Accent 5" w:semiHidden="0" w:uiPriority="67" w:unhideWhenUsed="0"/>
-    <w:lsdException w:name="Medium Grid 2 Accent 5" w:semiHidden="0" w:uiPriority="68" w:unhideWhenUsed="0"/>
-    <w:lsdException w:name="Medium Grid 3 Accent 5" w:semiHidden="0" w:uiPriority="69" w:unhideWhenUsed="0"/>
-    <w:lsdException w:name="Dark List Accent 5" w:semiHidden="0" w:uiPriority="70" w:unhideWhenUsed="0"/>
-    <w:lsdException w:name="Colorful Shading Accent 5" w:semiHidden="0" w:uiPriority="71" w:unhideWhenUsed="0"/>
-    <w:lsdException w:name="Colorful List Accent 5" w:semiHidden="0" w:uiPriority="72" w:unhideWhenUsed="0"/>
-    <w:lsdException w:name="Colorful Grid Accent 5" w:semiHidden="0" w:uiPriority="73" w:unhideWhenUsed="0"/>
-    <w:lsdException w:name="Light Shading Accent 6" w:semiHidden="0" w:uiPriority="60" w:unhideWhenUsed="0"/>
-    <w:lsdException w:name="Light List Accent 6" w:semiHidden="0" w:uiPriority="61" w:unhideWhenUsed="0"/>
-    <w:lsdException w:name="Light Grid Accent 6" w:semiHidden="0" w:uiPriority="62" w:unhideWhenUsed="0"/>
-    <w:lsdException w:name="Medium Shading 1 Accent 6" w:semiHidden="0" w:uiPriority="63" w:unhideWhenUsed="0"/>
-    <w:lsdException w:name="Medium Shading 2 Accent 6" w:semiHidden="0" w:uiPriority="64" w:unhideWhenUsed="0"/>
-    <w:lsdException w:name="Medium List 1 Accent 6" w:semiHidden="0" w:uiPriority="65" w:unhideWhenUsed="0"/>
-    <w:lsdException w:name="Medium List 2 Accent 6" w:semiHidden="0" w:uiPriority="66" w:unhideWhenUsed="0"/>
-    <w:lsdException w:name="Medium Grid 1 Accent 6" w:semiHidden="0" w:uiPriority="67" w:unhideWhenUsed="0"/>
-    <w:lsdException w:name="Medium Grid 2 Accent 6" w:semiHidden="0" w:uiPriority="68" w:unhideWhenUsed="0"/>
-    <w:lsdException w:name="Medium Grid 3 Accent 6" w:semiHidden="0" w:uiPriority="69" w:unhideWhenUsed="0"/>
-    <w:lsdException w:name="Dark List Accent 6" w:semiHidden="0" w:uiPriority="70" w:unhideWhenUsed="0"/>
-    <w:lsdException w:name="Colorful Shading Accent 6" w:semiHidden="0" w:uiPriority="71" w:unhideWhenUsed="0"/>
-    <w:lsdException w:name="Colorful List Accent 6" w:semiHidden="0" w:uiPriority="72" w:unhideWhenUsed="0"/>
-    <w:lsdException w:name="Colorful Grid Accent 6" w:semiHidden="0" w:uiPriority="73" w:unhideWhenUsed="0"/>
-    <w:lsdException w:name="Subtle Emphasis" w:semiHidden="0" w:uiPriority="19" w:unhideWhenUsed="0" w:qFormat="1"/>
-    <w:lsdException w:name="Intense Emphasis" w:semiHidden="0" w:uiPriority="21" w:unhideWhenUsed="0" w:qFormat="1"/>
-    <w:lsdException w:name="Subtle Reference" w:semiHidden="0" w:uiPriority="31" w:unhideWhenUsed="0" w:qFormat="1"/>
-    <w:lsdException w:name="Intense Reference" w:semiHidden="0" w:uiPriority="32" w:unhideWhenUsed="0" w:qFormat="1"/>
-    <w:lsdException w:name="Book Title" w:semiHidden="0" w:uiPriority="33" w:unhideWhenUsed="0" w:qFormat="1"/>
-    <w:lsdException w:name="Bibliography" w:uiPriority="37"/>
-    <w:lsdException w:name="TOC Heading" w:uiPriority="39" w:qFormat="1"/>
+  <w:latentStyles w:defLockedState="0" w:defUIPriority="99" w:defSemiHidden="0" w:defUnhideWhenUsed="0" w:defQFormat="0" w:count="371">
+    <w:lsdException w:name="Normal" w:uiPriority="0" w:qFormat="1"/>
+    <w:lsdException w:name="heading 1" w:uiPriority="9" w:qFormat="1"/>
+    <w:lsdException w:name="heading 2" w:semiHidden="1" w:uiPriority="9" w:unhideWhenUsed="1" w:qFormat="1"/>
+    <w:lsdException w:name="heading 3" w:semiHidden="1" w:uiPriority="9" w:unhideWhenUsed="1" w:qFormat="1"/>
+    <w:lsdException w:name="heading 4" w:semiHidden="1" w:uiPriority="9" w:unhideWhenUsed="1" w:qFormat="1"/>
+    <w:lsdException w:name="heading 5" w:semiHidden="1" w:uiPriority="9" w:unhideWhenUsed="1" w:qFormat="1"/>
+    <w:lsdException w:name="heading 6" w:semiHidden="1" w:uiPriority="9" w:unhideWhenUsed="1" w:qFormat="1"/>
+    <w:lsdException w:name="heading 7" w:semiHidden="1" w:uiPriority="9" w:unhideWhenUsed="1" w:qFormat="1"/>
+    <w:lsdException w:name="heading 8" w:semiHidden="1" w:uiPriority="9" w:unhideWhenUsed="1" w:qFormat="1"/>
+    <w:lsdException w:name="heading 9" w:semiHidden="1" w:uiPriority="9" w:unhideWhenUsed="1" w:qFormat="1"/>
+    <w:lsdException w:name="index 1" w:semiHidden="1" w:unhideWhenUsed="1"/>
+    <w:lsdException w:name="index 2" w:semiHidden="1" w:unhideWhenUsed="1"/>
+    <w:lsdException w:name="index 3" w:semiHidden="1" w:unhideWhenUsed="1"/>
+    <w:lsdException w:name="index 4" w:semiHidden="1" w:unhideWhenUsed="1"/>
+    <w:lsdException w:name="index 5" w:semiHidden="1" w:unhideWhenUsed="1"/>
+    <w:lsdException w:name="index 6" w:semiHidden="1" w:unhideWhenUsed="1"/>
+    <w:lsdException w:name="index 7" w:semiHidden="1" w:unhideWhenUsed="1"/>
+    <w:lsdException w:name="index 8" w:semiHidden="1" w:unhideWhenUsed="1"/>
+    <w:lsdException w:name="index 9" w:semiHidden="1" w:unhideWhenUsed="1"/>
+    <w:lsdException w:name="toc 1" w:semiHidden="1" w:uiPriority="39" w:unhideWhenUsed="1"/>
+    <w:lsdException w:name="toc 2" w:semiHidden="1" w:uiPriority="39" w:unhideWhenUsed="1"/>
+    <w:lsdException w:name="toc 3" w:semiHidden="1" w:uiPriority="39" w:unhideWhenUsed="1"/>
+    <w:lsdException w:name="toc 4" w:semiHidden="1" w:uiPriority="39" w:unhideWhenUsed="1"/>
+    <w:lsdException w:name="toc 5" w:semiHidden="1" w:uiPriority="39" w:unhideWhenUsed="1"/>
+    <w:lsdException w:name="toc 6" w:semiHidden="1" w:uiPriority="39" w:unhideWhenUsed="1"/>
+    <w:lsdException w:name="toc 7" w:semiHidden="1" w:uiPriority="39" w:unhideWhenUsed="1"/>
+    <w:lsdException w:name="toc 8" w:semiHidden="1" w:uiPriority="39" w:unhideWhenUsed="1"/>
+    <w:lsdException w:name="toc 9" w:semiHidden="1" w:uiPriority="39" w:unhideWhenUsed="1"/>
+    <w:lsdException w:name="Normal Indent" w:semiHidden="1" w:unhideWhenUsed="1"/>
+    <w:lsdException w:name="footnote text" w:semiHidden="1" w:unhideWhenUsed="1"/>
+    <w:lsdException w:name="annotation text" w:semiHidden="1" w:unhideWhenUsed="1"/>
+    <w:lsdException w:name="header" w:semiHidden="1" w:unhideWhenUsed="1"/>
+    <w:lsdException w:name="footer" w:semiHidden="1" w:unhideWhenUsed="1"/>
+    <w:lsdException w:name="index heading" w:semiHidden="1" w:unhideWhenUsed="1"/>
+    <w:lsdException w:name="caption" w:semiHidden="1" w:uiPriority="35" w:unhideWhenUsed="1" w:qFormat="1"/>
+    <w:lsdException w:name="table of figures" w:semiHidden="1" w:unhideWhenUsed="1"/>
+    <w:lsdException w:name="envelope address" w:semiHidden="1" w:unhideWhenUsed="1"/>
+    <w:lsdException w:name="envelope return" w:semiHidden="1" w:unhideWhenUsed="1"/>
+    <w:lsdException w:name="footnote reference" w:semiHidden="1" w:unhideWhenUsed="1"/>
+    <w:lsdException w:name="annotation reference" w:semiHidden="1" w:unhideWhenUsed="1"/>
+    <w:lsdException w:name="line number" w:semiHidden="1" w:unhideWhenUsed="1"/>
+    <w:lsdException w:name="page number" w:semiHidden="1" w:unhideWhenUsed="1"/>
+    <w:lsdException w:name="endnote reference" w:semiHidden="1" w:unhideWhenUsed="1"/>
+    <w:lsdException w:name="endnote text" w:semiHidden="1" w:unhideWhenUsed="1"/>
+    <w:lsdException w:name="table of authorities" w:semiHidden="1" w:unhideWhenUsed="1"/>
+    <w:lsdException w:name="macro" w:semiHidden="1" w:unhideWhenUsed="1"/>
+    <w:lsdException w:name="toa heading" w:semiHidden="1" w:unhideWhenUsed="1"/>
+    <w:lsdException w:name="List" w:semiHidden="1" w:unhideWhenUsed="1"/>
+    <w:lsdException w:name="List Bullet" w:semiHidden="1" w:unhideWhenUsed="1"/>
+    <w:lsdException w:name="List Number" w:semiHidden="1" w:unhideWhenUsed="1"/>
+    <w:lsdException w:name="List 2" w:semiHidden="1" w:unhideWhenUsed="1"/>
+    <w:lsdException w:name="List 3" w:semiHidden="1" w:unhideWhenUsed="1"/>
+    <w:lsdException w:name="List 4" w:semiHidden="1" w:unhideWhenUsed="1"/>
+    <w:lsdException w:name="List 5" w:semiHidden="1" w:unhideWhenUsed="1"/>
+    <w:lsdException w:name="List Bullet 2" w:semiHidden="1" w:unhideWhenUsed="1"/>
+    <w:lsdException w:name="List Bullet 3" w:semiHidden="1" w:unhideWhenUsed="1"/>
+    <w:lsdException w:name="List Bullet 4" w:semiHidden="1" w:unhideWhenUsed="1"/>
+    <w:lsdException w:name="List Bullet 5" w:semiHidden="1" w:unhideWhenUsed="1"/>
+    <w:lsdException w:name="List Number 2" w:semiHidden="1" w:unhideWhenUsed="1"/>
+    <w:lsdException w:name="List Number 3" w:semiHidden="1" w:unhideWhenUsed="1"/>
+    <w:lsdException w:name="List Number 4" w:semiHidden="1" w:unhideWhenUsed="1"/>
+    <w:lsdException w:name="List Number 5" w:semiHidden="1" w:unhideWhenUsed="1"/>
+    <w:lsdException w:name="Title" w:uiPriority="10" w:qFormat="1"/>
+    <w:lsdException w:name="Closing" w:semiHidden="1" w:unhideWhenUsed="1"/>
+    <w:lsdException w:name="Signature" w:semiHidden="1" w:unhideWhenUsed="1"/>
+    <w:lsdException w:name="Default Paragraph Font" w:semiHidden="1" w:uiPriority="1" w:unhideWhenUsed="1"/>
+    <w:lsdException w:name="Body Text" w:semiHidden="1" w:unhideWhenUsed="1"/>
+    <w:lsdException w:name="Body Text Indent" w:semiHidden="1" w:unhideWhenUsed="1"/>
+    <w:lsdException w:name="List Continue" w:semiHidden="1" w:unhideWhenUsed="1"/>
+    <w:lsdException w:name="List Continue 2" w:semiHidden="1" w:unhideWhenUsed="1"/>
+    <w:lsdException w:name="List Continue 3" w:semiHidden="1" w:unhideWhenUsed="1"/>
+    <w:lsdException w:name="List Continue 4" w:semiHidden="1" w:unhideWhenUsed="1"/>
+    <w:lsdException w:name="List Continue 5" w:semiHidden="1" w:unhideWhenUsed="1"/>
+    <w:lsdException w:name="Message Header" w:semiHidden="1" w:unhideWhenUsed="1"/>
+    <w:lsdException w:name="Subtitle" w:uiPriority="11" w:qFormat="1"/>
+    <w:lsdException w:name="Salutation" w:semiHidden="1" w:unhideWhenUsed="1"/>
+    <w:lsdException w:name="Date" w:semiHidden="1" w:unhideWhenUsed="1"/>
+    <w:lsdException w:name="Body Text First Indent" w:semiHidden="1" w:unhideWhenUsed="1"/>
+    <w:lsdException w:name="Body Text First Indent 2" w:semiHidden="1" w:unhideWhenUsed="1"/>
+    <w:lsdException w:name="Note Heading" w:semiHidden="1" w:unhideWhenUsed="1"/>
+    <w:lsdException w:name="Body Text 2" w:semiHidden="1" w:unhideWhenUsed="1"/>
+    <w:lsdException w:name="Body Text 3" w:semiHidden="1" w:unhideWhenUsed="1"/>
+    <w:lsdException w:name="Body Text Indent 2" w:semiHidden="1" w:unhideWhenUsed="1"/>
+    <w:lsdException w:name="Body Text Indent 3" w:semiHidden="1" w:unhideWhenUsed="1"/>
+    <w:lsdException w:name="Block Text" w:semiHidden="1" w:unhideWhenUsed="1"/>
+    <w:lsdException w:name="Hyperlink" w:semiHidden="1" w:unhideWhenUsed="1"/>
+    <w:lsdException w:name="FollowedHyperlink" w:semiHidden="1" w:unhideWhenUsed="1"/>
+    <w:lsdException w:name="Strong" w:uiPriority="22" w:qFormat="1"/>
+    <w:lsdException w:name="Emphasis" w:uiPriority="20" w:qFormat="1"/>
+    <w:lsdException w:name="Document Map" w:semiHidden="1" w:unhideWhenUsed="1"/>
+    <w:lsdException w:name="Plain Text" w:semiHidden="1" w:unhideWhenUsed="1"/>
+    <w:lsdException w:name="E-mail Signature" w:semiHidden="1" w:unhideWhenUsed="1"/>
+    <w:lsdException w:name="HTML Top of Form" w:semiHidden="1" w:unhideWhenUsed="1"/>
+    <w:lsdException w:name="HTML Bottom of Form" w:semiHidden="1" w:unhideWhenUsed="1"/>
+    <w:lsdException w:name="Normal (Web)" w:semiHidden="1" w:unhideWhenUsed="1"/>
+    <w:lsdException w:name="HTML Acronym" w:semiHidden="1" w:unhideWhenUsed="1"/>
+    <w:lsdException w:name="HTML Address" w:semiHidden="1" w:unhideWhenUsed="1"/>
+    <w:lsdException w:name="HTML Cite" w:semiHidden="1" w:unhideWhenUsed="1"/>
+    <w:lsdException w:name="HTML Code" w:semiHidden="1" w:unhideWhenUsed="1"/>
+    <w:lsdException w:name="HTML Definition" w:semiHidden="1" w:unhideWhenUsed="1"/>
+    <w:lsdException w:name="HTML Keyboard" w:semiHidden="1" w:unhideWhenUsed="1"/>
+    <w:lsdException w:name="HTML Preformatted" w:semiHidden="1" w:unhideWhenUsed="1"/>
+    <w:lsdException w:name="HTML Sample" w:semiHidden="1" w:unhideWhenUsed="1"/>
+    <w:lsdException w:name="HTML Typewriter" w:semiHidden="1" w:unhideWhenUsed="1"/>
+    <w:lsdException w:name="HTML Variable" w:semiHidden="1" w:unhideWhenUsed="1"/>
+    <w:lsdException w:name="Normal Table" w:semiHidden="1" w:unhideWhenUsed="1"/>
+    <w:lsdException w:name="annotation subject" w:semiHidden="1" w:unhideWhenUsed="1"/>
+    <w:lsdException w:name="No List" w:semiHidden="1" w:unhideWhenUsed="1"/>
+    <w:lsdException w:name="Outline List 1" w:semiHidden="1" w:unhideWhenUsed="1"/>
+    <w:lsdException w:name="Outline List 2" w:semiHidden="1" w:unhideWhenUsed="1"/>
+    <w:lsdException w:name="Outline List 3" w:semiHidden="1" w:unhideWhenUsed="1"/>
+    <w:lsdException w:name="Table Simple 1" w:semiHidden="1" w:unhideWhenUsed="1"/>
+    <w:lsdException w:name="Table Simple 2" w:semiHidden="1" w:unhideWhenUsed="1"/>
+    <w:lsdException w:name="Table Simple 3" w:semiHidden="1" w:unhideWhenUsed="1"/>
+    <w:lsdException w:name="Table Classic 1" w:semiHidden="1" w:unhideWhenUsed="1"/>
+    <w:lsdException w:name="Table Classic 2" w:semiHidden="1" w:unhideWhenUsed="1"/>
+    <w:lsdException w:name="Table Classic 3" w:semiHidden="1" w:unhideWhenUsed="1"/>
+    <w:lsdException w:name="Table Classic 4" w:semiHidden="1" w:unhideWhenUsed="1"/>
+    <w:lsdException w:name="Table Colorful 1" w:semiHidden="1" w:unhideWhenUsed="1"/>
+    <w:lsdException w:name="Table Colorful 2" w:semiHidden="1" w:unhideWhenUsed="1"/>
+    <w:lsdException w:name="Table Colorful 3" w:semiHidden="1" w:unhideWhenUsed="1"/>
+    <w:lsdException w:name="Table Columns 1" w:semiHidden="1" w:unhideWhenUsed="1"/>
+    <w:lsdException w:name="Table Columns 2" w:semiHidden="1" w:unhideWhenUsed="1"/>
+    <w:lsdException w:name="Table Columns 3" w:semiHidden="1" w:unhideWhenUsed="1"/>
+    <w:lsdException w:name="Table Columns 4" w:semiHidden="1" w:unhideWhenUsed="1"/>
+    <w:lsdException w:name="Table Columns 5" w:semiHidden="1" w:unhideWhenUsed="1"/>
+    <w:lsdException w:name="Table Grid 1" w:semiHidden="1" w:unhideWhenUsed="1"/>
+    <w:lsdException w:name="Table Grid 2" w:semiHidden="1" w:unhideWhenUsed="1"/>
+    <w:lsdException w:name="Table Grid 3" w:semiHidden="1" w:unhideWhenUsed="1"/>
+    <w:lsdException w:name="Table Grid 4" w:semiHidden="1" w:unhideWhenUsed="1"/>
+    <w:lsdException w:name="Table Grid 5" w:semiHidden="1" w:unhideWhenUsed="1"/>
+    <w:lsdException w:name="Table Grid 6" w:semiHidden="1" w:unhideWhenUsed="1"/>
+    <w:lsdException w:name="Table Grid 7" w:semiHidden="1" w:unhideWhenUsed="1"/>
+    <w:lsdException w:name="Table Grid 8" w:semiHidden="1" w:unhideWhenUsed="1"/>
+    <w:lsdException w:name="Table List 1" w:semiHidden="1" w:unhideWhenUsed="1"/>
+    <w:lsdException w:name="Table List 2" w:semiHidden="1" w:unhideWhenUsed="1"/>
+    <w:lsdException w:name="Table List 3" w:semiHidden="1" w:unhideWhenUsed="1"/>
+    <w:lsdException w:name="Table List 4" w:semiHidden="1" w:unhideWhenUsed="1"/>
+    <w:lsdException w:name="Table List 5" w:semiHidden="1" w:unhideWhenUsed="1"/>
+    <w:lsdException w:name="Table List 6" w:semiHidden="1" w:unhideWhenUsed="1"/>
+    <w:lsdException w:name="Table List 7" w:semiHidden="1" w:unhideWhenUsed="1"/>
+    <w:lsdException w:name="Table List 8" w:semiHidden="1" w:unhideWhenUsed="1"/>
+    <w:lsdException w:name="Table 3D effects 1" w:semiHidden="1" w:unhideWhenUsed="1"/>
+    <w:lsdException w:name="Table 3D effects 2" w:semiHidden="1" w:unhideWhenUsed="1"/>
+    <w:lsdException w:name="Table 3D effects 3" w:semiHidden="1" w:unhideWhenUsed="1"/>
+    <w:lsdException w:name="Table Contemporary" w:semiHidden="1" w:unhideWhenUsed="1"/>
+    <w:lsdException w:name="Table Elegant" w:semiHidden="1" w:unhideWhenUsed="1"/>
+    <w:lsdException w:name="Table Professional" w:semiHidden="1" w:unhideWhenUsed="1"/>
+    <w:lsdException w:name="Table Subtle 1" w:semiHidden="1" w:unhideWhenUsed="1"/>
+    <w:lsdException w:name="Table Subtle 2" w:semiHidden="1" w:unhideWhenUsed="1"/>
+    <w:lsdException w:name="Table Web 1" w:semiHidden="1" w:unhideWhenUsed="1"/>
+    <w:lsdException w:name="Table Web 2" w:semiHidden="1" w:unhideWhenUsed="1"/>
+    <w:lsdException w:name="Table Web 3" w:semiHidden="1" w:unhideWhenUsed="1"/>
+    <w:lsdException w:name="Balloon Text" w:semiHidden="1" w:unhideWhenUsed="1"/>
+    <w:lsdException w:name="Table Grid" w:uiPriority="59"/>
+    <w:lsdException w:name="Table Theme" w:semiHidden="1" w:unhideWhenUsed="1"/>
+    <w:lsdException w:name="Placeholder Text" w:semiHidden="1"/>
+    <w:lsdException w:name="No Spacing" w:uiPriority="1" w:qFormat="1"/>
+    <w:lsdException w:name="Light Shading" w:uiPriority="60"/>
+    <w:lsdException w:name="Light List" w:uiPriority="61"/>
+    <w:lsdException w:name="Light Grid" w:uiPriority="62"/>
+    <w:lsdException w:name="Medium Shading 1" w:uiPriority="63"/>
+    <w:lsdException w:name="Medium Shading 2" w:uiPriority="64"/>
+    <w:lsdException w:name="Medium List 1" w:uiPriority="65"/>
+    <w:lsdException w:name="Medium List 2" w:uiPriority="66"/>
+    <w:lsdException w:name="Medium Grid 1" w:uiPriority="67"/>
+    <w:lsdException w:name="Medium Grid 2" w:uiPriority="68"/>
+    <w:lsdException w:name="Medium Grid 3" w:uiPriority="69"/>
+    <w:lsdException w:name="Dark List" w:uiPriority="70"/>
+    <w:lsdException w:name="Colorful Shading" w:uiPriority="71"/>
+    <w:lsdException w:name="Colorful List" w:uiPriority="72"/>
+    <w:lsdException w:name="Colorful Grid" w:uiPriority="73"/>
+    <w:lsdException w:name="Light Shading Accent 1" w:uiPriority="60"/>
+    <w:lsdException w:name="Light List Accent 1" w:uiPriority="61"/>
+    <w:lsdException w:name="Light Grid Accent 1" w:uiPriority="62"/>
+    <w:lsdException w:name="Medium Shading 1 Accent 1" w:uiPriority="63"/>
+    <w:lsdException w:name="Medium Shading 2 Accent 1" w:uiPriority="64"/>
+    <w:lsdException w:name="Medium List 1 Accent 1" w:uiPriority="65"/>
+    <w:lsdException w:name="Revision" w:semiHidden="1"/>
+    <w:lsdException w:name="List Paragraph" w:uiPriority="34" w:qFormat="1"/>
+    <w:lsdException w:name="Quote" w:uiPriority="29" w:qFormat="1"/>
+    <w:lsdException w:name="Intense Quote" w:uiPriority="30" w:qFormat="1"/>
+    <w:lsdException w:name="Medium List 2 Accent 1" w:uiPriority="66"/>
+    <w:lsdException w:name="Medium Grid 1 Accent 1" w:uiPriority="67"/>
+    <w:lsdException w:name="Medium Grid 2 Accent 1" w:uiPriority="68"/>
+    <w:lsdException w:name="Medium Grid 3 Accent 1" w:uiPriority="69"/>
+    <w:lsdException w:name="Dark List Accent 1" w:uiPriority="70"/>
+    <w:lsdException w:name="Colorful Shading Accent 1" w:uiPriority="71"/>
+    <w:lsdException w:name="Colorful List Accent 1" w:uiPriority="72"/>
+    <w:lsdException w:name="Colorful Grid Accent 1" w:uiPriority="73"/>
+    <w:lsdException w:name="Light Shading Accent 2" w:uiPriority="60"/>
+    <w:lsdException w:name="Light List Accent 2" w:uiPriority="61"/>
+    <w:lsdException w:name="Light Grid Accent 2" w:uiPriority="62"/>
+    <w:lsdException w:name="Medium Shading 1 Accent 2" w:uiPriority="63"/>
+    <w:lsdException w:name="Medium Shading 2 Accent 2" w:uiPriority="64"/>
+    <w:lsdException w:name="Medium List 1 Accent 2" w:uiPriority="65"/>
+    <w:lsdException w:name="Medium List 2 Accent 2" w:uiPriority="66"/>
+    <w:lsdException w:name="Medium Grid 1 Accent 2" w:uiPriority="67"/>
+    <w:lsdException w:name="Medium Grid 2 Accent 2" w:uiPriority="68"/>
+    <w:lsdException w:name="Medium Grid 3 Accent 2" w:uiPriority="69"/>
+    <w:lsdException w:name="Dark List Accent 2" w:uiPriority="70"/>
+    <w:lsdException w:name="Colorful Shading Accent 2" w:uiPriority="71"/>
+    <w:lsdException w:name="Colorful List Accent 2" w:uiPriority="72"/>
+    <w:lsdException w:name="Colorful Grid Accent 2" w:uiPriority="73"/>
+    <w:lsdException w:name="Light Shading Accent 3" w:uiPriority="60"/>
+    <w:lsdException w:name="Light List Accent 3" w:uiPriority="61"/>
+    <w:lsdException w:name="Light Grid Accent 3" w:uiPriority="62"/>
+    <w:lsdException w:name="Medium Shading 1 Accent 3" w:uiPriority="63"/>
+    <w:lsdException w:name="Medium Shading 2 Accent 3" w:uiPriority="64"/>
+    <w:lsdException w:name="Medium List 1 Accent 3" w:uiPriority="65"/>
+    <w:lsdException w:name="Medium List 2 Accent 3" w:uiPriority="66"/>
+    <w:lsdException w:name="Medium Grid 1 Accent 3" w:uiPriority="67"/>
+    <w:lsdException w:name="Medium Grid 2 Accent 3" w:uiPriority="68"/>
+    <w:lsdException w:name="Medium Grid 3 Accent 3" w:uiPriority="69"/>
+    <w:lsdException w:name="Dark List Accent 3" w:uiPriority="70"/>
+    <w:lsdException w:name="Colorful Shading Accent 3" w:uiPriority="71"/>
+    <w:lsdException w:name="Colorful List Accent 3" w:uiPriority="72"/>
+    <w:lsdException w:name="Colorful Grid Accent 3" w:uiPriority="73"/>
+    <w:lsdException w:name="Light Shading Accent 4" w:uiPriority="60"/>
+    <w:lsdException w:name="Light List Accent 4" w:uiPriority="61"/>
+    <w:lsdException w:name="Light Grid Accent 4" w:uiPriority="62"/>
+    <w:lsdException w:name="Medium Shading 1 Accent 4" w:uiPriority="63"/>
+    <w:lsdException w:name="Medium Shading 2 Accent 4" w:uiPriority="64"/>
+    <w:lsdException w:name="Medium List 1 Accent 4" w:uiPriority="65"/>
+    <w:lsdException w:name="Medium List 2 Accent 4" w:uiPriority="66"/>
+    <w:lsdException w:name="Medium Grid 1 Accent 4" w:uiPriority="67"/>
+    <w:lsdException w:name="Medium Grid 2 Accent 4" w:uiPriority="68"/>
+    <w:lsdException w:name="Medium Grid 3 Accent 4" w:uiPriority="69"/>
+    <w:lsdException w:name="Dark List Accent 4" w:uiPriority="70"/>
+    <w:lsdException w:name="Colorful Shading Accent 4" w:uiPriority="71"/>
+    <w:lsdException w:name="Colorful List Accent 4" w:uiPriority="72"/>
+    <w:lsdException w:name="Colorful Grid Accent 4" w:uiPriority="73"/>
+    <w:lsdException w:name="Light Shading Accent 5" w:uiPriority="60"/>
+    <w:lsdException w:name="Light List Accent 5" w:uiPriority="61"/>
+    <w:lsdException w:name="Light Grid Accent 5" w:uiPriority="62"/>
+    <w:lsdException w:name="Medium Shading 1 Accent 5" w:uiPriority="63"/>
+    <w:lsdException w:name="Medium Shading 2 Accent 5" w:uiPriority="64"/>
+    <w:lsdException w:name="Medium List 1 Accent 5" w:uiPriority="65"/>
+    <w:lsdException w:name="Medium List 2 Accent 5" w:uiPriority="66"/>
+    <w:lsdException w:name="Medium Grid 1 Accent 5" w:uiPriority="67"/>
+    <w:lsdException w:name="Medium Grid 2 Accent 5" w:uiPriority="68"/>
+    <w:lsdException w:name="Medium Grid 3 Accent 5" w:uiPriority="69"/>
+    <w:lsdException w:name="Dark List Accent 5" w:uiPriority="70"/>
+    <w:lsdException w:name="Colorful Shading Accent 5" w:uiPriority="71"/>
+    <w:lsdException w:name="Colorful List Accent 5" w:uiPriority="72"/>
+    <w:lsdException w:name="Colorful Grid Accent 5" w:uiPriority="73"/>
+    <w:lsdException w:name="Light Shading Accent 6" w:uiPriority="60"/>
+    <w:lsdException w:name="Light List Accent 6" w:uiPriority="61"/>
+    <w:lsdException w:name="Light Grid Accent 6" w:uiPriority="62"/>
+    <w:lsdException w:name="Medium Shading 1 Accent 6" w:uiPriority="63"/>
+    <w:lsdException w:name="Medium Shading 2 Accent 6" w:uiPriority="64"/>
+    <w:lsdException w:name="Medium List 1 Accent 6" w:uiPriority="65"/>
+    <w:lsdException w:name="Medium List 2 Accent 6" w:uiPriority="66"/>
+    <w:lsdException w:name="Medium Grid 1 Accent 6" w:uiPriority="67"/>
+    <w:lsdException w:name="Medium Grid 2 Accent 6" w:uiPriority="68"/>
+    <w:lsdException w:name="Medium Grid 3 Accent 6" w:uiPriority="69"/>
+    <w:lsdException w:name="Dark List Accent 6" w:uiPriority="70"/>
+    <w:lsdException w:name="Colorful Shading Accent 6" w:uiPriority="71"/>
+    <w:lsdException w:name="Colorful List Accent 6" w:uiPriority="72"/>
+    <w:lsdException w:name="Colorful Grid Accent 6" w:uiPriority="73"/>
+    <w:lsdException w:name="Subtle Emphasis" w:uiPriority="19" w:qFormat="1"/>
+    <w:lsdException w:name="Intense Emphasis" w:uiPriority="21" w:qFormat="1"/>
+    <w:lsdException w:name="Subtle Reference" w:uiPriority="31" w:qFormat="1"/>
+    <w:lsdException w:name="Intense Reference" w:uiPriority="32" w:qFormat="1"/>
+    <w:lsdException w:name="Book Title" w:uiPriority="33" w:qFormat="1"/>
+    <w:lsdException w:name="Bibliography" w:semiHidden="1" w:uiPriority="37" w:unhideWhenUsed="1"/>
+    <w:lsdException w:name="TOC Heading" w:semiHidden="1" w:uiPriority="39" w:unhideWhenUsed="1" w:qFormat="1"/>
+    <w:lsdException w:name="Plain Table 1" w:uiPriority="41"/>
+    <w:lsdException w:name="Plain Table 2" w:uiPriority="42"/>
+    <w:lsdException w:name="Plain Table 3" w:uiPriority="43"/>
+    <w:lsdException w:name="Plain Table 4" w:uiPriority="44"/>
+    <w:lsdException w:name="Plain Table 5" w:uiPriority="45"/>
+    <w:lsdException w:name="Grid Table Light" w:uiPriority="40"/>
+    <w:lsdException w:name="Grid Table 1 Light" w:uiPriority="46"/>
+    <w:lsdException w:name="Grid Table 2" w:uiPriority="47"/>
+    <w:lsdException w:name="Grid Table 3" w:uiPriority="48"/>
+    <w:lsdException w:name="Grid Table 4" w:uiPriority="49"/>
+    <w:lsdException w:name="Grid Table 5 Dark" w:uiPriority="50"/>
+    <w:lsdException w:name="Grid Table 6 Colorful" w:uiPriority="51"/>
+    <w:lsdException w:name="Grid Table 7 Colorful" w:uiPriority="52"/>
+    <w:lsdException w:name="Grid Table 1 Light Accent 1" w:uiPriority="46"/>
+    <w:lsdException w:name="Grid Table 2 Accent 1" w:uiPriority="47"/>
+    <w:lsdException w:name="Grid Table 3 Accent 1" w:uiPriority="48"/>
+    <w:lsdException w:name="Grid Table 4 Accent 1" w:uiPriority="49"/>
+    <w:lsdException w:name="Grid Table 5 Dark Accent 1" w:uiPriority="50"/>
+    <w:lsdException w:name="Grid Table 6 Colorful Accent 1" w:uiPriority="51"/>
+    <w:lsdException w:name="Grid Table 7 Colorful Accent 1" w:uiPriority="52"/>
+    <w:lsdException w:name="Grid Table 1 Light Accent 2" w:uiPriority="46"/>
+    <w:lsdException w:name="Grid Table 2 Accent 2" w:uiPriority="47"/>
+    <w:lsdException w:name="Grid Table 3 Accent 2" w:uiPriority="48"/>
+    <w:lsdException w:name="Grid Table 4 Accent 2" w:uiPriority="49"/>
+    <w:lsdException w:name="Grid Table 5 Dark Accent 2" w:uiPriority="50"/>
+    <w:lsdException w:name="Grid Table 6 Colorful Accent 2" w:uiPriority="51"/>
+    <w:lsdException w:name="Grid Table 7 Colorful Accent 2" w:uiPriority="52"/>
+    <w:lsdException w:name="Grid Table 1 Light Accent 3" w:uiPriority="46"/>
+    <w:lsdException w:name="Grid Table 2 Accent 3" w:uiPriority="47"/>
+    <w:lsdException w:name="Grid Table 3 Accent 3" w:uiPriority="48"/>
+    <w:lsdException w:name="Grid Table 4 Accent 3" w:uiPriority="49"/>
+    <w:lsdException w:name="Grid Table 5 Dark Accent 3" w:uiPriority="50"/>
+    <w:lsdException w:name="Grid Table 6 Colorful Accent 3" w:uiPriority="51"/>
+    <w:lsdException w:name="Grid Table 7 Colorful Accent 3" w:uiPriority="52"/>
+    <w:lsdException w:name="Grid Table 1 Light Accent 4" w:uiPriority="46"/>
+    <w:lsdException w:name="Grid Table 2 Accent 4" w:uiPriority="47"/>
+    <w:lsdException w:name="Grid Table 3 Accent 4" w:uiPriority="48"/>
+    <w:lsdException w:name="Grid Table 4 Accent 4" w:uiPriority="49"/>
+    <w:lsdException w:name="Grid Table 5 Dark Accent 4" w:uiPriority="50"/>
+    <w:lsdException w:name="Grid Table 6 Colorful Accent 4" w:uiPriority="51"/>
+    <w:lsdException w:name="Grid Table 7 Colorful Accent 4" w:uiPriority="52"/>
+    <w:lsdException w:name="Grid Table 1 Light Accent 5" w:uiPriority="46"/>
+    <w:lsdException w:name="Grid Table 2 Accent 5" w:uiPriority="47"/>
+    <w:lsdException w:name="Grid Table 3 Accent 5" w:uiPriority="48"/>
+    <w:lsdException w:name="Grid Table 4 Accent 5" w:uiPriority="49"/>
+    <w:lsdException w:name="Grid Table 5 Dark Accent 5" w:uiPriority="50"/>
+    <w:lsdException w:name="Grid Table 6 Colorful Accent 5" w:uiPriority="51"/>
+    <w:lsdException w:name="Grid Table 7 Colorful Accent 5" w:uiPriority="52"/>
+    <w:lsdException w:name="Grid Table 1 Light Accent 6" w:uiPriority="46"/>
+    <w:lsdException w:name="Grid Table 2 Accent 6" w:uiPriority="47"/>
+    <w:lsdException w:name="Grid Table 3 Accent 6" w:uiPriority="48"/>
+    <w:lsdException w:name="Grid Table 4 Accent 6" w:uiPriority="49"/>
+    <w:lsdException w:name="Grid Table 5 Dark Accent 6" w:uiPriority="50"/>
+    <w:lsdException w:name="Grid Table 6 Colorful Accent 6" w:uiPriority="51"/>
+    <w:lsdException w:name="Grid Table 7 Colorful Accent 6" w:uiPriority="52"/>
+    <w:lsdException w:name="List Table 1 Light" w:uiPriority="46"/>
+    <w:lsdException w:name="List Table 2" w:uiPriority="47"/>
+    <w:lsdException w:name="List Table 3" w:uiPriority="48"/>
+    <w:lsdException w:name="List Table 4" w:uiPriority="49"/>
+    <w:lsdException w:name="List Table 5 Dark" w:uiPriority="50"/>
+    <w:lsdException w:name="List Table 6 Colorful" w:uiPriority="51"/>
+    <w:lsdException w:name="List Table 7 Colorful" w:uiPriority="52"/>
+    <w:lsdException w:name="List Table 1 Light Accent 1" w:uiPriority="46"/>
+    <w:lsdException w:name="List Table 2 Accent 1" w:uiPriority="47"/>
+    <w:lsdException w:name="List Table 3 Accent 1" w:uiPriority="48"/>
+    <w:lsdException w:name="List Table 4 Accent 1" w:uiPriority="49"/>
+    <w:lsdException w:name="List Table 5 Dark Accent 1" w:uiPriority="50"/>
+    <w:lsdException w:name="List Table 6 Colorful Accent 1" w:uiPriority="51"/>
+    <w:lsdException w:name="List Table 7 Colorful Accent 1" w:uiPriority="52"/>
+    <w:lsdException w:name="List Table 1 Light Accent 2" w:uiPriority="46"/>
+    <w:lsdException w:name="List Table 2 Accent 2" w:uiPriority="47"/>
+    <w:lsdException w:name="List Table 3 Accent 2" w:uiPriority="48"/>
+    <w:lsdException w:name="List Table 4 Accent 2" w:uiPriority="49"/>
+    <w:lsdException w:name="List Table 5 Dark Accent 2" w:uiPriority="50"/>
+    <w:lsdException w:name="List Table 6 Colorful Accent 2" w:uiPriority="51"/>
+    <w:lsdException w:name="List Table 7 Colorful Accent 2" w:uiPriority="52"/>
+    <w:lsdException w:name="List Table 1 Light Accent 3" w:uiPriority="46"/>
+    <w:lsdException w:name="List Table 2 Accent 3" w:uiPriority="47"/>
+    <w:lsdException w:name="List Table 3 Accent 3" w:uiPriority="48"/>
+    <w:lsdException w:name="List Table 4 Accent 3" w:uiPriority="49"/>
+    <w:lsdException w:name="List Table 5 Dark Accent 3" w:uiPriority="50"/>
+    <w:lsdException w:name="List Table 6 Colorful Accent 3" w:uiPriority="51"/>
+    <w:lsdException w:name="List Table 7 Colorful Accent 3" w:uiPriority="52"/>
+    <w:lsdException w:name="List Table 1 Light Accent 4" w:uiPriority="46"/>
+    <w:lsdException w:name="List Table 2 Accent 4" w:uiPriority="47"/>
+    <w:lsdException w:name="List Table 3 Accent 4" w:uiPriority="48"/>
+    <w:lsdException w:name="List Table 4 Accent 4" w:uiPriority="49"/>
+    <w:lsdException w:name="List Table 5 Dark Accent 4" w:uiPriority="50"/>
+    <w:lsdException w:name="List Table 6 Colorful Accent 4" w:uiPriority="51"/>
+    <w:lsdException w:name="List Table 7 Colorful Accent 4" w:uiPriority="52"/>
+    <w:lsdException w:name="List Table 1 Light Accent 5" w:uiPriority="46"/>
+    <w:lsdException w:name="List Table 2 Accent 5" w:uiPriority="47"/>
+    <w:lsdException w:name="List Table 3 Accent 5" w:uiPriority="48"/>
+    <w:lsdException w:name="List Table 4 Accent 5" w:uiPriority="49"/>
+    <w:lsdException w:name="List Table 5 Dark Accent 5" w:uiPriority="50"/>
+    <w:lsdException w:name="List Table 6 Colorful Accent 5" w:uiPriority="51"/>
+    <w:lsdException w:name="List Table 7 Colorful Accent 5" w:uiPriority="52"/>
+    <w:lsdException w:name="List Table 1 Light Accent 6" w:uiPriority="46"/>
+    <w:lsdException w:name="List Table 2 Accent 6" w:uiPriority="47"/>
+    <w:lsdException w:name="List Table 3 Accent 6" w:uiPriority="48"/>
+    <w:lsdException w:name="List Table 4 Accent 6" w:uiPriority="49"/>
+    <w:lsdException w:name="List Table 5 Dark Accent 6" w:uiPriority="50"/>
+    <w:lsdException w:name="List Table 6 Colorful Accent 6" w:uiPriority="51"/>
+    <w:lsdException w:name="List Table 7 Colorful Accent 6" w:uiPriority="52"/>
   </w:latentStyles>
   <w:style w:type="paragraph" w:default="1" w:styleId="Normal">
     <w:name w:val="Normal"/>
     <w:qFormat/>
   </w:style>
-  <w:style w:type="character" w:default="1" w:styleId="DefaultParagraphFont">
+  <w:style w:type="character" w:default="1" w:styleId="Fontepargpadro">
     <w:name w:val="Default Paragraph Font"/>
     <w:uiPriority w:val="1"/>
     <w:semiHidden/>
     <w:unhideWhenUsed/>
   </w:style>
-  <w:style w:type="table" w:default="1" w:styleId="TableNormal">
+  <w:style w:type="table" w:default="1" w:styleId="Tabelanormal">
     <w:name w:val="Normal Table"/>
     <w:uiPriority w:val="99"/>
     <w:semiHidden/>
@@ -1321,13 +2587,13 @@
       </w:tblCellMar>
     </w:tblPr>
   </w:style>
-  <w:style w:type="numbering" w:default="1" w:styleId="NoList">
+  <w:style w:type="numbering" w:default="1" w:styleId="Semlista">
     <w:name w:val="No List"/>
     <w:uiPriority w:val="99"/>
     <w:semiHidden/>
     <w:unhideWhenUsed/>
   </w:style>
-  <w:style w:type="paragraph" w:styleId="ListParagraph">
+  <w:style w:type="paragraph" w:styleId="PargrafodaLista">
     <w:name w:val="List Paragraph"/>
     <w:basedOn w:val="Normal"/>
     <w:uiPriority w:val="34"/>
@@ -1338,206 +2604,534 @@
       <w:contextualSpacing/>
     </w:pPr>
   </w:style>
-</w:styles>
-</file>
-
-<file path=word/stylesWithEffects.xml><?xml version="1.0" encoding="utf-8"?>
-<w:styles xmlns:wpc="http://schemas.microsoft.com/office/word/2010/wordprocessingCanvas" xmlns:mc="http://schemas.openxmlformats.org/markup-compatibility/2006" xmlns:o="urn:schemas-microsoft-com:office:office" xmlns:r="http://schemas.openxmlformats.org/officeDocument/2006/relationships" xmlns:m="http://schemas.openxmlformats.org/officeDocument/2006/math" xmlns:v="urn:schemas-microsoft-com:vml" xmlns:wp14="http://schemas.microsoft.com/office/word/2010/wordprocessingDrawing" xmlns:wp="http://schemas.openxmlformats.org/drawingml/2006/wordprocessingDrawing" xmlns:w10="urn:schemas-microsoft-com:office:word" xmlns:w="http://schemas.openxmlformats.org/wordprocessingml/2006/main" xmlns:w14="http://schemas.microsoft.com/office/word/2010/wordml" xmlns:wpg="http://schemas.microsoft.com/office/word/2010/wordprocessingGroup" xmlns:wpi="http://schemas.microsoft.com/office/word/2010/wordprocessingInk" xmlns:wne="http://schemas.microsoft.com/office/word/2006/wordml" xmlns:wps="http://schemas.microsoft.com/office/word/2010/wordprocessingShape" mc:Ignorable="w14 wp14">
-  <w:docDefaults>
-    <w:rPrDefault>
-      <w:rPr>
-        <w:rFonts w:asciiTheme="minorHAnsi" w:eastAsiaTheme="minorHAnsi" w:hAnsiTheme="minorHAnsi" w:cstheme="minorBidi"/>
-        <w:sz w:val="22"/>
-        <w:szCs w:val="22"/>
-        <w:lang w:val="pt-BR" w:eastAsia="en-US" w:bidi="ar-SA"/>
-      </w:rPr>
-    </w:rPrDefault>
-    <w:pPrDefault>
-      <w:pPr>
-        <w:spacing w:after="200" w:line="276" w:lineRule="auto"/>
-      </w:pPr>
-    </w:pPrDefault>
-  </w:docDefaults>
-  <w:latentStyles w:defLockedState="0" w:defUIPriority="99" w:defSemiHidden="1" w:defUnhideWhenUsed="1" w:defQFormat="0" w:count="267">
-    <w:lsdException w:name="Normal" w:semiHidden="0" w:uiPriority="0" w:unhideWhenUsed="0" w:qFormat="1"/>
-    <w:lsdException w:name="heading 1" w:semiHidden="0" w:uiPriority="9" w:unhideWhenUsed="0" w:qFormat="1"/>
-    <w:lsdException w:name="heading 2" w:uiPriority="9" w:qFormat="1"/>
-    <w:lsdException w:name="heading 3" w:uiPriority="9" w:qFormat="1"/>
-    <w:lsdException w:name="heading 4" w:uiPriority="9" w:qFormat="1"/>
-    <w:lsdException w:name="heading 5" w:uiPriority="9" w:qFormat="1"/>
-    <w:lsdException w:name="heading 6" w:uiPriority="9" w:qFormat="1"/>
-    <w:lsdException w:name="heading 7" w:uiPriority="9" w:qFormat="1"/>
-    <w:lsdException w:name="heading 8" w:uiPriority="9" w:qFormat="1"/>
-    <w:lsdException w:name="heading 9" w:uiPriority="9" w:qFormat="1"/>
-    <w:lsdException w:name="toc 1" w:uiPriority="39"/>
-    <w:lsdException w:name="toc 2" w:uiPriority="39"/>
-    <w:lsdException w:name="toc 3" w:uiPriority="39"/>
-    <w:lsdException w:name="toc 4" w:uiPriority="39"/>
-    <w:lsdException w:name="toc 5" w:uiPriority="39"/>
-    <w:lsdException w:name="toc 6" w:uiPriority="39"/>
-    <w:lsdException w:name="toc 7" w:uiPriority="39"/>
-    <w:lsdException w:name="toc 8" w:uiPriority="39"/>
-    <w:lsdException w:name="toc 9" w:uiPriority="39"/>
-    <w:lsdException w:name="caption" w:uiPriority="35" w:qFormat="1"/>
-    <w:lsdException w:name="Title" w:semiHidden="0" w:uiPriority="10" w:unhideWhenUsed="0" w:qFormat="1"/>
-    <w:lsdException w:name="Default Paragraph Font" w:uiPriority="1"/>
-    <w:lsdException w:name="Subtitle" w:semiHidden="0" w:uiPriority="11" w:unhideWhenUsed="0" w:qFormat="1"/>
-    <w:lsdException w:name="Strong" w:semiHidden="0" w:uiPriority="22" w:unhideWhenUsed="0" w:qFormat="1"/>
-    <w:lsdException w:name="Emphasis" w:semiHidden="0" w:uiPriority="20" w:unhideWhenUsed="0" w:qFormat="1"/>
-    <w:lsdException w:name="Table Grid" w:semiHidden="0" w:uiPriority="59" w:unhideWhenUsed="0"/>
-    <w:lsdException w:name="Placeholder Text" w:unhideWhenUsed="0"/>
-    <w:lsdException w:name="No Spacing" w:semiHidden="0" w:uiPriority="1" w:unhideWhenUsed="0" w:qFormat="1"/>
-    <w:lsdException w:name="Light Shading" w:semiHidden="0" w:uiPriority="60" w:unhideWhenUsed="0"/>
-    <w:lsdException w:name="Light List" w:semiHidden="0" w:uiPriority="61" w:unhideWhenUsed="0"/>
-    <w:lsdException w:name="Light Grid" w:semiHidden="0" w:uiPriority="62" w:unhideWhenUsed="0"/>
-    <w:lsdException w:name="Medium Shading 1" w:semiHidden="0" w:uiPriority="63" w:unhideWhenUsed="0"/>
-    <w:lsdException w:name="Medium Shading 2" w:semiHidden="0" w:uiPriority="64" w:unhideWhenUsed="0"/>
-    <w:lsdException w:name="Medium List 1" w:semiHidden="0" w:uiPriority="65" w:unhideWhenUsed="0"/>
-    <w:lsdException w:name="Medium List 2" w:semiHidden="0" w:uiPriority="66" w:unhideWhenUsed="0"/>
-    <w:lsdException w:name="Medium Grid 1" w:semiHidden="0" w:uiPriority="67" w:unhideWhenUsed="0"/>
-    <w:lsdException w:name="Medium Grid 2" w:semiHidden="0" w:uiPriority="68" w:unhideWhenUsed="0"/>
-    <w:lsdException w:name="Medium Grid 3" w:semiHidden="0" w:uiPriority="69" w:unhideWhenUsed="0"/>
-    <w:lsdException w:name="Dark List" w:semiHidden="0" w:uiPriority="70" w:unhideWhenUsed="0"/>
-    <w:lsdException w:name="Colorful Shading" w:semiHidden="0" w:uiPriority="71" w:unhideWhenUsed="0"/>
-    <w:lsdException w:name="Colorful List" w:semiHidden="0" w:uiPriority="72" w:unhideWhenUsed="0"/>
-    <w:lsdException w:name="Colorful Grid" w:semiHidden="0" w:uiPriority="73" w:unhideWhenUsed="0"/>
-    <w:lsdException w:name="Light Shading Accent 1" w:semiHidden="0" w:uiPriority="60" w:unhideWhenUsed="0"/>
-    <w:lsdException w:name="Light List Accent 1" w:semiHidden="0" w:uiPriority="61" w:unhideWhenUsed="0"/>
-    <w:lsdException w:name="Light Grid Accent 1" w:semiHidden="0" w:uiPriority="62" w:unhideWhenUsed="0"/>
-    <w:lsdException w:name="Medium Shading 1 Accent 1" w:semiHidden="0" w:uiPriority="63" w:unhideWhenUsed="0"/>
-    <w:lsdException w:name="Medium Shading 2 Accent 1" w:semiHidden="0" w:uiPriority="64" w:unhideWhenUsed="0"/>
-    <w:lsdException w:name="Medium List 1 Accent 1" w:semiHidden="0" w:uiPriority="65" w:unhideWhenUsed="0"/>
-    <w:lsdException w:name="Revision" w:unhideWhenUsed="0"/>
-    <w:lsdException w:name="List Paragraph" w:semiHidden="0" w:uiPriority="34" w:unhideWhenUsed="0" w:qFormat="1"/>
-    <w:lsdException w:name="Quote" w:semiHidden="0" w:uiPriority="29" w:unhideWhenUsed="0" w:qFormat="1"/>
-    <w:lsdException w:name="Intense Quote" w:semiHidden="0" w:uiPriority="30" w:unhideWhenUsed="0" w:qFormat="1"/>
-    <w:lsdException w:name="Medium List 2 Accent 1" w:semiHidden="0" w:uiPriority="66" w:unhideWhenUsed="0"/>
-    <w:lsdException w:name="Medium Grid 1 Accent 1" w:semiHidden="0" w:uiPriority="67" w:unhideWhenUsed="0"/>
-    <w:lsdException w:name="Medium Grid 2 Accent 1" w:semiHidden="0" w:uiPriority="68" w:unhideWhenUsed="0"/>
-    <w:lsdException w:name="Medium Grid 3 Accent 1" w:semiHidden="0" w:uiPriority="69" w:unhideWhenUsed="0"/>
-    <w:lsdException w:name="Dark List Accent 1" w:semiHidden="0" w:uiPriority="70" w:unhideWhenUsed="0"/>
-    <w:lsdException w:name="Colorful Shading Accent 1" w:semiHidden="0" w:uiPriority="71" w:unhideWhenUsed="0"/>
-    <w:lsdException w:name="Colorful List Accent 1" w:semiHidden="0" w:uiPriority="72" w:unhideWhenUsed="0"/>
-    <w:lsdException w:name="Colorful Grid Accent 1" w:semiHidden="0" w:uiPriority="73" w:unhideWhenUsed="0"/>
-    <w:lsdException w:name="Light Shading Accent 2" w:semiHidden="0" w:uiPriority="60" w:unhideWhenUsed="0"/>
-    <w:lsdException w:name="Light List Accent 2" w:semiHidden="0" w:uiPriority="61" w:unhideWhenUsed="0"/>
-    <w:lsdException w:name="Light Grid Accent 2" w:semiHidden="0" w:uiPriority="62" w:unhideWhenUsed="0"/>
-    <w:lsdException w:name="Medium Shading 1 Accent 2" w:semiHidden="0" w:uiPriority="63" w:unhideWhenUsed="0"/>
-    <w:lsdException w:name="Medium Shading 2 Accent 2" w:semiHidden="0" w:uiPriority="64" w:unhideWhenUsed="0"/>
-    <w:lsdException w:name="Medium List 1 Accent 2" w:semiHidden="0" w:uiPriority="65" w:unhideWhenUsed="0"/>
-    <w:lsdException w:name="Medium List 2 Accent 2" w:semiHidden="0" w:uiPriority="66" w:unhideWhenUsed="0"/>
-    <w:lsdException w:name="Medium Grid 1 Accent 2" w:semiHidden="0" w:uiPriority="67" w:unhideWhenUsed="0"/>
-    <w:lsdException w:name="Medium Grid 2 Accent 2" w:semiHidden="0" w:uiPriority="68" w:unhideWhenUsed="0"/>
-    <w:lsdException w:name="Medium Grid 3 Accent 2" w:semiHidden="0" w:uiPriority="69" w:unhideWhenUsed="0"/>
-    <w:lsdException w:name="Dark List Accent 2" w:semiHidden="0" w:uiPriority="70" w:unhideWhenUsed="0"/>
-    <w:lsdException w:name="Colorful Shading Accent 2" w:semiHidden="0" w:uiPriority="71" w:unhideWhenUsed="0"/>
-    <w:lsdException w:name="Colorful List Accent 2" w:semiHidden="0" w:uiPriority="72" w:unhideWhenUsed="0"/>
-    <w:lsdException w:name="Colorful Grid Accent 2" w:semiHidden="0" w:uiPriority="73" w:unhideWhenUsed="0"/>
-    <w:lsdException w:name="Light Shading Accent 3" w:semiHidden="0" w:uiPriority="60" w:unhideWhenUsed="0"/>
-    <w:lsdException w:name="Light List Accent 3" w:semiHidden="0" w:uiPriority="61" w:unhideWhenUsed="0"/>
-    <w:lsdException w:name="Light Grid Accent 3" w:semiHidden="0" w:uiPriority="62" w:unhideWhenUsed="0"/>
-    <w:lsdException w:name="Medium Shading 1 Accent 3" w:semiHidden="0" w:uiPriority="63" w:unhideWhenUsed="0"/>
-    <w:lsdException w:name="Medium Shading 2 Accent 3" w:semiHidden="0" w:uiPriority="64" w:unhideWhenUsed="0"/>
-    <w:lsdException w:name="Medium List 1 Accent 3" w:semiHidden="0" w:uiPriority="65" w:unhideWhenUsed="0"/>
-    <w:lsdException w:name="Medium List 2 Accent 3" w:semiHidden="0" w:uiPriority="66" w:unhideWhenUsed="0"/>
-    <w:lsdException w:name="Medium Grid 1 Accent 3" w:semiHidden="0" w:uiPriority="67" w:unhideWhenUsed="0"/>
-    <w:lsdException w:name="Medium Grid 2 Accent 3" w:semiHidden="0" w:uiPriority="68" w:unhideWhenUsed="0"/>
-    <w:lsdException w:name="Medium Grid 3 Accent 3" w:semiHidden="0" w:uiPriority="69" w:unhideWhenUsed="0"/>
-    <w:lsdException w:name="Dark List Accent 3" w:semiHidden="0" w:uiPriority="70" w:unhideWhenUsed="0"/>
-    <w:lsdException w:name="Colorful Shading Accent 3" w:semiHidden="0" w:uiPriority="71" w:unhideWhenUsed="0"/>
-    <w:lsdException w:name="Colorful List Accent 3" w:semiHidden="0" w:uiPriority="72" w:unhideWhenUsed="0"/>
-    <w:lsdException w:name="Colorful Grid Accent 3" w:semiHidden="0" w:uiPriority="73" w:unhideWhenUsed="0"/>
-    <w:lsdException w:name="Light Shading Accent 4" w:semiHidden="0" w:uiPriority="60" w:unhideWhenUsed="0"/>
-    <w:lsdException w:name="Light List Accent 4" w:semiHidden="0" w:uiPriority="61" w:unhideWhenUsed="0"/>
-    <w:lsdException w:name="Light Grid Accent 4" w:semiHidden="0" w:uiPriority="62" w:unhideWhenUsed="0"/>
-    <w:lsdException w:name="Medium Shading 1 Accent 4" w:semiHidden="0" w:uiPriority="63" w:unhideWhenUsed="0"/>
-    <w:lsdException w:name="Medium Shading 2 Accent 4" w:semiHidden="0" w:uiPriority="64" w:unhideWhenUsed="0"/>
-    <w:lsdException w:name="Medium List 1 Accent 4" w:semiHidden="0" w:uiPriority="65" w:unhideWhenUsed="0"/>
-    <w:lsdException w:name="Medium List 2 Accent 4" w:semiHidden="0" w:uiPriority="66" w:unhideWhenUsed="0"/>
-    <w:lsdException w:name="Medium Grid 1 Accent 4" w:semiHidden="0" w:uiPriority="67" w:unhideWhenUsed="0"/>
-    <w:lsdException w:name="Medium Grid 2 Accent 4" w:semiHidden="0" w:uiPriority="68" w:unhideWhenUsed="0"/>
-    <w:lsdException w:name="Medium Grid 3 Accent 4" w:semiHidden="0" w:uiPriority="69" w:unhideWhenUsed="0"/>
-    <w:lsdException w:name="Dark List Accent 4" w:semiHidden="0" w:uiPriority="70" w:unhideWhenUsed="0"/>
-    <w:lsdException w:name="Colorful Shading Accent 4" w:semiHidden="0" w:uiPriority="71" w:unhideWhenUsed="0"/>
-    <w:lsdException w:name="Colorful List Accent 4" w:semiHidden="0" w:uiPriority="72" w:unhideWhenUsed="0"/>
-    <w:lsdException w:name="Colorful Grid Accent 4" w:semiHidden="0" w:uiPriority="73" w:unhideWhenUsed="0"/>
-    <w:lsdException w:name="Light Shading Accent 5" w:semiHidden="0" w:uiPriority="60" w:unhideWhenUsed="0"/>
-    <w:lsdException w:name="Light List Accent 5" w:semiHidden="0" w:uiPriority="61" w:unhideWhenUsed="0"/>
-    <w:lsdException w:name="Light Grid Accent 5" w:semiHidden="0" w:uiPriority="62" w:unhideWhenUsed="0"/>
-    <w:lsdException w:name="Medium Shading 1 Accent 5" w:semiHidden="0" w:uiPriority="63" w:unhideWhenUsed="0"/>
-    <w:lsdException w:name="Medium Shading 2 Accent 5" w:semiHidden="0" w:uiPriority="64" w:unhideWhenUsed="0"/>
-    <w:lsdException w:name="Medium List 1 Accent 5" w:semiHidden="0" w:uiPriority="65" w:unhideWhenUsed="0"/>
-    <w:lsdException w:name="Medium List 2 Accent 5" w:semiHidden="0" w:uiPriority="66" w:unhideWhenUsed="0"/>
-    <w:lsdException w:name="Medium Grid 1 Accent 5" w:semiHidden="0" w:uiPriority="67" w:unhideWhenUsed="0"/>
-    <w:lsdException w:name="Medium Grid 2 Accent 5" w:semiHidden="0" w:uiPriority="68" w:unhideWhenUsed="0"/>
-    <w:lsdException w:name="Medium Grid 3 Accent 5" w:semiHidden="0" w:uiPriority="69" w:unhideWhenUsed="0"/>
-    <w:lsdException w:name="Dark List Accent 5" w:semiHidden="0" w:uiPriority="70" w:unhideWhenUsed="0"/>
-    <w:lsdException w:name="Colorful Shading Accent 5" w:semiHidden="0" w:uiPriority="71" w:unhideWhenUsed="0"/>
-    <w:lsdException w:name="Colorful List Accent 5" w:semiHidden="0" w:uiPriority="72" w:unhideWhenUsed="0"/>
-    <w:lsdException w:name="Colorful Grid Accent 5" w:semiHidden="0" w:uiPriority="73" w:unhideWhenUsed="0"/>
-    <w:lsdException w:name="Light Shading Accent 6" w:semiHidden="0" w:uiPriority="60" w:unhideWhenUsed="0"/>
-    <w:lsdException w:name="Light List Accent 6" w:semiHidden="0" w:uiPriority="61" w:unhideWhenUsed="0"/>
-    <w:lsdException w:name="Light Grid Accent 6" w:semiHidden="0" w:uiPriority="62" w:unhideWhenUsed="0"/>
-    <w:lsdException w:name="Medium Shading 1 Accent 6" w:semiHidden="0" w:uiPriority="63" w:unhideWhenUsed="0"/>
-    <w:lsdException w:name="Medium Shading 2 Accent 6" w:semiHidden="0" w:uiPriority="64" w:unhideWhenUsed="0"/>
-    <w:lsdException w:name="Medium List 1 Accent 6" w:semiHidden="0" w:uiPriority="65" w:unhideWhenUsed="0"/>
-    <w:lsdException w:name="Medium List 2 Accent 6" w:semiHidden="0" w:uiPriority="66" w:unhideWhenUsed="0"/>
-    <w:lsdException w:name="Medium Grid 1 Accent 6" w:semiHidden="0" w:uiPriority="67" w:unhideWhenUsed="0"/>
-    <w:lsdException w:name="Medium Grid 2 Accent 6" w:semiHidden="0" w:uiPriority="68" w:unhideWhenUsed="0"/>
-    <w:lsdException w:name="Medium Grid 3 Accent 6" w:semiHidden="0" w:uiPriority="69" w:unhideWhenUsed="0"/>
-    <w:lsdException w:name="Dark List Accent 6" w:semiHidden="0" w:uiPriority="70" w:unhideWhenUsed="0"/>
-    <w:lsdException w:name="Colorful Shading Accent 6" w:semiHidden="0" w:uiPriority="71" w:unhideWhenUsed="0"/>
-    <w:lsdException w:name="Colorful List Accent 6" w:semiHidden="0" w:uiPriority="72" w:unhideWhenUsed="0"/>
-    <w:lsdException w:name="Colorful Grid Accent 6" w:semiHidden="0" w:uiPriority="73" w:unhideWhenUsed="0"/>
-    <w:lsdException w:name="Subtle Emphasis" w:semiHidden="0" w:uiPriority="19" w:unhideWhenUsed="0" w:qFormat="1"/>
-    <w:lsdException w:name="Intense Emphasis" w:semiHidden="0" w:uiPriority="21" w:unhideWhenUsed="0" w:qFormat="1"/>
-    <w:lsdException w:name="Subtle Reference" w:semiHidden="0" w:uiPriority="31" w:unhideWhenUsed="0" w:qFormat="1"/>
-    <w:lsdException w:name="Intense Reference" w:semiHidden="0" w:uiPriority="32" w:unhideWhenUsed="0" w:qFormat="1"/>
-    <w:lsdException w:name="Book Title" w:semiHidden="0" w:uiPriority="33" w:unhideWhenUsed="0" w:qFormat="1"/>
-    <w:lsdException w:name="Bibliography" w:uiPriority="37"/>
-    <w:lsdException w:name="TOC Heading" w:uiPriority="39" w:qFormat="1"/>
-  </w:latentStyles>
-  <w:style w:type="paragraph" w:default="1" w:styleId="Normal">
-    <w:name w:val="Normal"/>
-    <w:qFormat/>
-  </w:style>
-  <w:style w:type="character" w:default="1" w:styleId="DefaultParagraphFont">
-    <w:name w:val="Default Paragraph Font"/>
-    <w:uiPriority w:val="1"/>
-    <w:semiHidden/>
-    <w:unhideWhenUsed/>
-  </w:style>
-  <w:style w:type="table" w:default="1" w:styleId="TableNormal">
-    <w:name w:val="Normal Table"/>
+  <w:style w:type="paragraph" w:styleId="Textodebalo">
+    <w:name w:val="Balloon Text"/>
+    <w:basedOn w:val="Normal"/>
+    <w:link w:val="TextodebaloChar"/>
     <w:uiPriority w:val="99"/>
     <w:semiHidden/>
     <w:unhideWhenUsed/>
+    <w:rsid w:val="00EB3FBC"/>
+    <w:pPr>
+      <w:spacing w:after="0" w:line="240" w:lineRule="auto"/>
+    </w:pPr>
+    <w:rPr>
+      <w:rFonts w:ascii="Tahoma" w:hAnsi="Tahoma" w:cs="Tahoma"/>
+      <w:sz w:val="16"/>
+      <w:szCs w:val="16"/>
+    </w:rPr>
+  </w:style>
+  <w:style w:type="character" w:customStyle="1" w:styleId="TextodebaloChar">
+    <w:name w:val="Texto de balão Char"/>
+    <w:basedOn w:val="Fontepargpadro"/>
+    <w:link w:val="Textodebalo"/>
+    <w:uiPriority w:val="99"/>
+    <w:semiHidden/>
+    <w:rsid w:val="00EB3FBC"/>
+    <w:rPr>
+      <w:rFonts w:ascii="Tahoma" w:hAnsi="Tahoma" w:cs="Tahoma"/>
+      <w:sz w:val="16"/>
+      <w:szCs w:val="16"/>
+    </w:rPr>
+  </w:style>
+  <w:style w:type="table" w:styleId="Tabelacomgrade">
+    <w:name w:val="Table Grid"/>
+    <w:basedOn w:val="Tabelanormal"/>
+    <w:uiPriority w:val="59"/>
+    <w:rsid w:val="00E33FB7"/>
+    <w:pPr>
+      <w:spacing w:after="0" w:line="240" w:lineRule="auto"/>
+    </w:pPr>
     <w:tblPr>
-      <w:tblInd w:w="0" w:type="dxa"/>
-      <w:tblCellMar>
-        <w:top w:w="0" w:type="dxa"/>
-        <w:left w:w="108" w:type="dxa"/>
-        <w:bottom w:w="0" w:type="dxa"/>
-        <w:right w:w="108" w:type="dxa"/>
-      </w:tblCellMar>
+      <w:tblBorders>
+        <w:top w:val="single" w:sz="4" w:space="0" w:color="auto"/>
+        <w:left w:val="single" w:sz="4" w:space="0" w:color="auto"/>
+        <w:bottom w:val="single" w:sz="4" w:space="0" w:color="auto"/>
+        <w:right w:val="single" w:sz="4" w:space="0" w:color="auto"/>
+        <w:insideH w:val="single" w:sz="4" w:space="0" w:color="auto"/>
+        <w:insideV w:val="single" w:sz="4" w:space="0" w:color="auto"/>
+      </w:tblBorders>
     </w:tblPr>
   </w:style>
-  <w:style w:type="numbering" w:default="1" w:styleId="NoList">
-    <w:name w:val="No List"/>
-    <w:uiPriority w:val="99"/>
-    <w:semiHidden/>
-    <w:unhideWhenUsed/>
+  <w:style w:type="table" w:styleId="SombreamentoClaro">
+    <w:name w:val="Light Shading"/>
+    <w:basedOn w:val="Tabelanormal"/>
+    <w:uiPriority w:val="60"/>
+    <w:rsid w:val="00E33FB7"/>
+    <w:pPr>
+      <w:spacing w:after="0" w:line="240" w:lineRule="auto"/>
+    </w:pPr>
+    <w:rPr>
+      <w:color w:val="000000" w:themeColor="text1" w:themeShade="BF"/>
+    </w:rPr>
+    <w:tblPr>
+      <w:tblStyleRowBandSize w:val="1"/>
+      <w:tblStyleColBandSize w:val="1"/>
+      <w:tblBorders>
+        <w:top w:val="single" w:sz="8" w:space="0" w:color="000000" w:themeColor="text1"/>
+        <w:bottom w:val="single" w:sz="8" w:space="0" w:color="000000" w:themeColor="text1"/>
+      </w:tblBorders>
+    </w:tblPr>
+    <w:tblStylePr w:type="firstRow">
+      <w:pPr>
+        <w:spacing w:before="0" w:after="0" w:line="240" w:lineRule="auto"/>
+      </w:pPr>
+      <w:rPr>
+        <w:b/>
+        <w:bCs/>
+      </w:rPr>
+      <w:tblPr/>
+      <w:tcPr>
+        <w:tcBorders>
+          <w:top w:val="single" w:sz="8" w:space="0" w:color="000000" w:themeColor="text1"/>
+          <w:left w:val="nil"/>
+          <w:bottom w:val="single" w:sz="8" w:space="0" w:color="000000" w:themeColor="text1"/>
+          <w:right w:val="nil"/>
+          <w:insideH w:val="nil"/>
+          <w:insideV w:val="nil"/>
+        </w:tcBorders>
+      </w:tcPr>
+    </w:tblStylePr>
+    <w:tblStylePr w:type="lastRow">
+      <w:pPr>
+        <w:spacing w:before="0" w:after="0" w:line="240" w:lineRule="auto"/>
+      </w:pPr>
+      <w:rPr>
+        <w:b/>
+        <w:bCs/>
+      </w:rPr>
+      <w:tblPr/>
+      <w:tcPr>
+        <w:tcBorders>
+          <w:top w:val="single" w:sz="8" w:space="0" w:color="000000" w:themeColor="text1"/>
+          <w:left w:val="nil"/>
+          <w:bottom w:val="single" w:sz="8" w:space="0" w:color="000000" w:themeColor="text1"/>
+          <w:right w:val="nil"/>
+          <w:insideH w:val="nil"/>
+          <w:insideV w:val="nil"/>
+        </w:tcBorders>
+      </w:tcPr>
+    </w:tblStylePr>
+    <w:tblStylePr w:type="firstCol">
+      <w:rPr>
+        <w:b/>
+        <w:bCs/>
+      </w:rPr>
+    </w:tblStylePr>
+    <w:tblStylePr w:type="lastCol">
+      <w:rPr>
+        <w:b/>
+        <w:bCs/>
+      </w:rPr>
+    </w:tblStylePr>
+    <w:tblStylePr w:type="band1Vert">
+      <w:tblPr/>
+      <w:tcPr>
+        <w:tcBorders>
+          <w:left w:val="nil"/>
+          <w:right w:val="nil"/>
+          <w:insideH w:val="nil"/>
+          <w:insideV w:val="nil"/>
+        </w:tcBorders>
+        <w:shd w:val="clear" w:color="auto" w:fill="C0C0C0" w:themeFill="text1" w:themeFillTint="3F"/>
+      </w:tcPr>
+    </w:tblStylePr>
+    <w:tblStylePr w:type="band1Horz">
+      <w:tblPr/>
+      <w:tcPr>
+        <w:tcBorders>
+          <w:left w:val="nil"/>
+          <w:right w:val="nil"/>
+          <w:insideH w:val="nil"/>
+          <w:insideV w:val="nil"/>
+        </w:tcBorders>
+        <w:shd w:val="clear" w:color="auto" w:fill="C0C0C0" w:themeFill="text1" w:themeFillTint="3F"/>
+      </w:tcPr>
+    </w:tblStylePr>
   </w:style>
-  <w:style w:type="paragraph" w:styleId="ListParagraph">
-    <w:name w:val="List Paragraph"/>
-    <w:basedOn w:val="Normal"/>
-    <w:uiPriority w:val="34"/>
-    <w:qFormat/>
-    <w:rsid w:val="00344BF4"/>
+  <w:style w:type="table" w:styleId="SombreamentoClaro-nfase1">
+    <w:name w:val="Light Shading Accent 1"/>
+    <w:basedOn w:val="Tabelanormal"/>
+    <w:uiPriority w:val="60"/>
+    <w:rsid w:val="00E33FB7"/>
     <w:pPr>
-      <w:ind w:left="720"/>
-      <w:contextualSpacing/>
+      <w:spacing w:after="0" w:line="240" w:lineRule="auto"/>
     </w:pPr>
+    <w:rPr>
+      <w:color w:val="365F91" w:themeColor="accent1" w:themeShade="BF"/>
+    </w:rPr>
+    <w:tblPr>
+      <w:tblStyleRowBandSize w:val="1"/>
+      <w:tblStyleColBandSize w:val="1"/>
+      <w:tblBorders>
+        <w:top w:val="single" w:sz="8" w:space="0" w:color="4F81BD" w:themeColor="accent1"/>
+        <w:bottom w:val="single" w:sz="8" w:space="0" w:color="4F81BD" w:themeColor="accent1"/>
+      </w:tblBorders>
+    </w:tblPr>
+    <w:tblStylePr w:type="firstRow">
+      <w:pPr>
+        <w:spacing w:before="0" w:after="0" w:line="240" w:lineRule="auto"/>
+      </w:pPr>
+      <w:rPr>
+        <w:b/>
+        <w:bCs/>
+      </w:rPr>
+      <w:tblPr/>
+      <w:tcPr>
+        <w:tcBorders>
+          <w:top w:val="single" w:sz="8" w:space="0" w:color="4F81BD" w:themeColor="accent1"/>
+          <w:left w:val="nil"/>
+          <w:bottom w:val="single" w:sz="8" w:space="0" w:color="4F81BD" w:themeColor="accent1"/>
+          <w:right w:val="nil"/>
+          <w:insideH w:val="nil"/>
+          <w:insideV w:val="nil"/>
+        </w:tcBorders>
+      </w:tcPr>
+    </w:tblStylePr>
+    <w:tblStylePr w:type="lastRow">
+      <w:pPr>
+        <w:spacing w:before="0" w:after="0" w:line="240" w:lineRule="auto"/>
+      </w:pPr>
+      <w:rPr>
+        <w:b/>
+        <w:bCs/>
+      </w:rPr>
+      <w:tblPr/>
+      <w:tcPr>
+        <w:tcBorders>
+          <w:top w:val="single" w:sz="8" w:space="0" w:color="4F81BD" w:themeColor="accent1"/>
+          <w:left w:val="nil"/>
+          <w:bottom w:val="single" w:sz="8" w:space="0" w:color="4F81BD" w:themeColor="accent1"/>
+          <w:right w:val="nil"/>
+          <w:insideH w:val="nil"/>
+          <w:insideV w:val="nil"/>
+        </w:tcBorders>
+      </w:tcPr>
+    </w:tblStylePr>
+    <w:tblStylePr w:type="firstCol">
+      <w:rPr>
+        <w:b/>
+        <w:bCs/>
+      </w:rPr>
+    </w:tblStylePr>
+    <w:tblStylePr w:type="lastCol">
+      <w:rPr>
+        <w:b/>
+        <w:bCs/>
+      </w:rPr>
+    </w:tblStylePr>
+    <w:tblStylePr w:type="band1Vert">
+      <w:tblPr/>
+      <w:tcPr>
+        <w:tcBorders>
+          <w:left w:val="nil"/>
+          <w:right w:val="nil"/>
+          <w:insideH w:val="nil"/>
+          <w:insideV w:val="nil"/>
+        </w:tcBorders>
+        <w:shd w:val="clear" w:color="auto" w:fill="D3DFEE" w:themeFill="accent1" w:themeFillTint="3F"/>
+      </w:tcPr>
+    </w:tblStylePr>
+    <w:tblStylePr w:type="band1Horz">
+      <w:tblPr/>
+      <w:tcPr>
+        <w:tcBorders>
+          <w:left w:val="nil"/>
+          <w:right w:val="nil"/>
+          <w:insideH w:val="nil"/>
+          <w:insideV w:val="nil"/>
+        </w:tcBorders>
+        <w:shd w:val="clear" w:color="auto" w:fill="D3DFEE" w:themeFill="accent1" w:themeFillTint="3F"/>
+      </w:tcPr>
+    </w:tblStylePr>
+  </w:style>
+  <w:style w:type="table" w:styleId="SombreamentoClaro-nfase2">
+    <w:name w:val="Light Shading Accent 2"/>
+    <w:basedOn w:val="Tabelanormal"/>
+    <w:uiPriority w:val="60"/>
+    <w:rsid w:val="00E33FB7"/>
+    <w:pPr>
+      <w:spacing w:after="0" w:line="240" w:lineRule="auto"/>
+    </w:pPr>
+    <w:rPr>
+      <w:color w:val="943634" w:themeColor="accent2" w:themeShade="BF"/>
+    </w:rPr>
+    <w:tblPr>
+      <w:tblStyleRowBandSize w:val="1"/>
+      <w:tblStyleColBandSize w:val="1"/>
+      <w:tblBorders>
+        <w:top w:val="single" w:sz="8" w:space="0" w:color="C0504D" w:themeColor="accent2"/>
+        <w:bottom w:val="single" w:sz="8" w:space="0" w:color="C0504D" w:themeColor="accent2"/>
+      </w:tblBorders>
+    </w:tblPr>
+    <w:tblStylePr w:type="firstRow">
+      <w:pPr>
+        <w:spacing w:before="0" w:after="0" w:line="240" w:lineRule="auto"/>
+      </w:pPr>
+      <w:rPr>
+        <w:b/>
+        <w:bCs/>
+      </w:rPr>
+      <w:tblPr/>
+      <w:tcPr>
+        <w:tcBorders>
+          <w:top w:val="single" w:sz="8" w:space="0" w:color="C0504D" w:themeColor="accent2"/>
+          <w:left w:val="nil"/>
+          <w:bottom w:val="single" w:sz="8" w:space="0" w:color="C0504D" w:themeColor="accent2"/>
+          <w:right w:val="nil"/>
+          <w:insideH w:val="nil"/>
+          <w:insideV w:val="nil"/>
+        </w:tcBorders>
+      </w:tcPr>
+    </w:tblStylePr>
+    <w:tblStylePr w:type="lastRow">
+      <w:pPr>
+        <w:spacing w:before="0" w:after="0" w:line="240" w:lineRule="auto"/>
+      </w:pPr>
+      <w:rPr>
+        <w:b/>
+        <w:bCs/>
+      </w:rPr>
+      <w:tblPr/>
+      <w:tcPr>
+        <w:tcBorders>
+          <w:top w:val="single" w:sz="8" w:space="0" w:color="C0504D" w:themeColor="accent2"/>
+          <w:left w:val="nil"/>
+          <w:bottom w:val="single" w:sz="8" w:space="0" w:color="C0504D" w:themeColor="accent2"/>
+          <w:right w:val="nil"/>
+          <w:insideH w:val="nil"/>
+          <w:insideV w:val="nil"/>
+        </w:tcBorders>
+      </w:tcPr>
+    </w:tblStylePr>
+    <w:tblStylePr w:type="firstCol">
+      <w:rPr>
+        <w:b/>
+        <w:bCs/>
+      </w:rPr>
+    </w:tblStylePr>
+    <w:tblStylePr w:type="lastCol">
+      <w:rPr>
+        <w:b/>
+        <w:bCs/>
+      </w:rPr>
+    </w:tblStylePr>
+    <w:tblStylePr w:type="band1Vert">
+      <w:tblPr/>
+      <w:tcPr>
+        <w:tcBorders>
+          <w:left w:val="nil"/>
+          <w:right w:val="nil"/>
+          <w:insideH w:val="nil"/>
+          <w:insideV w:val="nil"/>
+        </w:tcBorders>
+        <w:shd w:val="clear" w:color="auto" w:fill="EFD3D2" w:themeFill="accent2" w:themeFillTint="3F"/>
+      </w:tcPr>
+    </w:tblStylePr>
+    <w:tblStylePr w:type="band1Horz">
+      <w:tblPr/>
+      <w:tcPr>
+        <w:tcBorders>
+          <w:left w:val="nil"/>
+          <w:right w:val="nil"/>
+          <w:insideH w:val="nil"/>
+          <w:insideV w:val="nil"/>
+        </w:tcBorders>
+        <w:shd w:val="clear" w:color="auto" w:fill="EFD3D2" w:themeFill="accent2" w:themeFillTint="3F"/>
+      </w:tcPr>
+    </w:tblStylePr>
+  </w:style>
+  <w:style w:type="table" w:styleId="SombreamentoClaro-nfase3">
+    <w:name w:val="Light Shading Accent 3"/>
+    <w:basedOn w:val="Tabelanormal"/>
+    <w:uiPriority w:val="60"/>
+    <w:rsid w:val="00E33FB7"/>
+    <w:pPr>
+      <w:spacing w:after="0" w:line="240" w:lineRule="auto"/>
+    </w:pPr>
+    <w:rPr>
+      <w:color w:val="76923C" w:themeColor="accent3" w:themeShade="BF"/>
+    </w:rPr>
+    <w:tblPr>
+      <w:tblStyleRowBandSize w:val="1"/>
+      <w:tblStyleColBandSize w:val="1"/>
+      <w:tblBorders>
+        <w:top w:val="single" w:sz="8" w:space="0" w:color="9BBB59" w:themeColor="accent3"/>
+        <w:bottom w:val="single" w:sz="8" w:space="0" w:color="9BBB59" w:themeColor="accent3"/>
+      </w:tblBorders>
+    </w:tblPr>
+    <w:tblStylePr w:type="firstRow">
+      <w:pPr>
+        <w:spacing w:before="0" w:after="0" w:line="240" w:lineRule="auto"/>
+      </w:pPr>
+      <w:rPr>
+        <w:b/>
+        <w:bCs/>
+      </w:rPr>
+      <w:tblPr/>
+      <w:tcPr>
+        <w:tcBorders>
+          <w:top w:val="single" w:sz="8" w:space="0" w:color="9BBB59" w:themeColor="accent3"/>
+          <w:left w:val="nil"/>
+          <w:bottom w:val="single" w:sz="8" w:space="0" w:color="9BBB59" w:themeColor="accent3"/>
+          <w:right w:val="nil"/>
+          <w:insideH w:val="nil"/>
+          <w:insideV w:val="nil"/>
+        </w:tcBorders>
+      </w:tcPr>
+    </w:tblStylePr>
+    <w:tblStylePr w:type="lastRow">
+      <w:pPr>
+        <w:spacing w:before="0" w:after="0" w:line="240" w:lineRule="auto"/>
+      </w:pPr>
+      <w:rPr>
+        <w:b/>
+        <w:bCs/>
+      </w:rPr>
+      <w:tblPr/>
+      <w:tcPr>
+        <w:tcBorders>
+          <w:top w:val="single" w:sz="8" w:space="0" w:color="9BBB59" w:themeColor="accent3"/>
+          <w:left w:val="nil"/>
+          <w:bottom w:val="single" w:sz="8" w:space="0" w:color="9BBB59" w:themeColor="accent3"/>
+          <w:right w:val="nil"/>
+          <w:insideH w:val="nil"/>
+          <w:insideV w:val="nil"/>
+        </w:tcBorders>
+      </w:tcPr>
+    </w:tblStylePr>
+    <w:tblStylePr w:type="firstCol">
+      <w:rPr>
+        <w:b/>
+        <w:bCs/>
+      </w:rPr>
+    </w:tblStylePr>
+    <w:tblStylePr w:type="lastCol">
+      <w:rPr>
+        <w:b/>
+        <w:bCs/>
+      </w:rPr>
+    </w:tblStylePr>
+    <w:tblStylePr w:type="band1Vert">
+      <w:tblPr/>
+      <w:tcPr>
+        <w:tcBorders>
+          <w:left w:val="nil"/>
+          <w:right w:val="nil"/>
+          <w:insideH w:val="nil"/>
+          <w:insideV w:val="nil"/>
+        </w:tcBorders>
+        <w:shd w:val="clear" w:color="auto" w:fill="E6EED5" w:themeFill="accent3" w:themeFillTint="3F"/>
+      </w:tcPr>
+    </w:tblStylePr>
+    <w:tblStylePr w:type="band1Horz">
+      <w:tblPr/>
+      <w:tcPr>
+        <w:tcBorders>
+          <w:left w:val="nil"/>
+          <w:right w:val="nil"/>
+          <w:insideH w:val="nil"/>
+          <w:insideV w:val="nil"/>
+        </w:tcBorders>
+        <w:shd w:val="clear" w:color="auto" w:fill="E6EED5" w:themeFill="accent3" w:themeFillTint="3F"/>
+      </w:tcPr>
+    </w:tblStylePr>
+  </w:style>
+  <w:style w:type="table" w:styleId="SombreamentoClaro-nfase4">
+    <w:name w:val="Light Shading Accent 4"/>
+    <w:basedOn w:val="Tabelanormal"/>
+    <w:uiPriority w:val="60"/>
+    <w:rsid w:val="00E33FB7"/>
+    <w:pPr>
+      <w:spacing w:after="0" w:line="240" w:lineRule="auto"/>
+    </w:pPr>
+    <w:rPr>
+      <w:color w:val="5F497A" w:themeColor="accent4" w:themeShade="BF"/>
+    </w:rPr>
+    <w:tblPr>
+      <w:tblStyleRowBandSize w:val="1"/>
+      <w:tblStyleColBandSize w:val="1"/>
+      <w:tblBorders>
+        <w:top w:val="single" w:sz="8" w:space="0" w:color="8064A2" w:themeColor="accent4"/>
+        <w:bottom w:val="single" w:sz="8" w:space="0" w:color="8064A2" w:themeColor="accent4"/>
+      </w:tblBorders>
+    </w:tblPr>
+    <w:tblStylePr w:type="firstRow">
+      <w:pPr>
+        <w:spacing w:before="0" w:after="0" w:line="240" w:lineRule="auto"/>
+      </w:pPr>
+      <w:rPr>
+        <w:b/>
+        <w:bCs/>
+      </w:rPr>
+      <w:tblPr/>
+      <w:tcPr>
+        <w:tcBorders>
+          <w:top w:val="single" w:sz="8" w:space="0" w:color="8064A2" w:themeColor="accent4"/>
+          <w:left w:val="nil"/>
+          <w:bottom w:val="single" w:sz="8" w:space="0" w:color="8064A2" w:themeColor="accent4"/>
+          <w:right w:val="nil"/>
+          <w:insideH w:val="nil"/>
+          <w:insideV w:val="nil"/>
+        </w:tcBorders>
+      </w:tcPr>
+    </w:tblStylePr>
+    <w:tblStylePr w:type="lastRow">
+      <w:pPr>
+        <w:spacing w:before="0" w:after="0" w:line="240" w:lineRule="auto"/>
+      </w:pPr>
+      <w:rPr>
+        <w:b/>
+        <w:bCs/>
+      </w:rPr>
+      <w:tblPr/>
+      <w:tcPr>
+        <w:tcBorders>
+          <w:top w:val="single" w:sz="8" w:space="0" w:color="8064A2" w:themeColor="accent4"/>
+          <w:left w:val="nil"/>
+          <w:bottom w:val="single" w:sz="8" w:space="0" w:color="8064A2" w:themeColor="accent4"/>
+          <w:right w:val="nil"/>
+          <w:insideH w:val="nil"/>
+          <w:insideV w:val="nil"/>
+        </w:tcBorders>
+      </w:tcPr>
+    </w:tblStylePr>
+    <w:tblStylePr w:type="firstCol">
+      <w:rPr>
+        <w:b/>
+        <w:bCs/>
+      </w:rPr>
+    </w:tblStylePr>
+    <w:tblStylePr w:type="lastCol">
+      <w:rPr>
+        <w:b/>
+        <w:bCs/>
+      </w:rPr>
+    </w:tblStylePr>
+    <w:tblStylePr w:type="band1Vert">
+      <w:tblPr/>
+      <w:tcPr>
+        <w:tcBorders>
+          <w:left w:val="nil"/>
+          <w:right w:val="nil"/>
+          <w:insideH w:val="nil"/>
+          <w:insideV w:val="nil"/>
+        </w:tcBorders>
+        <w:shd w:val="clear" w:color="auto" w:fill="DFD8E8" w:themeFill="accent4" w:themeFillTint="3F"/>
+      </w:tcPr>
+    </w:tblStylePr>
+    <w:tblStylePr w:type="band1Horz">
+      <w:tblPr/>
+      <w:tcPr>
+        <w:tcBorders>
+          <w:left w:val="nil"/>
+          <w:right w:val="nil"/>
+          <w:insideH w:val="nil"/>
+          <w:insideV w:val="nil"/>
+        </w:tcBorders>
+        <w:shd w:val="clear" w:color="auto" w:fill="DFD8E8" w:themeFill="accent4" w:themeFillTint="3F"/>
+      </w:tcPr>
+    </w:tblStylePr>
   </w:style>
 </w:styles>
 </file>

</xml_diff>